<commit_message>
Fixed links in first three chapters
</commit_message>
<xml_diff>
--- a/_book/Knowledge.docx
+++ b/_book/Knowledge.docx
@@ -55,7 +55,7 @@
         <w:pStyle w:val="Date"/>
       </w:pPr>
       <w:r>
-        <w:t xml:space="preserve">2023-04-24</w:t>
+        <w:t xml:space="preserve">4/24/23</w:t>
       </w:r>
     </w:p>
     <w:sdt>
@@ -118,7 +118,41 @@
         <w:pStyle w:val="BodyText"/>
       </w:pPr>
       <w:r>
-        <w:t xml:space="preserve">My original plan was not a collection of papers, that would hardly add much value over a well designed webpage, but a book that was largely structured out of different sections of different papers. My thought was that I had something like a working theory between the papers, and what would be useful would be to blend the sentences, paragraphs, and even whole sections from them into a coherent narrative. Some of that plan has been retained. Most sections in chapters @ref(ratbel) and @ref(evidence) are very similar to sections in one or other previously published paper. But the bulk of the book is new. In putting the pieces together, I realised that I’d changed my mind about enough things, and needed to express myself very differently about enough other things, so as to make it worth rewriting much of what I had. The result is that this is about 60% a new book, 20% a heavily edited version of previous material, and 20% lightly edited republishing of previous material. Even that last 20% has some value I think - it helps to see those points in the context of an overall story - but this is mostly a new book.</w:t>
+        <w:t xml:space="preserve">My original plan was not a collection of papers, that would hardly add much value over a well designed webpage, but a book that was largely structured out of different sections of different papers. My thought was that I had something like a working theory between the papers, and what would be useful would be to blend the sentences, paragraphs, and even whole sections from them into a coherent narrative. Some of that plan has been retained. Most sections in chapters</w:t>
+      </w:r>
+      <w:r>
+        <w:t xml:space="preserve"> </w:t>
+      </w:r>
+      <w:hyperlink w:anchor="sec-ratbel">
+        <w:r>
+          <w:rPr>
+            <w:rStyle w:val="Hyperlink"/>
+          </w:rPr>
+          <w:t xml:space="preserve">8</w:t>
+        </w:r>
+      </w:hyperlink>
+      <w:r>
+        <w:t xml:space="preserve"> </w:t>
+      </w:r>
+      <w:r>
+        <w:t xml:space="preserve">and</w:t>
+      </w:r>
+      <w:r>
+        <w:t xml:space="preserve"> </w:t>
+      </w:r>
+      <w:hyperlink w:anchor="sec-evidence">
+        <w:r>
+          <w:rPr>
+            <w:rStyle w:val="Hyperlink"/>
+          </w:rPr>
+          <w:t xml:space="preserve">9</w:t>
+        </w:r>
+      </w:hyperlink>
+      <w:r>
+        <w:t xml:space="preserve"> </w:t>
+      </w:r>
+      <w:r>
+        <w:t xml:space="preserve">are very similar to sections in one or other previously published paper. But the bulk of the book is new. In putting the pieces together, I realised that I’d changed my mind about enough things, and needed to express myself very differently about enough other things, so as to make it worth rewriting much of what I had. The result is that this is about 60% a new book, 20% a heavily edited version of previous material, and 20% lightly edited republishing of previous material. Even that last 20% has some value I think - it helps to see those points in the context of an overall story - but this is mostly a new book.</w:t>
       </w:r>
     </w:p>
     <w:p>
@@ -182,7 +216,21 @@
         <w:pStyle w:val="BodyText"/>
       </w:pPr>
       <w:r>
-        <w:t xml:space="preserve">Not all inquiries are practical inquiries, but many are. And practical inquiries are usually going to be at the center of attention in this book. But what is someone trying to figure out when they conduct a practical inquiry? I used to think that they were trying to figure out which option maximised expected utility, and to a first approximation identified knowledge with those things one could conditionalise on without changing the option that maximised expected utility. As noted in the previous paragraph, I no longer think that we can identify knowledge with what doesn’t change our verdicts. But more importantly, I no longer think that expected utility maximisation is as central to practical inquiry as I once did. There are some theoretical reasons from game theory that raise some doubts about expected utility maximisation. Weak dominance reasoning is part of our theory of rational choice, and can’t be modeled as expected utility maximisation. Perhaps some kinds of equilibrium seeking are parts of practical inquiry, and can’t be modeled as expected utility maximisation. But there are also very practical reasons to think that practical inquiry doesn’t aim at expected utility maximisation. When there are a lot of very similar options - think about selecting a can from a supermarket shelf - and it’s more trouble than it’s worth to figure out which of them maximises expected utility, it’s best to ignore the differences between them and just pick. As I’ll argue in chapter @ref(ties), this makes a big difference to how interests and knowledge interact.</w:t>
+        <w:t xml:space="preserve">Not all inquiries are practical inquiries, but many are. And practical inquiries are usually going to be at the center of attention in this book. But what is someone trying to figure out when they conduct a practical inquiry? I used to think that they were trying to figure out which option maximised expected utility, and to a first approximation identified knowledge with those things one could conditionalise on without changing the option that maximised expected utility. As noted in the previous paragraph, I no longer think that we can identify knowledge with what doesn’t change our verdicts. But more importantly, I no longer think that expected utility maximisation is as central to practical inquiry as I once did. There are some theoretical reasons from game theory that raise some doubts about expected utility maximisation. Weak dominance reasoning is part of our theory of rational choice, and can’t be modeled as expected utility maximisation. Perhaps some kinds of equilibrium seeking are parts of practical inquiry, and can’t be modeled as expected utility maximisation. But there are also very practical reasons to think that practical inquiry doesn’t aim at expected utility maximisation. When there are a lot of very similar options - think about selecting a can from a supermarket shelf - and it’s more trouble than it’s worth to figure out which of them maximises expected utility, it’s best to ignore the differences between them and just pick. As I’ll argue in</w:t>
+      </w:r>
+      <w:r>
+        <w:t xml:space="preserve"> </w:t>
+      </w:r>
+      <w:hyperlink w:anchor="sec-ties">
+        <w:r>
+          <w:rPr>
+            <w:rStyle w:val="Hyperlink"/>
+          </w:rPr>
+          <w:t xml:space="preserve">chapter 6</w:t>
+        </w:r>
+      </w:hyperlink>
+      <w:r>
+        <w:t xml:space="preserve">, this makes a big difference to how interests and knowledge interact.</w:t>
       </w:r>
     </w:p>
     <w:p>
@@ -1221,7 +1269,7 @@
         <w:t xml:space="preserve"> </w:t>
       </w:r>
       <w:r>
-        <w:t xml:space="preserve">have some persuasive features of particular details of Friedman’s views, but enough of the picture survives, and indeed is developed by both Woodard and Falbo, to be useful in theorising about knowledge. Guido Melchior</w:t>
+        <w:t xml:space="preserve">have some persuasive criticisms of particular details of Friedman’s views, but enough of the picture survives, and indeed is developed by both Woodard and Falbo, to be useful in theorising about knowledge. Guido Melchior</w:t>
       </w:r>
       <w:r>
         <w:t xml:space="preserve"> </w:t>
@@ -1308,9 +1356,6 @@
         <w:t xml:space="preserve">offers for some striking features of contemporary science.) Since one might want to understand something one knows, or have a more sensitive belief in what one knows, or convince others of what one knows, it can make sense to inquire into what one knows.</w:t>
       </w:r>
       <w:r>
-        <w:t xml:space="preserve"> </w:t>
-      </w:r>
-      <w:r>
         <w:rPr>
           <w:rStyle w:val="FootnoteReference"/>
         </w:rPr>
@@ -1481,7 +1526,7 @@
         <w:pStyle w:val="BodyText"/>
       </w:pPr>
       <w:r>
-        <w:t xml:space="preserve">The concept of knowledge is, among other things, scientifically important. Throughout the social sciences, there are theories that are grounded in patterns of human behavior. And those patterns are, usually, best explained in terms of what those humans know. So consider the (stylised) fact that in a small, open, free market, competing suppliers of a common good will usually sell goods for the same price. We could offer an explanation of this in terms of the effective demand for a supplier’s goods given their price and the price of competing suppliers. (The demand curve facing this individual supplier will have a striking discontinuity; above the price of others it will fall to 0.) Such an explanation will be good as far as it goes, but we can do better. We can note that there is are mechanisms - in the sense of mechanism developed by Machamer, Darden and Craver</w:t>
+        <w:t xml:space="preserve">The concept of knowledge is, among other things, scientifically important. Throughout the social sciences, there are theories that are grounded in patterns of human behavior. And those patterns are, usually, best explained in terms of what those humans know. So consider the (stylised) fact that in a small, open, free market, competing suppliers of a common good will usually sell goods for the same price. We could offer an explanation of this in terms of the effective demand for a supplier’s goods given their price and the price of competing suppliers. (The demand curve facing this individual supplier will have a striking discontinuity; once the price goes above the price others are offering the good at, demand falls to 0.) Such an explanation will be good as far as it goes, but we can do better. We can note that there is are mechanisms - in the sense of mechanism developed by Machamer, Darden and Craver</w:t>
       </w:r>
       <w:r>
         <w:t xml:space="preserve"> </w:t>
@@ -1501,7 +1546,21 @@
         <w:pStyle w:val="BodyText"/>
       </w:pPr>
       <w:r>
-        <w:t xml:space="preserve">So we have two reasons for thinking knowledge is a reasonably natural kind: there are more or less synonymous terms for it across languages, and it plays a key role in scientific explanations. But most fallibilist theories of knowledge won’t make it be particularly natural. (I’ll expand on this point in subsection @ref(lockearb).) Most such theories say that to know something is to have a belief that’s good enough along some dimension. So the belief must be justified enough, or safe enough, or produced by a reliable enough mechanism. But concepts that just pick out points high enough up some or other scale are not particularly natural. We should expect that we could do better.</w:t>
+        <w:t xml:space="preserve">So we have two reasons for thinking knowledge is a reasonably natural kind: there are more or less synonymous terms for it across languages, and it plays a key role in scientific explanations. But most fallibilist theories of knowledge won’t make it be particularly natural. (I’ll expand on this point in</w:t>
+      </w:r>
+      <w:r>
+        <w:t xml:space="preserve"> </w:t>
+      </w:r>
+      <w:hyperlink w:anchor="sec-lockearb">
+        <w:r>
+          <w:rPr>
+            <w:rStyle w:val="Hyperlink"/>
+          </w:rPr>
+          <w:t xml:space="preserve">subsection 8.4.1</w:t>
+        </w:r>
+      </w:hyperlink>
+      <w:r>
+        <w:t xml:space="preserve">.) Most such theories say that to know something is to have a belief that’s good enough along some dimension. So the belief must be justified enough, or safe enough, or produced by a reliable enough mechanism. But concepts that just pick out points high enough up some or other scale are not particularly natural. We should expect that we could do better.</w:t>
       </w:r>
     </w:p>
     <w:p>
@@ -1733,7 +1792,21 @@
         <w:t xml:space="preserve"> </w:t>
       </w:r>
       <w:r>
-        <w:t xml:space="preserve">cases. As I’ll put it in section @ref(oddsandstakes), what matters is not the stakes, but the odds one faces in a particular situation.</w:t>
+        <w:t xml:space="preserve">cases. As I’ll put it in [section</w:t>
+      </w:r>
+      <w:r>
+        <w:t xml:space="preserve"> </w:t>
+      </w:r>
+      <w:hyperlink w:anchor="sec-oddsandstakes">
+        <w:r>
+          <w:rPr>
+            <w:rStyle w:val="Hyperlink"/>
+          </w:rPr>
+          <w:t xml:space="preserve">Section 2.4</w:t>
+        </w:r>
+      </w:hyperlink>
+      <w:r>
+        <w:t xml:space="preserve">], what matters is not the stakes, but the odds one faces in a particular situation.</w:t>
       </w:r>
     </w:p>
     <w:p>
@@ -2017,7 +2090,38 @@
         <w:t xml:space="preserve"> </w:t>
       </w:r>
       <w:r>
-        <w:t xml:space="preserve">to be settled might get to the right answer for the wrong reasons. So this principle, don’t take something to be settled if it will lead to the wrong answer, might be good advice, but isn’t a full account of when not to take something as settled. I will go over this point in much more detail in sections @ref(given) to @ref(questions).</w:t>
+        <w:t xml:space="preserve">to be settled might get to the right answer for the wrong reasons. So this principle, don’t take something to be settled if it will lead to the wrong answer, might be good advice, but isn’t a full account of when not to take something as settled. I will go over this point in much more detail in sections</w:t>
+      </w:r>
+      <w:r>
+        <w:t xml:space="preserve"> </w:t>
+      </w:r>
+      <w:hyperlink w:anchor="sec-given">
+        <w:r>
+          <w:rPr>
+            <w:rStyle w:val="Hyperlink"/>
+          </w:rPr>
+          <w:t xml:space="preserve">3.4</w:t>
+        </w:r>
+      </w:hyperlink>
+      <w:r>
+        <w:t xml:space="preserve"> </w:t>
+      </w:r>
+      <w:r>
+        <w:t xml:space="preserve">to</w:t>
+      </w:r>
+      <w:r>
+        <w:t xml:space="preserve"> </w:t>
+      </w:r>
+      <w:hyperlink w:anchor="sec-questions">
+        <w:r>
+          <w:rPr>
+            <w:rStyle w:val="Hyperlink"/>
+          </w:rPr>
+          <w:t xml:space="preserve">3.6</w:t>
+        </w:r>
+      </w:hyperlink>
+      <w:r>
+        <w:t xml:space="preserve">.</w:t>
       </w:r>
     </w:p>
     <w:p>
@@ -2163,10 +2267,13 @@
         <w:t xml:space="preserve"> </w:t>
       </w:r>
       <w:r>
-        <w:t xml:space="preserve">draws heavily on work by Elise Woodard -</w:t>
-      </w:r>
-      <w:r>
-        <w:t xml:space="preserve">Woodard (2020)</w:t>
+        <w:t xml:space="preserve">draws heavily on work by Elise Woodard</w:t>
+      </w:r>
+      <w:r>
+        <w:t xml:space="preserve"> </w:t>
+      </w:r>
+      <w:r>
+        <w:t xml:space="preserve">(2020)</w:t>
       </w:r>
       <w:r>
         <w:t xml:space="preserve"> </w:t>
@@ -2232,10 +2339,13 @@
         <w:t xml:space="preserve">Friedman (2019b)</w:t>
       </w:r>
       <w:r>
-        <w:t xml:space="preserve">. But I’ve come to see that this isn’t right; depending on what one wants to do in an inquiry one may want to deliberately set aside some premises. And that might mean inquiry into what one already knows is reasonable. This fact is used to respond to an influential objection by Jessica Brown -</w:t>
-      </w:r>
-      <w:r>
-        <w:t xml:space="preserve">Brown (2008)</w:t>
+        <w:t xml:space="preserve">. But I’ve come to see that this isn’t right; depending on what one wants to do in an inquiry one may want to deliberately set aside some premises. And that might mean inquiry into what one already knows is reasonable. This fact is used to respond to an influential objection by Jessica Brown</w:t>
+      </w:r>
+      <w:r>
+        <w:t xml:space="preserve"> </w:t>
+      </w:r>
+      <w:r>
+        <w:t xml:space="preserve">(2008)</w:t>
       </w:r>
       <w:r>
         <w:t xml:space="preserve"> </w:t>
@@ -4408,7 +4518,7 @@
         <w:t xml:space="preserve">Thirteen times seventeen equals two hundred and twenty one</w:t>
       </w:r>
       <w:r>
-        <w:t xml:space="preserve">, or a slightly complicated logical truth, like ￢</w:t>
+        <w:t xml:space="preserve">, or a slightly complicated logical truth, like ¬</w:t>
       </w:r>
       <w:r>
         <w:rPr>
@@ -4421,7 +4531,7 @@
         <w:t xml:space="preserve"> </w:t>
       </w:r>
       <w:r>
-        <w:t xml:space="preserve">⟶ ((</w:t>
+        <w:t xml:space="preserve">→ ((</w:t>
       </w:r>
       <w:r>
         <w:rPr>
@@ -4434,7 +4544,7 @@
         <w:t xml:space="preserve"> </w:t>
       </w:r>
       <w:r>
-        <w:t xml:space="preserve">⟶</w:t>
+        <w:t xml:space="preserve">→</w:t>
       </w:r>
       <w:r>
         <w:t xml:space="preserve"> </w:t>
@@ -4447,7 +4557,7 @@
         <w:t xml:space="preserve">q</w:t>
       </w:r>
       <w:r>
-        <w:t xml:space="preserve">) ⟶ ￢</w:t>
+        <w:t xml:space="preserve">) → ¬</w:t>
       </w:r>
       <w:r>
         <w:rPr>
@@ -5060,6 +5170,10 @@
                 </m:dPr>
                 <m:e>
                   <m:r>
+                    <m:rPr>
+                      <m:nor/>
+                      <m:sty m:val="i"/>
+                    </m:rPr>
                     <m:t>p</m:t>
                   </m:r>
                 </m:e>
@@ -5090,6 +5204,10 @@
                 </m:dPr>
                 <m:e>
                   <m:r>
+                    <m:rPr>
+                      <m:nor/>
+                      <m:sty m:val="i"/>
+                    </m:rPr>
                     <m:t>p</m:t>
                   </m:r>
                 </m:e>
@@ -5108,11 +5226,19 @@
             </m:fPr>
             <m:num>
               <m:r>
+                <m:rPr>
+                  <m:nor/>
+                  <m:sty m:val="i"/>
+                </m:rPr>
                 <m:t>L</m:t>
               </m:r>
             </m:num>
             <m:den>
               <m:r>
+                <m:rPr>
+                  <m:nor/>
+                  <m:sty m:val="i"/>
+                </m:rPr>
                 <m:t>G</m:t>
               </m:r>
             </m:den>
@@ -5296,7 +5422,6 @@
         <w:tblStyle w:val="Table"/>
         <w:tblW w:type="auto" w:w="0"/>
         <w:tblLook w:firstRow="1" w:lastRow="0" w:firstColumn="0" w:lastColumn="0" w:noHBand="0" w:noVBand="0" w:val="0020"/>
-        <w:jc w:val="start"/>
       </w:tblPr>
       <w:tblGrid>
         <w:gridCol w:w="2640"/>
@@ -5326,11 +5451,13 @@
               <w:pStyle w:val="Compact"/>
               <w:jc w:val="center"/>
             </w:pPr>
-            <m:oMath>
-              <m:r>
-                <m:t>p</m:t>
-              </m:r>
-            </m:oMath>
+            <w:r>
+              <w:rPr>
+                <w:iCs/>
+                <w:i/>
+              </w:rPr>
+              <w:t xml:space="preserve">p</w:t>
+            </w:r>
           </w:p>
         </w:tc>
         <w:tc>
@@ -5341,16 +5468,18 @@
               <w:jc w:val="center"/>
             </w:pPr>
             <w:r>
-              <w:t xml:space="preserve">￢</w:t>
+              <w:t xml:space="preserve">¬</w:t>
             </w:r>
             <w:r>
               <w:t xml:space="preserve"> </w:t>
             </w:r>
-            <m:oMath>
-              <m:r>
-                <m:t>p</m:t>
-              </m:r>
-            </m:oMath>
+            <w:r>
+              <w:rPr>
+                <w:iCs/>
+                <w:i/>
+              </w:rPr>
+              <w:t xml:space="preserve">p</w:t>
+            </w:r>
           </w:p>
         </w:tc>
       </w:tr>
@@ -7679,7 +7808,6 @@
         <w:tblStyle w:val="Table"/>
         <w:tblW w:type="auto" w:w="0"/>
         <w:tblLook w:firstRow="1" w:lastRow="0" w:firstColumn="0" w:lastColumn="0" w:noHBand="0" w:noVBand="0" w:val="0020"/>
-        <w:jc w:val="start"/>
       </w:tblPr>
       <w:tblGrid>
         <w:gridCol w:w="2640"/>
@@ -13655,7 +13783,6 @@
         <w:tblStyle w:val="Table"/>
         <w:tblW w:type="auto" w:w="0"/>
         <w:tblLook w:firstRow="1" w:lastRow="0" w:firstColumn="0" w:lastColumn="0" w:noHBand="0" w:noVBand="0" w:val="0020"/>
-        <w:jc w:val="start"/>
       </w:tblPr>
       <w:tblGrid>
         <w:gridCol w:w="2640"/>
@@ -14427,7 +14554,6 @@
         <w:tblStyle w:val="Table"/>
         <w:tblW w:type="auto" w:w="0"/>
         <w:tblLook w:firstRow="1" w:lastRow="0" w:firstColumn="0" w:lastColumn="0" w:noHBand="0" w:noVBand="0" w:val="0020"/>
-        <w:jc w:val="start"/>
       </w:tblPr>
       <w:tblGrid>
         <w:gridCol w:w="3960"/>
@@ -15122,7 +15248,6 @@
         <w:tblStyle w:val="Table"/>
         <w:tblW w:type="auto" w:w="0"/>
         <w:tblLook w:firstRow="1" w:lastRow="0" w:firstColumn="0" w:lastColumn="0" w:noHBand="0" w:noVBand="0" w:val="0020"/>
-        <w:jc w:val="start"/>
       </w:tblPr>
       <w:tblGrid>
         <w:gridCol w:w="2640"/>
@@ -17597,7 +17722,7 @@
         <w:t xml:space="preserve">B</w:t>
       </w:r>
       <w:r>
-        <w:t xml:space="preserve">, and who knows ￢</w:t>
+        <w:t xml:space="preserve">, and who knows ¬</w:t>
       </w:r>
       <w:r>
         <w:rPr>
@@ -17633,7 +17758,7 @@
         <w:t xml:space="preserve">B</w:t>
       </w:r>
       <w:r>
-        <w:t xml:space="preserve">) ∧ ￢</w:t>
+        <w:t xml:space="preserve">) ∧ ¬</w:t>
       </w:r>
       <w:r>
         <w:rPr>
@@ -21169,7 +21294,7 @@
         <w:t xml:space="preserve">p</w:t>
       </w:r>
       <w:r>
-        <w:t xml:space="preserve">, and absolutely catastrophic consequences if ￢</w:t>
+        <w:t xml:space="preserve">, and absolutely catastrophic consequences if ¬</w:t>
       </w:r>
       <w:r>
         <w:rPr>
@@ -27123,7 +27248,7 @@
         <w:t xml:space="preserve">p</w:t>
       </w:r>
       <w:r>
-        <w:t xml:space="preserve">, but this is bizarre because a new version of the book that says ￢</w:t>
+        <w:t xml:space="preserve">, but this is bizarre because a new version of the book that says ¬</w:t>
       </w:r>
       <w:r>
         <w:rPr>
@@ -29191,7 +29316,6 @@
         <w:tblStyle w:val="Table"/>
         <w:tblW w:type="auto" w:w="0"/>
         <w:tblLook w:firstRow="1" w:lastRow="0" w:firstColumn="0" w:lastColumn="0" w:noHBand="0" w:noVBand="0" w:val="0020"/>
-        <w:jc w:val="start"/>
       </w:tblPr>
       <w:tblGrid>
         <w:gridCol w:w="2640"/>
@@ -29532,7 +29656,6 @@
         <w:tblStyle w:val="Table"/>
         <w:tblW w:type="auto" w:w="0"/>
         <w:tblLook w:firstRow="1" w:lastRow="0" w:firstColumn="0" w:lastColumn="0" w:noHBand="0" w:noVBand="0" w:val="0020"/>
-        <w:jc w:val="start"/>
       </w:tblPr>
       <w:tblGrid>
         <w:gridCol w:w="2640"/>
@@ -29929,7 +30052,6 @@
         <w:tblStyle w:val="Table"/>
         <w:tblW w:type="auto" w:w="0"/>
         <w:tblLook w:firstRow="1" w:lastRow="0" w:firstColumn="0" w:lastColumn="0" w:noHBand="0" w:noVBand="0" w:val="0020"/>
-        <w:jc w:val="start"/>
       </w:tblPr>
       <w:tblGrid>
         <w:gridCol w:w="2640"/>
@@ -30669,7 +30791,6 @@
         <w:tblStyle w:val="Table"/>
         <w:tblW w:type="auto" w:w="0"/>
         <w:tblLook w:firstRow="1" w:lastRow="0" w:firstColumn="0" w:lastColumn="0" w:noHBand="0" w:noVBand="0" w:val="0020"/>
-        <w:jc w:val="start"/>
       </w:tblPr>
       <w:tblGrid>
         <w:gridCol w:w="2640"/>
@@ -34297,7 +34418,6 @@
         <w:tblStyle w:val="Table"/>
         <w:tblW w:type="auto" w:w="0"/>
         <w:tblLook w:firstRow="1" w:lastRow="0" w:firstColumn="0" w:lastColumn="0" w:noHBand="0" w:noVBand="0" w:val="0020"/>
-        <w:jc w:val="start"/>
       </w:tblPr>
       <w:tblGrid>
         <w:gridCol w:w="2640"/>
@@ -34685,7 +34805,6 @@
         <w:tblStyle w:val="Table"/>
         <w:tblW w:type="auto" w:w="0"/>
         <w:tblLook w:firstRow="1" w:lastRow="0" w:firstColumn="0" w:lastColumn="0" w:noHBand="0" w:noVBand="0" w:val="0020"/>
-        <w:jc w:val="start"/>
       </w:tblPr>
       <w:tblGrid>
         <w:gridCol w:w="2640"/>
@@ -34907,7 +35026,6 @@
         <w:tblStyle w:val="Table"/>
         <w:tblW w:type="auto" w:w="0"/>
         <w:tblLook w:firstRow="1" w:lastRow="0" w:firstColumn="0" w:lastColumn="0" w:noHBand="0" w:noVBand="0" w:val="0020"/>
-        <w:jc w:val="start"/>
       </w:tblPr>
       <w:tblGrid>
         <w:gridCol w:w="2640"/>
@@ -35788,7 +35906,6 @@
         <w:tblStyle w:val="Table"/>
         <w:tblW w:type="auto" w:w="0"/>
         <w:tblLook w:firstRow="1" w:lastRow="0" w:firstColumn="0" w:lastColumn="0" w:noHBand="0" w:noVBand="0" w:val="0020"/>
-        <w:jc w:val="start"/>
       </w:tblPr>
       <w:tblGrid>
         <w:gridCol w:w="2640"/>
@@ -36012,7 +36129,6 @@
         <w:tblStyle w:val="Table"/>
         <w:tblW w:type="auto" w:w="0"/>
         <w:tblLook w:firstRow="1" w:lastRow="0" w:firstColumn="0" w:lastColumn="0" w:noHBand="0" w:noVBand="0" w:val="0020"/>
-        <w:jc w:val="start"/>
       </w:tblPr>
       <w:tblGrid>
         <w:gridCol w:w="2640"/>
@@ -36557,7 +36673,6 @@
         <w:tblStyle w:val="Table"/>
         <w:tblW w:type="auto" w:w="0"/>
         <w:tblLook w:firstRow="1" w:lastRow="0" w:firstColumn="0" w:lastColumn="0" w:noHBand="0" w:noVBand="0" w:val="0020"/>
-        <w:jc w:val="start"/>
       </w:tblPr>
       <w:tblGrid>
         <w:gridCol w:w="2640"/>
@@ -36817,9 +36932,6 @@
         <w:t xml:space="preserve">C</w:t>
       </w:r>
       <w:r>
-        <w:t xml:space="preserve"> </w:t>
-      </w:r>
-      <w:r>
         <w:t xml:space="preserve">. Each player must then choose</w:t>
       </w:r>
       <w:r>
@@ -38819,7 +38931,6 @@
         <w:tblStyle w:val="Table"/>
         <w:tblW w:type="auto" w:w="0"/>
         <w:tblLook w:firstRow="1" w:lastRow="0" w:firstColumn="0" w:lastColumn="0" w:noHBand="0" w:noVBand="0" w:val="0020"/>
-        <w:jc w:val="start"/>
       </w:tblPr>
       <w:tblGrid>
         <w:gridCol w:w="3960"/>
@@ -40297,58 +40408,33 @@
       <w:r>
         <w:t xml:space="preserve">only when</w:t>
       </w:r>
-    </w:p>
-    <w:p>
-      <w:pPr>
-        <w:pStyle w:val="BodyText"/>
-      </w:pPr>
-      <m:oMathPara>
-        <m:oMathParaPr>
-          <m:jc m:val="center"/>
-        </m:oMathParaPr>
-        <m:oMath>
-          <m:r>
-            <m:t>x</m:t>
-          </m:r>
-          <m:r>
-            <m:rPr>
-              <m:sty m:val="p"/>
-            </m:rPr>
-            <m:t>&lt;</m:t>
-          </m:r>
-          <m:f>
-            <m:fPr>
-              <m:type m:val="bar"/>
-            </m:fPr>
-            <m:num>
-              <m:r>
-                <m:t>2</m:t>
-              </m:r>
-              <m:r>
-                <m:rPr>
-                  <m:sty m:val="p"/>
-                </m:rPr>
-                <m:t>+</m:t>
-              </m:r>
-              <m:r>
-                <m:t>4</m:t>
-              </m:r>
-              <m:r>
-                <m:t>y</m:t>
-              </m:r>
-            </m:num>
-            <m:den>
-              <m:r>
-                <m:t>5</m:t>
-              </m:r>
-            </m:den>
-          </m:f>
-        </m:oMath>
-      </m:oMathPara>
-    </w:p>
-    <w:p>
-      <w:pPr>
-        <w:pStyle w:val="FirstParagraph"/>
+      <w:r>
+        <w:t xml:space="preserve"> </w:t>
+      </w:r>
+      <w:r>
+        <w:rPr>
+          <w:iCs/>
+          <w:i/>
+        </w:rPr>
+        <w:t xml:space="preserve">x</w:t>
+      </w:r>
+      <w:r>
+        <w:t xml:space="preserve"> &lt; (2 + 4</w:t>
+      </w:r>
+      <w:r>
+        <w:rPr>
+          <w:iCs/>
+          <w:i/>
+        </w:rPr>
+        <w:t xml:space="preserve">y</w:t>
+      </w:r>
+      <w:r>
+        <w:t xml:space="preserve">)/5.</w:t>
+      </w:r>
+    </w:p>
+    <w:p>
+      <w:pPr>
+        <w:pStyle w:val="BodyText"/>
       </w:pPr>
       <w:r>
         <w:t xml:space="preserve">So if it is common knowledge that</w:t>
@@ -51938,7 +52024,7 @@
         <w:t xml:space="preserve"> </w:t>
       </w:r>
       <w:r>
-        <w:t xml:space="preserve">“(Anti-)sceptics Simple and Subtle: G.e. Moore and John McDowell.”</w:t>
+        <w:t xml:space="preserve">“(Anti-)Sceptics Simple and Subtle: G.e. Moore and John McDowell.”</w:t>
       </w:r>
       <w:r>
         <w:t xml:space="preserve"> </w:t>
@@ -52315,7 +52401,7 @@
         <w:t xml:space="preserve"> </w:t>
       </w:r>
       <w:r>
-        <w:t xml:space="preserve">When I first worked on interest-relativity in epistemology, that was the main motivation I was moved by. And I still think it is a good reason to expect that the full truth in epistemology will be interest-relative. But it isn’t as central to this book as it was to my earlier papers.</w:t>
+        <w:t xml:space="preserve">When I first worked on interest-relativity in epistemology, that was my primary motivation. And while I still think it is a good reason to expect some interest-relativity, it isn’t as central to this book as it was to my earlier work.</w:t>
       </w:r>
     </w:p>
   </w:footnote>

</xml_diff>

<commit_message>
More ch 1 edits
</commit_message>
<xml_diff>
--- a/_book/Knowledge.docx
+++ b/_book/Knowledge.docx
@@ -55,7 +55,7 @@
         <w:pStyle w:val="Date"/>
       </w:pPr>
       <w:r>
-        <w:t xml:space="preserve">2023-04-24</w:t>
+        <w:t xml:space="preserve">2023-05-02</w:t>
       </w:r>
     </w:p>
     <w:sdt>
@@ -656,7 +656,7 @@
         <w:pStyle w:val="FirstParagraph"/>
       </w:pPr>
       <w:r>
-        <w:t xml:space="preserve">The core thesis of this book is that what a person knows is sensitive to what their interests are, and in particular to what inquiries they are engaged in. The thesis is designed to resolve a puzzle about the nature of inquiry. Inquiry has to start somewhere, and a natural place to start is with what one knows. If one is planning a meal for friends, and choosing what to make, it’s natural to start with what one knows about what ingredients are on hand or easily available, what the friends like, what dietary preferences and restrictions they have, and so on. But now we face a puzzle. Either we identify knowledge with absolute certainty or we do not. If we do, then inquiry can barely get started. If one knows anything with absolute certainty, then it is at most trivialities like instances of the law of identity. That won’t be enough to get going on planning. So let’s say we do not identify knowledge with absolute certainty, and instead pick some particular level of certainty below that. Then there will be propositions that are more certain than that threshold, but which one should not use this particular inquiry. For instance, there will be cases where one’s evidence that a particular friend is not allergic to peanuts is just above that threshold, but this is not something that should be taken as a starting point in inquiry, because it isn’t certain enough to act on, given the risk of killing the friend if one is wrong. The solution, I’ll argue at some length, is to identify knowledge with a variable level of certainty. And the level varies with the nature of the inquiry. In particular, it varies both with how important it is to get the inquiry right (very important in the case of the allergy), and with how hard it would be to get further information relevant to the inquiry.</w:t>
+        <w:t xml:space="preserve">The core thesis of this book is that what a person knows is sensitive to what their interests are, and in particular to what inquiries they are engaged in. The thesis is designed to resolve a puzzle about the nature of inquiry. Inquiry has to start somewhere, and a natural place to start is with what one knows. If one is planning a meal for friends, and choosing what to make, it’s natural to start with what one knows about what ingredients are on hand or easily available, what the friends like, what dietary preferences and restrictions they have, and so on. But now we face a puzzle. Either we identify knowledge with absolute certainty or we do not. If we do, then inquiry can barely get started. If one knows anything with absolute certainty, then it is at most trivialities like instances of the law of identity. That won’t be enough to get going on planning dinner. So let’s say we do not identify knowledge with absolute certainty, and instead pick some particular level of certainty below that. Then there will be propositions that are more certain than that threshold, but which one should not use this particular inquiry. For instance, there will be cases where one’s evidence that a particular friend is not allergic to peanuts is just above that threshold, but given the potentially lethal consequences of getting it wrong, this isn’t something that should be taken as a starting point in inquiry. The solution, I’ll argue at some length, is to identify knowledge with a variable level of certainty. And the level varies with the nature of the inquiry. In particular, it varies both with how important it is to get the inquiry right (very important in the case of the allergy), and with how hard it would be to get further information relevant to the inquiry.</w:t>
       </w:r>
     </w:p>
     <w:p>
@@ -738,7 +738,7 @@
         <w:t xml:space="preserve"> </w:t>
       </w:r>
       <w:r>
-        <w:t xml:space="preserve">and</w:t>
+        <w:t xml:space="preserve">or</w:t>
       </w:r>
       <w:r>
         <w:t xml:space="preserve"> </w:t>
@@ -839,7 +839,7 @@
         <w:t xml:space="preserve"> </w:t>
       </w:r>
       <w:r>
-        <w:t xml:space="preserve">by Jason Stanley in 2004. Now these works are, by standards of recent epistemology, from quite a long time ago. That is to say, two decades is a long time in epistemology. Compare, for instance, the literature on the idea that safety is central to the theory of knowledge. The idea that safety is important plays a crucial role in a series of works from the late 1990s and early 2000s by David Lewis, Timothy Williamson, Ernest Sosa and Duncan Pritchard.</w:t>
+        <w:t xml:space="preserve">by Jason Stanley in 2004. Now these works are, by standards of recent epistemology, from quite a long time ago. That is to say, two decades is a long time in epistemology. Compare, for instance, the literature on the idea that safety is central to the theory of knowledge. The idea that safety is important plays a crucial role in a series of works from the late 1990s and early 2000s by David Lewis, Timothy Williamson, Ernest Sosa, and Duncan Pritchard.</w:t>
       </w:r>
       <w:r>
         <w:rPr>
@@ -859,7 +859,7 @@
         <w:pStyle w:val="BodyText"/>
       </w:pPr>
       <w:r>
-        <w:t xml:space="preserve">There are two differences between interest-relativity and safety-relativity that seen to have been important in how they were received. Or, perhaps better, there are two ways of looking at one key difference between them. First, safety was the same kind of consideration as previous epistemologists had considered. It looks a lot like the sensitity condition that Robert Nozick</w:t>
+        <w:t xml:space="preserve">One possible answer is that while safety was a new idea, it struck epistemologists as similar to older ideas. Safety looks a lot like the sensitity condition that Robert Nozick</w:t>
       </w:r>
       <w:r>
         <w:t xml:space="preserve"> </w:t>
@@ -871,15 +871,27 @@
         <w:t xml:space="preserve"> </w:t>
       </w:r>
       <w:r>
-        <w:t xml:space="preserve">had argued plays a central role in the theory of knowledge. It looks like a kind of reliability condition, so it is continuous with twentieth century work on reliabilism. So this leads to the second point. While safety theories are new, they have things that look like precursors. But to a lot of epistemologists, interest-relative theories looked novel. It wasn’t just that they offered a new account of what affects knowledge; it was that they offered a view that came out of nowhere.</w:t>
-      </w:r>
-    </w:p>
-    <w:p>
-      <w:pPr>
-        <w:pStyle w:val="BodyText"/>
-      </w:pPr>
-      <w:r>
-        <w:t xml:space="preserve">If that was the impression that epistemologists had, it was mistaken. There are precursors to contemporary interest-relative views, and looking at them is helpful for thinking about why one might want to endorse an interest-relative view. I’m going to focus on two of these precursors, one from Hellenistic philosophy and one from Medieval philosophy.</w:t>
+        <w:t xml:space="preserve">had argued plays a central role in the theory of knowledge. Sosa</w:t>
+      </w:r>
+      <w:r>
+        <w:t xml:space="preserve"> </w:t>
+      </w:r>
+      <w:r>
+        <w:t xml:space="preserve">(1999)</w:t>
+      </w:r>
+      <w:r>
+        <w:t xml:space="preserve"> </w:t>
+      </w:r>
+      <w:r>
+        <w:t xml:space="preserve">plays up this similarity, framing safety as a kind of converse of sensitivity. And safety looks like a kind of reliability condition, so it is continuous with twentieth century work on reliabilism. So while safety theories are new, they have things that look like precursors. But to a lot of epistemologists, interest-relative theories looked novel. It wasn’t just that they offered a new account of what affects knowledge; it was that they offered a view that came out of nowhere.</w:t>
+      </w:r>
+    </w:p>
+    <w:p>
+      <w:pPr>
+        <w:pStyle w:val="BodyText"/>
+      </w:pPr>
+      <w:r>
+        <w:t xml:space="preserve">If that was the impression that epistemologists had, it was mistaken. They weren’t wrong that safety has precursors, but they were wrong that interest-relative theories did not. There are precursors to contemporary interest-relative views, and looking at them is helpful for thinking about why one might want to endorse an interest-relative view. I’m going to focus on two of these precursors, one from Hellenistic philosophy and one from Medieval philosophy.</w:t>
       </w:r>
       <w:r>
         <w:rPr>
@@ -1165,7 +1177,7 @@
         <w:pStyle w:val="BodyText"/>
       </w:pPr>
       <w:r>
-        <w:t xml:space="preserve">In both Philo of Larissa, and in the tradition that runs from Buridan to Wilkins and beyond, interest-relative epistemic concepts play central roles. There is no figure here who literally endorses every aspect of the contemporary interest-relative view. But the predecessors are there. Indeed, they are there at some of the earliest sightings of what we might, in current terminology, call fallible epistemologies. If anything, I suspect the idea that an epistemology can be fallibilist and interest-invariant is the more modern innovation. But rather than dive too deeply into those historical waters, let’s turn to a connection between Buridan’s epistemology and (a particular strand in) Indian epistemology: the place of action theory in epistemology. What worries Buridan is whether a certain action, hanging an innocent man, can be given an epistemological defence. But he’s hardly the first philosopher to see a tight connection between epistemology and action theory.</w:t>
+        <w:t xml:space="preserve">In both Philo of Larissa, and in the tradition that runs from Buridan to Wilkins and beyond, interest-relative epistemic concepts play central roles. There is no figure here who literally endorses every aspect of the contemporary interest-relative view. But the precursors are there. Indeed, they are there at some of the earliest sightings of what we might, in current terminology, call fallible epistemologies. If anything, I suspect the idea that an epistemology can be fallibilist and interest-invariant is the more recent innovation. But rather than dive too deeply into those historical waters, let’s turn to a connection between Buridan’s epistemology and (a particular strand in) Indian epistemology: the place of action theory in epistemology. What worries Buridan is whether a certain action, hanging an innocent man, can be given an epistemological defence. But he’s hardly the first philosopher to see a tight connection between epistemology and action theory.</w:t>
       </w:r>
     </w:p>
     <w:p>
@@ -1538,7 +1550,7 @@
         <w:t xml:space="preserve"> </w:t>
       </w:r>
       <w:r>
-        <w:t xml:space="preserve">- that underlie this pattern of effective demand. The mechanisms are individual consumers who will change their purchasing patterns if they know that someone else is selling the same good more cheaply. Now mechanisms, in this sense, are things that display a consistent pattern of activity. The activities have external triggers and reliable outputs given that trigger. Here the trigger is knowledge that someone else is offering the good more cheaply, and the output is a shift in purchasing pattern. The crucial thing for us is that here, like in many other social science applications, the trigger needs to be stated in terms of knowledge. It can’t just be that the change in prices leads to a change in behavior; a change in price that no one knows about won’t plausibly bring about any behavioral change. And it can’t be that the trigger is stated in terms of what is absolutely certain. Since no one can be absolutely certain of contingent things like the price that a supplier is charging for a good, the mechanism would never get triggered. Nor can it be stated in terms of high probability; no matter how probable I think it is that supplier B is cheaper than supplier A, it might still be rational to buy from supplier A if the rest of the probability goes to possibilities where B is much much more expensive. Knowledge alone seems to do the trick; the generalisation that people buy from suppliers they know to be cheaper seems both true, and to rationalise their purchasing behavior. And what’s important for us is that this places knowledge in the center of our understanding of how this social arrangement works. That is going to be the general case; you just can’t do social science without talking about how people behave when they come to know things.</w:t>
+        <w:t xml:space="preserve">- that underlie this pattern of effective demand. The mechanisms are individual consumers who will change their purchasing patterns if they know that someone else is selling the same good more cheaply. Now mechanisms, in this sense, are things that display a consistent pattern of activity. The activities have external triggers and reliable outputs given that trigger. Here the trigger is knowledge that someone else is offering the good more cheaply, and the output is buying the good elsewhere. The crucial thing for us is that here, like in many other social science applications, the trigger needs to be stated in terms of knowledge. It can’t just be that the change in prices leads to a change in behavior; a change in price that no one knows about won’t plausibly bring about any behavioral change. And it can’t be that the trigger is stated in terms of what is absolutely certain. Since no one can be absolutely certain of contingent things like the price that a supplier is charging for a good, the mechanism would never get triggered. Nor can it be stated in terms of high probability; no matter how probable I think it is that supplier B is cheaper than supplier A, it might still be rational to buy from supplier A if the rest of the probability goes to possibilities where B is much much more expensive. Knowledge alone seems to do the trick; the generalisation that people buy from suppliers they know to be cheaper seems both true, and to rationalise their purchasing behavior. And what’s important for us is that this places knowledge in the center of our understanding of how this social arrangement works. That is going to be the general case; you just can’t do social science without talking about how people behave when they come to know things.</w:t>
       </w:r>
     </w:p>
     <w:p>
@@ -1792,7 +1804,7 @@
         <w:t xml:space="preserve"> </w:t>
       </w:r>
       <w:r>
-        <w:t xml:space="preserve">cases. As I’ll put it in [section</w:t>
+        <w:t xml:space="preserve">cases. As I’ll put it in</w:t>
       </w:r>
       <w:r>
         <w:t xml:space="preserve"> </w:t>
@@ -1802,11 +1814,11 @@
           <w:rPr>
             <w:rStyle w:val="Hyperlink"/>
           </w:rPr>
-          <w:t xml:space="preserve">Section 2.4</w:t>
+          <w:t xml:space="preserve">section 2.4</w:t>
         </w:r>
       </w:hyperlink>
       <w:r>
-        <w:t xml:space="preserve">], what matters is not the stakes, but the odds one faces in a particular situation.</w:t>
+        <w:t xml:space="preserve">, what matters is not the stakes, but the odds one faces in a particular situation.</w:t>
       </w:r>
     </w:p>
     <w:p>
@@ -1998,7 +2010,7 @@
         <w:t xml:space="preserve"> </w:t>
       </w:r>
       <w:r>
-        <w:t xml:space="preserve">as settled would lead to an incorrect answer to the conclusion it is improper to take</w:t>
+        <w:t xml:space="preserve">as settled would lead to an incorrect answer, to the conclusion it is improper to take</w:t>
       </w:r>
       <w:r>
         <w:t xml:space="preserve"> </w:t>
@@ -2163,7 +2175,7 @@
         <w:pStyle w:val="BodyText"/>
       </w:pPr>
       <w:r>
-        <w:t xml:space="preserve">So far I’ve sketched in the very barest form the kind of theory I’m going to propose. Here’s the plan for how that theory will be laid out, and defended, over the coming chapters, as well as some more details on how the chapters relate to previously published work.</w:t>
+        <w:t xml:space="preserve">So far I’ve sketched in the very broadest outlines the kind of theory I’m going to propose. Here’s the plan for how that theory will be laid out, and defended, over the coming chapters, as well as some more details on how the chapters relate to previously published work.</w:t>
       </w:r>
     </w:p>
     <w:p>
@@ -2318,6 +2330,47 @@
       <w:r>
         <w:t xml:space="preserve"> </w:t>
       </w:r>
+      <w:hyperlink w:anchor="sec-inquiry">
+        <w:r>
+          <w:rPr>
+            <w:rStyle w:val="Hyperlink"/>
+          </w:rPr>
+          <w:t xml:space="preserve">chapter 5</w:t>
+        </w:r>
+      </w:hyperlink>
+      <w:r>
+        <w:t xml:space="preserve"> </w:t>
+      </w:r>
+      <w:r>
+        <w:t xml:space="preserve">I discuss the role that the concept of inquiry plays in my theory. On my theory, if something is known, it is available to use as a starting point in inquiry. I used to think this meant I was committed to agreeing with Jane Friedma</w:t>
+      </w:r>
+      <w:r>
+        <w:t xml:space="preserve"> </w:t>
+      </w:r>
+      <w:r>
+        <w:t xml:space="preserve">(2019b)</w:t>
+      </w:r>
+      <w:r>
+        <w:t xml:space="preserve"> </w:t>
+      </w:r>
+      <w:r>
+        <w:t xml:space="preserve">that it is incoherent to inquire into something one knows. But I’ve come to see that this isn’t right; depending on what one wants to do in an inquiry one may want to deliberately set aside some premises. And that might mean inquiry into what one already knows is reasonable. This fact is used to respond to an influential objection by Jessica Brown</w:t>
+      </w:r>
+      <w:r>
+        <w:t xml:space="preserve"> </w:t>
+      </w:r>
+      <w:r>
+        <w:t xml:space="preserve">(2008)</w:t>
+      </w:r>
+      <w:r>
+        <w:t xml:space="preserve"> </w:t>
+      </w:r>
+      <w:r>
+        <w:t xml:space="preserve">to the style of argument I use in</w:t>
+      </w:r>
+      <w:r>
+        <w:t xml:space="preserve"> </w:t>
+      </w:r>
       <w:hyperlink w:anchor="sec-interests">
         <w:r>
           <w:rPr>
@@ -2327,44 +2380,6 @@
         </w:r>
       </w:hyperlink>
       <w:r>
-        <w:t xml:space="preserve"> </w:t>
-      </w:r>
-      <w:r>
-        <w:t xml:space="preserve">I discuss the role that the concept of inquiry plays in my theory. On my theory, if something is known, it is available to use as a starting point in inquiry. I used to think this meant I was committed to Jane Friedman’s thesis that it is incoherent to inquire into something one knows</w:t>
-      </w:r>
-      <w:r>
-        <w:t xml:space="preserve"> </w:t>
-      </w:r>
-      <w:r>
-        <w:t xml:space="preserve">Friedman (2019b)</w:t>
-      </w:r>
-      <w:r>
-        <w:t xml:space="preserve">. But I’ve come to see that this isn’t right; depending on what one wants to do in an inquiry one may want to deliberately set aside some premises. And that might mean inquiry into what one already knows is reasonable. This fact is used to respond to an influential objection by Jessica Brown</w:t>
-      </w:r>
-      <w:r>
-        <w:t xml:space="preserve"> </w:t>
-      </w:r>
-      <w:r>
-        <w:t xml:space="preserve">(2008)</w:t>
-      </w:r>
-      <w:r>
-        <w:t xml:space="preserve"> </w:t>
-      </w:r>
-      <w:r>
-        <w:t xml:space="preserve">to the style of argument I use in</w:t>
-      </w:r>
-      <w:r>
-        <w:t xml:space="preserve"> </w:t>
-      </w:r>
-      <w:hyperlink w:anchor="sec-interests">
-        <w:r>
-          <w:rPr>
-            <w:rStyle w:val="Hyperlink"/>
-          </w:rPr>
-          <w:t xml:space="preserve">chapter 2</w:t>
-        </w:r>
-      </w:hyperlink>
-      <w:r>
         <w:t xml:space="preserve">.</w:t>
       </w:r>
     </w:p>
@@ -2408,7 +2423,7 @@
         <w:t xml:space="preserve"> </w:t>
       </w:r>
       <w:r>
-        <w:t xml:space="preserve">that the theory developed there is immune to closure failures in these types of cases, so the objection can’t be right as stated. But it turns out that proof works because the theory from that paper has absurdly sceptical consequences in cases where there are similar objects to choose between. That’s hardly better than a closure failure. In this chapter I aim to do better. I show that the objections rely on the assumption that the chooser aims to maximise expected utility, and this can’t be right in these close call situations. It isn’t true that when one is selecting cans off the supermarket shelf, one’s selection is rational iff it is utility maximising. Rather, the rational chooser in such a situation will adopt a strategy that has the best long-run consequences. In this case, the strategy will probably be something like pick arbitrarily unless it is clear that one of the choices is defective. And given this theory of rational choice, my preferred epistemological theory is neither absurdly sceptical, nor committed to closure failures.</w:t>
+        <w:t xml:space="preserve">that the theory developed there is immune to closure failures in these types of cases, so the objection can’t be right as stated. But it turns out that the reason the theory of that paper respects closure is that it has absurdly sceptical consequences in cases where there are similar objects to choose between. That’s hardly better than a closure failure. In this chapter I aim to do better. I show that the objections rely on the assumption that the chooser aims to maximise expected utility, and this isn’t the right criteria of correctness for decisions in close call situations. It isn’t true that when one is selecting cans off the supermarket shelf, one’s selection is rational iff it is utility maximising. Rather, the rational chooser in such a situation will adopt a strategy that has the best long-run consequences. In this case, the strategy will probably be something like the strategy of picking arbitrarily unless it is clear that one of the choices is defective. Given a theory of rational choice that emphasises the importance of decision making strategies, rather than the importance of utility maximisation, my preferred epistemological theory gets the right answers. There are two traps to avoid here: closure failure and scepticism. And the focus on strategies lets us avoid both.</w:t>
       </w:r>
     </w:p>
     <w:p>
@@ -45351,7 +45366,7 @@
       </w:r>
     </w:p>
     <w:bookmarkEnd w:id="174"/>
-    <w:bookmarkStart w:id="453" w:name="references"/>
+    <w:bookmarkStart w:id="455" w:name="references"/>
     <w:p>
       <w:pPr>
         <w:pStyle w:val="Heading1"/>
@@ -45360,7 +45375,7 @@
         <w:t xml:space="preserve">References</w:t>
       </w:r>
     </w:p>
-    <w:bookmarkStart w:id="452" w:name="refs"/>
+    <w:bookmarkStart w:id="454" w:name="refs"/>
     <w:bookmarkStart w:id="175" w:name="ref-Adamson2015"/>
     <w:p>
       <w:pPr>
@@ -50843,12 +50858,58 @@
       </w:r>
     </w:p>
     <w:bookmarkEnd w:id="392"/>
-    <w:bookmarkStart w:id="394" w:name="ref-SperberEtAl2010"/>
+    <w:bookmarkStart w:id="394" w:name="ref-Sosa1999"/>
     <w:p>
       <w:pPr>
         <w:pStyle w:val="Bibliography"/>
       </w:pPr>
       <w:r>
+        <w:t xml:space="preserve">Sosa, Ernest. 1999.</w:t>
+      </w:r>
+      <w:r>
+        <w:t xml:space="preserve"> </w:t>
+      </w:r>
+      <w:r>
+        <w:t xml:space="preserve">“How to Defeat Opposition to Moore.”</w:t>
+      </w:r>
+      <w:r>
+        <w:t xml:space="preserve"> </w:t>
+      </w:r>
+      <w:r>
+        <w:rPr>
+          <w:iCs/>
+          <w:i/>
+        </w:rPr>
+        <w:t xml:space="preserve">Philosophical Perspectives</w:t>
+      </w:r>
+      <w:r>
+        <w:t xml:space="preserve"> </w:t>
+      </w:r>
+      <w:r>
+        <w:t xml:space="preserve">13: 141–53.</w:t>
+      </w:r>
+      <w:r>
+        <w:t xml:space="preserve"> </w:t>
+      </w:r>
+      <w:hyperlink r:id="rId393">
+        <w:r>
+          <w:rPr>
+            <w:rStyle w:val="Hyperlink"/>
+          </w:rPr>
+          <w:t xml:space="preserve">https://doi.org/10.1111/0029-4624.33.s13.7</w:t>
+        </w:r>
+      </w:hyperlink>
+      <w:r>
+        <w:t xml:space="preserve">.</w:t>
+      </w:r>
+    </w:p>
+    <w:bookmarkEnd w:id="394"/>
+    <w:bookmarkStart w:id="396" w:name="ref-SperberEtAl2010"/>
+    <w:p>
+      <w:pPr>
+        <w:pStyle w:val="Bibliography"/>
+      </w:pPr>
+      <w:r>
         <w:t xml:space="preserve">Sperber, Dan, Fabrice Clément, Christophe Heintz, Olivier Mascaro, Hugo Mercier, Gloria Origgi, and Deirdre Wilson. 2010.</w:t>
       </w:r>
       <w:r>
@@ -50876,7 +50937,7 @@
       <w:r>
         <w:t xml:space="preserve"> </w:t>
       </w:r>
-      <w:hyperlink r:id="rId393">
+      <w:hyperlink r:id="rId395">
         <w:r>
           <w:rPr>
             <w:rStyle w:val="Hyperlink"/>
@@ -50888,8 +50949,8 @@
         <w:t xml:space="preserve">.</w:t>
       </w:r>
     </w:p>
-    <w:bookmarkEnd w:id="394"/>
-    <w:bookmarkStart w:id="396" w:name="ref-Staffel2019"/>
+    <w:bookmarkEnd w:id="396"/>
+    <w:bookmarkStart w:id="398" w:name="ref-Staffel2019"/>
     <w:p>
       <w:pPr>
         <w:pStyle w:val="Bibliography"/>
@@ -50936,7 +50997,7 @@
       <w:r>
         <w:t xml:space="preserve"> </w:t>
       </w:r>
-      <w:hyperlink r:id="rId395">
+      <w:hyperlink r:id="rId397">
         <w:r>
           <w:rPr>
             <w:rStyle w:val="Hyperlink"/>
@@ -50948,8 +51009,8 @@
         <w:t xml:space="preserve">.</w:t>
       </w:r>
     </w:p>
-    <w:bookmarkEnd w:id="396"/>
-    <w:bookmarkStart w:id="397" w:name="ref-Stalnaker1984"/>
+    <w:bookmarkEnd w:id="398"/>
+    <w:bookmarkStart w:id="399" w:name="ref-Stalnaker1984"/>
     <w:p>
       <w:pPr>
         <w:pStyle w:val="Bibliography"/>
@@ -50971,8 +51032,8 @@
         <w:t xml:space="preserve">. Cambridge, MA: MIT Press.</w:t>
       </w:r>
     </w:p>
-    <w:bookmarkEnd w:id="397"/>
-    <w:bookmarkStart w:id="399" w:name="ref-Stalnaker1994"/>
+    <w:bookmarkEnd w:id="399"/>
+    <w:bookmarkStart w:id="401" w:name="ref-Stalnaker1994"/>
     <w:p>
       <w:pPr>
         <w:pStyle w:val="Bibliography"/>
@@ -51005,7 +51066,7 @@
       <w:r>
         <w:t xml:space="preserve"> </w:t>
       </w:r>
-      <w:hyperlink r:id="rId398">
+      <w:hyperlink r:id="rId400">
         <w:r>
           <w:rPr>
             <w:rStyle w:val="Hyperlink"/>
@@ -51017,8 +51078,8 @@
         <w:t xml:space="preserve">.</w:t>
       </w:r>
     </w:p>
-    <w:bookmarkEnd w:id="399"/>
-    <w:bookmarkStart w:id="401" w:name="ref-Stalnaker1996"/>
+    <w:bookmarkEnd w:id="401"/>
+    <w:bookmarkStart w:id="403" w:name="ref-Stalnaker1996"/>
     <w:p>
       <w:pPr>
         <w:pStyle w:val="Bibliography"/>
@@ -51051,7 +51112,7 @@
       <w:r>
         <w:t xml:space="preserve"> </w:t>
       </w:r>
-      <w:hyperlink r:id="rId400">
+      <w:hyperlink r:id="rId402">
         <w:r>
           <w:rPr>
             <w:rStyle w:val="Hyperlink"/>
@@ -51063,8 +51124,8 @@
         <w:t xml:space="preserve">.</w:t>
       </w:r>
     </w:p>
-    <w:bookmarkEnd w:id="401"/>
-    <w:bookmarkStart w:id="403" w:name="ref-Stalnaker1998"/>
+    <w:bookmarkEnd w:id="403"/>
+    <w:bookmarkStart w:id="405" w:name="ref-Stalnaker1998"/>
     <w:p>
       <w:pPr>
         <w:pStyle w:val="Bibliography"/>
@@ -51097,7 +51158,7 @@
       <w:r>
         <w:t xml:space="preserve"> </w:t>
       </w:r>
-      <w:hyperlink r:id="rId402">
+      <w:hyperlink r:id="rId404">
         <w:r>
           <w:rPr>
             <w:rStyle w:val="Hyperlink"/>
@@ -51109,8 +51170,8 @@
         <w:t xml:space="preserve">.</w:t>
       </w:r>
     </w:p>
-    <w:bookmarkEnd w:id="403"/>
-    <w:bookmarkStart w:id="405" w:name="ref-Stalnaker1999"/>
+    <w:bookmarkEnd w:id="405"/>
+    <w:bookmarkStart w:id="407" w:name="ref-Stalnaker1999"/>
     <w:p>
       <w:pPr>
         <w:pStyle w:val="Bibliography"/>
@@ -51143,7 +51204,7 @@
       <w:r>
         <w:t xml:space="preserve"> </w:t>
       </w:r>
-      <w:hyperlink r:id="rId404">
+      <w:hyperlink r:id="rId406">
         <w:r>
           <w:rPr>
             <w:rStyle w:val="Hyperlink"/>
@@ -51155,8 +51216,8 @@
         <w:t xml:space="preserve">.</w:t>
       </w:r>
     </w:p>
-    <w:bookmarkEnd w:id="405"/>
-    <w:bookmarkStart w:id="406" w:name="ref-Stanley2005"/>
+    <w:bookmarkEnd w:id="407"/>
+    <w:bookmarkStart w:id="408" w:name="ref-Stanley2005"/>
     <w:p>
       <w:pPr>
         <w:pStyle w:val="Bibliography"/>
@@ -51178,8 +51239,8 @@
         <w:t xml:space="preserve">. Oxford University Press.</w:t>
       </w:r>
     </w:p>
-    <w:bookmarkEnd w:id="406"/>
-    <w:bookmarkStart w:id="407" w:name="ref-Stanley2011"/>
+    <w:bookmarkEnd w:id="408"/>
+    <w:bookmarkStart w:id="409" w:name="ref-Stanley2011"/>
     <w:p>
       <w:pPr>
         <w:pStyle w:val="Bibliography"/>
@@ -51201,8 +51262,8 @@
         <w:t xml:space="preserve">. Oxford: Oxford University Press.</w:t>
       </w:r>
     </w:p>
-    <w:bookmarkEnd w:id="407"/>
-    <w:bookmarkStart w:id="408" w:name="ref-Strevens2020"/>
+    <w:bookmarkEnd w:id="409"/>
+    <w:bookmarkStart w:id="410" w:name="ref-Strevens2020"/>
     <w:p>
       <w:pPr>
         <w:pStyle w:val="Bibliography"/>
@@ -51224,8 +51285,8 @@
         <w:t xml:space="preserve">. New York: Liveright.</w:t>
       </w:r>
     </w:p>
-    <w:bookmarkEnd w:id="408"/>
-    <w:bookmarkStart w:id="410" w:name="ref-Tucker2016"/>
+    <w:bookmarkEnd w:id="410"/>
+    <w:bookmarkStart w:id="412" w:name="ref-Tucker2016"/>
     <w:p>
       <w:pPr>
         <w:pStyle w:val="Bibliography"/>
@@ -51258,7 +51319,7 @@
       <w:r>
         <w:t xml:space="preserve"> </w:t>
       </w:r>
-      <w:hyperlink r:id="rId409">
+      <w:hyperlink r:id="rId411">
         <w:r>
           <w:rPr>
             <w:rStyle w:val="Hyperlink"/>
@@ -51270,8 +51331,8 @@
         <w:t xml:space="preserve">.</w:t>
       </w:r>
     </w:p>
-    <w:bookmarkEnd w:id="410"/>
-    <w:bookmarkStart w:id="411" w:name="ref-Unger1975"/>
+    <w:bookmarkEnd w:id="412"/>
+    <w:bookmarkStart w:id="413" w:name="ref-Unger1975"/>
     <w:p>
       <w:pPr>
         <w:pStyle w:val="Bibliography"/>
@@ -51293,8 +51354,8 @@
         <w:t xml:space="preserve">. Oxford: Oxford University Press.</w:t>
       </w:r>
     </w:p>
-    <w:bookmarkEnd w:id="411"/>
-    <w:bookmarkStart w:id="413" w:name="ref-Weatherson2005-WEACWD"/>
+    <w:bookmarkEnd w:id="413"/>
+    <w:bookmarkStart w:id="415" w:name="ref-Weatherson2005-WEACWD"/>
     <w:p>
       <w:pPr>
         <w:pStyle w:val="Bibliography"/>
@@ -51333,7 +51394,7 @@
       <w:r>
         <w:t xml:space="preserve"> </w:t>
       </w:r>
-      <w:hyperlink r:id="rId412">
+      <w:hyperlink r:id="rId414">
         <w:r>
           <w:rPr>
             <w:rStyle w:val="Hyperlink"/>
@@ -51345,8 +51406,8 @@
         <w:t xml:space="preserve">.</w:t>
       </w:r>
     </w:p>
-    <w:bookmarkEnd w:id="413"/>
-    <w:bookmarkStart w:id="415" w:name="ref-Weatherson2005b"/>
+    <w:bookmarkEnd w:id="415"/>
+    <w:bookmarkStart w:id="417" w:name="ref-Weatherson2005b"/>
     <w:p>
       <w:pPr>
         <w:pStyle w:val="Bibliography"/>
@@ -51379,7 +51440,7 @@
       <w:r>
         <w:t xml:space="preserve"> </w:t>
       </w:r>
-      <w:hyperlink r:id="rId414">
+      <w:hyperlink r:id="rId416">
         <w:r>
           <w:rPr>
             <w:rStyle w:val="Hyperlink"/>
@@ -51391,8 +51452,8 @@
         <w:t xml:space="preserve">.</w:t>
       </w:r>
     </w:p>
-    <w:bookmarkEnd w:id="415"/>
-    <w:bookmarkStart w:id="417" w:name="ref-Weatherson2011-WEADIR"/>
+    <w:bookmarkEnd w:id="417"/>
+    <w:bookmarkStart w:id="419" w:name="ref-Weatherson2011-WEADIR"/>
     <w:p>
       <w:pPr>
         <w:pStyle w:val="Bibliography"/>
@@ -51425,7 +51486,7 @@
       <w:r>
         <w:t xml:space="preserve"> </w:t>
       </w:r>
-      <w:hyperlink r:id="rId416">
+      <w:hyperlink r:id="rId418">
         <w:r>
           <w:rPr>
             <w:rStyle w:val="Hyperlink"/>
@@ -51437,8 +51498,8 @@
         <w:t xml:space="preserve">.</w:t>
       </w:r>
     </w:p>
-    <w:bookmarkEnd w:id="417"/>
-    <w:bookmarkStart w:id="418" w:name="ref-Weatherson2012"/>
+    <w:bookmarkEnd w:id="419"/>
+    <w:bookmarkStart w:id="420" w:name="ref-Weatherson2012"/>
     <w:p>
       <w:pPr>
         <w:pStyle w:val="Bibliography"/>
@@ -51472,8 +51533,8 @@
         <w:t xml:space="preserve">, edited by Jessica Brown and Mikkel Gerken, 75–103. Oxford: Oxford University Press.</w:t>
       </w:r>
     </w:p>
-    <w:bookmarkEnd w:id="418"/>
-    <w:bookmarkStart w:id="420" w:name="ref-Weatherson2016"/>
+    <w:bookmarkEnd w:id="420"/>
+    <w:bookmarkStart w:id="422" w:name="ref-Weatherson2016"/>
     <w:p>
       <w:pPr>
         <w:pStyle w:val="Bibliography"/>
@@ -51506,7 +51567,7 @@
       <w:r>
         <w:t xml:space="preserve"> </w:t>
       </w:r>
-      <w:hyperlink r:id="rId419">
+      <w:hyperlink r:id="rId421">
         <w:r>
           <w:rPr>
             <w:rStyle w:val="Hyperlink"/>
@@ -51518,8 +51579,8 @@
         <w:t xml:space="preserve">.</w:t>
       </w:r>
     </w:p>
-    <w:bookmarkEnd w:id="420"/>
-    <w:bookmarkStart w:id="421" w:name="ref-Weatherson2016-WEARTE"/>
+    <w:bookmarkEnd w:id="422"/>
+    <w:bookmarkStart w:id="423" w:name="ref-Weatherson2016-WEARTE"/>
     <w:p>
       <w:pPr>
         <w:pStyle w:val="Bibliography"/>
@@ -51550,8 +51611,8 @@
         <w:t xml:space="preserve">173 (12): 3231–33.</w:t>
       </w:r>
     </w:p>
-    <w:bookmarkEnd w:id="421"/>
-    <w:bookmarkStart w:id="422" w:name="ref-Weatherson2017-WEAII"/>
+    <w:bookmarkEnd w:id="423"/>
+    <w:bookmarkStart w:id="424" w:name="ref-Weatherson2017-WEAII"/>
     <w:p>
       <w:pPr>
         <w:pStyle w:val="Bibliography"/>
@@ -51585,8 +51646,8 @@
         <w:t xml:space="preserve">, edited by Jonathan Ichikawa, 240–53. Routledge.</w:t>
       </w:r>
     </w:p>
-    <w:bookmarkEnd w:id="422"/>
-    <w:bookmarkStart w:id="423" w:name="ref-Weatherson2018-WEAIEA-2"/>
+    <w:bookmarkEnd w:id="424"/>
+    <w:bookmarkStart w:id="425" w:name="ref-Weatherson2018-WEAIEA-2"/>
     <w:p>
       <w:pPr>
         <w:pStyle w:val="Bibliography"/>
@@ -51617,8 +51678,8 @@
         <w:t xml:space="preserve">15 (3): 329–44.</w:t>
       </w:r>
     </w:p>
-    <w:bookmarkEnd w:id="423"/>
-    <w:bookmarkStart w:id="424" w:name="ref-Weatherson2019"/>
+    <w:bookmarkEnd w:id="425"/>
+    <w:bookmarkStart w:id="426" w:name="ref-Weatherson2019"/>
     <w:p>
       <w:pPr>
         <w:pStyle w:val="Bibliography"/>
@@ -51640,8 +51701,8 @@
         <w:t xml:space="preserve">. Oxford: Oxford University Press.</w:t>
       </w:r>
     </w:p>
-    <w:bookmarkEnd w:id="424"/>
-    <w:bookmarkStart w:id="426" w:name="ref-Weisberg2010"/>
+    <w:bookmarkEnd w:id="426"/>
+    <w:bookmarkStart w:id="428" w:name="ref-Weisberg2010"/>
     <w:p>
       <w:pPr>
         <w:pStyle w:val="Bibliography"/>
@@ -51674,7 +51735,7 @@
       <w:r>
         <w:t xml:space="preserve"> </w:t>
       </w:r>
-      <w:hyperlink r:id="rId425">
+      <w:hyperlink r:id="rId427">
         <w:r>
           <w:rPr>
             <w:rStyle w:val="Hyperlink"/>
@@ -51686,8 +51747,8 @@
         <w:t xml:space="preserve">.</w:t>
       </w:r>
     </w:p>
-    <w:bookmarkEnd w:id="426"/>
-    <w:bookmarkStart w:id="428" w:name="ref-Weisberg2013"/>
+    <w:bookmarkEnd w:id="428"/>
+    <w:bookmarkStart w:id="430" w:name="ref-Weisberg2013"/>
     <w:p>
       <w:pPr>
         <w:pStyle w:val="Bibliography"/>
@@ -51720,7 +51781,7 @@
       <w:r>
         <w:t xml:space="preserve"> </w:t>
       </w:r>
-      <w:hyperlink r:id="rId427">
+      <w:hyperlink r:id="rId429">
         <w:r>
           <w:rPr>
             <w:rStyle w:val="Hyperlink"/>
@@ -51732,8 +51793,8 @@
         <w:t xml:space="preserve">.</w:t>
       </w:r>
     </w:p>
-    <w:bookmarkEnd w:id="428"/>
-    <w:bookmarkStart w:id="429" w:name="ref-Weisberg2020"/>
+    <w:bookmarkEnd w:id="430"/>
+    <w:bookmarkStart w:id="431" w:name="ref-Weisberg2020"/>
     <w:p>
       <w:pPr>
         <w:pStyle w:val="Bibliography"/>
@@ -51761,8 +51822,8 @@
         <w:t xml:space="preserve">, xx–.</w:t>
       </w:r>
     </w:p>
-    <w:bookmarkEnd w:id="429"/>
-    <w:bookmarkStart w:id="431" w:name="ref-White2005-WHIEP"/>
+    <w:bookmarkEnd w:id="431"/>
+    <w:bookmarkStart w:id="433" w:name="ref-White2005-WHIEP"/>
     <w:p>
       <w:pPr>
         <w:pStyle w:val="Bibliography"/>
@@ -51795,7 +51856,7 @@
       <w:r>
         <w:t xml:space="preserve"> </w:t>
       </w:r>
-      <w:hyperlink r:id="rId430">
+      <w:hyperlink r:id="rId432">
         <w:r>
           <w:rPr>
             <w:rStyle w:val="Hyperlink"/>
@@ -51807,8 +51868,8 @@
         <w:t xml:space="preserve">.</w:t>
       </w:r>
     </w:p>
-    <w:bookmarkEnd w:id="431"/>
-    <w:bookmarkStart w:id="432" w:name="ref-Williams1976"/>
+    <w:bookmarkEnd w:id="433"/>
+    <w:bookmarkStart w:id="434" w:name="ref-Williams1976"/>
     <w:p>
       <w:pPr>
         <w:pStyle w:val="Bibliography"/>
@@ -51842,8 +51903,8 @@
         <w:t xml:space="preserve">, edited by M. Przelecki, K. Szaniawski, and R. Wojcicki, 229–46. Dordrecht: Reidel.</w:t>
       </w:r>
     </w:p>
-    <w:bookmarkEnd w:id="432"/>
-    <w:bookmarkStart w:id="433" w:name="ref-Williamson1994"/>
+    <w:bookmarkEnd w:id="434"/>
+    <w:bookmarkStart w:id="435" w:name="ref-Williamson1994"/>
     <w:p>
       <w:pPr>
         <w:pStyle w:val="Bibliography"/>
@@ -51865,8 +51926,8 @@
         <w:t xml:space="preserve">. New York: Routledge.</w:t>
       </w:r>
     </w:p>
-    <w:bookmarkEnd w:id="433"/>
-    <w:bookmarkStart w:id="434" w:name="ref-Williamson2000"/>
+    <w:bookmarkEnd w:id="435"/>
+    <w:bookmarkStart w:id="436" w:name="ref-Williamson2000"/>
     <w:p>
       <w:pPr>
         <w:pStyle w:val="Bibliography"/>
@@ -51888,8 +51949,8 @@
         <w:t xml:space="preserve">. Oxford University Press.</w:t>
       </w:r>
     </w:p>
-    <w:bookmarkEnd w:id="434"/>
-    <w:bookmarkStart w:id="436" w:name="ref-Williamson2005"/>
+    <w:bookmarkEnd w:id="436"/>
+    <w:bookmarkStart w:id="438" w:name="ref-Williamson2005"/>
     <w:p>
       <w:pPr>
         <w:pStyle w:val="Bibliography"/>
@@ -51928,7 +51989,7 @@
       <w:r>
         <w:t xml:space="preserve"> </w:t>
       </w:r>
-      <w:hyperlink r:id="rId435">
+      <w:hyperlink r:id="rId437">
         <w:r>
           <w:rPr>
             <w:rStyle w:val="Hyperlink"/>
@@ -51940,8 +52001,8 @@
         <w:t xml:space="preserve">.</w:t>
       </w:r>
     </w:p>
-    <w:bookmarkEnd w:id="436"/>
-    <w:bookmarkStart w:id="438" w:name="ref-Williamson2007"/>
+    <w:bookmarkEnd w:id="438"/>
+    <w:bookmarkStart w:id="440" w:name="ref-Williamson2007"/>
     <w:p>
       <w:pPr>
         <w:pStyle w:val="Bibliography"/>
@@ -51974,7 +52035,7 @@
       <w:r>
         <w:t xml:space="preserve"> </w:t>
       </w:r>
-      <w:hyperlink r:id="rId437">
+      <w:hyperlink r:id="rId439">
         <w:r>
           <w:rPr>
             <w:rStyle w:val="Hyperlink"/>
@@ -51986,8 +52047,8 @@
         <w:t xml:space="preserve">.</w:t>
       </w:r>
     </w:p>
-    <w:bookmarkEnd w:id="438"/>
-    <w:bookmarkStart w:id="440" w:name="ref-WilliamsonLofoten"/>
+    <w:bookmarkEnd w:id="440"/>
+    <w:bookmarkStart w:id="442" w:name="ref-WilliamsonLofoten"/>
     <w:p>
       <w:pPr>
         <w:pStyle w:val="Bibliography"/>
@@ -52020,7 +52081,7 @@
       <w:r>
         <w:t xml:space="preserve"> </w:t>
       </w:r>
-      <w:hyperlink r:id="rId439">
+      <w:hyperlink r:id="rId441">
         <w:r>
           <w:rPr>
             <w:rStyle w:val="Hyperlink"/>
@@ -52032,8 +52093,8 @@
         <w:t xml:space="preserve">.</w:t>
       </w:r>
     </w:p>
-    <w:bookmarkEnd w:id="440"/>
-    <w:bookmarkStart w:id="441" w:name="ref-Williamson2022"/>
+    <w:bookmarkEnd w:id="442"/>
+    <w:bookmarkStart w:id="443" w:name="ref-Williamson2022"/>
     <w:p>
       <w:pPr>
         <w:pStyle w:val="Bibliography"/>
@@ -52067,8 +52128,8 @@
         <w:t xml:space="preserve">, edited by Amy Flowerree and Baron Reed, xx–. London: Routledge.</w:t>
       </w:r>
     </w:p>
-    <w:bookmarkEnd w:id="441"/>
-    <w:bookmarkStart w:id="442" w:name="ref-Wittgenstein1953"/>
+    <w:bookmarkEnd w:id="443"/>
+    <w:bookmarkStart w:id="444" w:name="ref-Wittgenstein1953"/>
     <w:p>
       <w:pPr>
         <w:pStyle w:val="Bibliography"/>
@@ -52090,8 +52151,8 @@
         <w:t xml:space="preserve">. London: Macmillan.</w:t>
       </w:r>
     </w:p>
-    <w:bookmarkEnd w:id="442"/>
-    <w:bookmarkStart w:id="443" w:name="ref-Woodard2021"/>
+    <w:bookmarkEnd w:id="444"/>
+    <w:bookmarkStart w:id="445" w:name="ref-Woodard2021"/>
     <w:p>
       <w:pPr>
         <w:pStyle w:val="Bibliography"/>
@@ -52106,8 +52167,8 @@
         <w:t xml:space="preserve">“Why Double-Check.”</w:t>
       </w:r>
     </w:p>
-    <w:bookmarkEnd w:id="443"/>
-    <w:bookmarkStart w:id="445" w:name="ref-Wright2002"/>
+    <w:bookmarkEnd w:id="445"/>
+    <w:bookmarkStart w:id="447" w:name="ref-Wright2002"/>
     <w:p>
       <w:pPr>
         <w:pStyle w:val="Bibliography"/>
@@ -52140,7 +52201,7 @@
       <w:r>
         <w:t xml:space="preserve"> </w:t>
       </w:r>
-      <w:hyperlink r:id="rId444">
+      <w:hyperlink r:id="rId446">
         <w:r>
           <w:rPr>
             <w:rStyle w:val="Hyperlink"/>
@@ -52152,8 +52213,8 @@
         <w:t xml:space="preserve">.</w:t>
       </w:r>
     </w:p>
-    <w:bookmarkEnd w:id="445"/>
-    <w:bookmarkStart w:id="446" w:name="ref-Wright2018"/>
+    <w:bookmarkEnd w:id="447"/>
+    <w:bookmarkStart w:id="448" w:name="ref-Wright2018"/>
     <w:p>
       <w:pPr>
         <w:pStyle w:val="Bibliography"/>
@@ -52174,8 +52235,8 @@
         <w:t xml:space="preserve">In, edited by Annalisa Coliva, Paolo Leonardi, and Sebastiano Moruzzi, 357–83. London: Palgrave Macmillan.</w:t>
       </w:r>
     </w:p>
-    <w:bookmarkEnd w:id="446"/>
-    <w:bookmarkStart w:id="448" w:name="ref-Yalcin2018"/>
+    <w:bookmarkEnd w:id="448"/>
+    <w:bookmarkStart w:id="450" w:name="ref-Yalcin2018"/>
     <w:p>
       <w:pPr>
         <w:pStyle w:val="Bibliography"/>
@@ -52208,7 +52269,7 @@
       <w:r>
         <w:t xml:space="preserve"> </w:t>
       </w:r>
-      <w:hyperlink r:id="rId447">
+      <w:hyperlink r:id="rId449">
         <w:r>
           <w:rPr>
             <w:rStyle w:val="Hyperlink"/>
@@ -52220,8 +52281,8 @@
         <w:t xml:space="preserve">.</w:t>
       </w:r>
     </w:p>
-    <w:bookmarkEnd w:id="448"/>
-    <w:bookmarkStart w:id="449" w:name="ref-Yalcin2021"/>
+    <w:bookmarkEnd w:id="450"/>
+    <w:bookmarkStart w:id="451" w:name="ref-Yalcin2021"/>
     <w:p>
       <w:pPr>
         <w:pStyle w:val="Bibliography"/>
@@ -52255,8 +52316,8 @@
         <w:t xml:space="preserve">, edited by Christina Borgoni, Dirk Kindermann, and Andrea Onofori, 156–79. Oxford: Oxford University Press.</w:t>
       </w:r>
     </w:p>
-    <w:bookmarkEnd w:id="449"/>
-    <w:bookmarkStart w:id="451" w:name="ref-Zweber2016"/>
+    <w:bookmarkEnd w:id="451"/>
+    <w:bookmarkStart w:id="453" w:name="ref-Zweber2016"/>
     <w:p>
       <w:pPr>
         <w:pStyle w:val="Bibliography"/>
@@ -52289,7 +52350,7 @@
       <w:r>
         <w:t xml:space="preserve"> </w:t>
       </w:r>
-      <w:hyperlink r:id="rId450">
+      <w:hyperlink r:id="rId452">
         <w:r>
           <w:rPr>
             <w:rStyle w:val="Hyperlink"/>
@@ -52301,9 +52362,9 @@
         <w:t xml:space="preserve">.</w:t>
       </w:r>
     </w:p>
-    <w:bookmarkEnd w:id="451"/>
-    <w:bookmarkEnd w:id="452"/>
     <w:bookmarkEnd w:id="453"/>
+    <w:bookmarkEnd w:id="454"/>
+    <w:bookmarkEnd w:id="455"/>
     <w:sectPr/>
   </w:body>
 </w:document>
@@ -52382,7 +52443,7 @@
         <w:t xml:space="preserve"> </w:t>
       </w:r>
       <w:r>
-        <w:t xml:space="preserve">My main sources here are Charles Brittain’s encyclopaedia entry on Philo</w:t>
+        <w:t xml:space="preserve">My main sources here are the Stanford Encyclopaedia of Philosophy encyclopaedia entry on Philo</w:t>
       </w:r>
       <w:r>
         <w:t xml:space="preserve"> </w:t>
@@ -52403,7 +52464,7 @@
         <w:t xml:space="preserve">(Adamson 2015)</w:t>
       </w:r>
       <w:r>
-        <w:t xml:space="preserve">. I’m particularly drawing on section 3.3 of Brittain’s entry, and chapters 16 and 17 of Adamson’s book.</w:t>
+        <w:t xml:space="preserve">. I’m particularly drawing on section 3.3 of the SEP entry, and chapters 16 and 17 of Adamson’s book.</w:t>
       </w:r>
     </w:p>
   </w:footnote>

</xml_diff>

<commit_message>
Fixed some typos and recompiled
</commit_message>
<xml_diff>
--- a/_book/Knowledge.docx
+++ b/_book/Knowledge.docx
@@ -55,7 +55,7 @@
         <w:pStyle w:val="Date"/>
       </w:pPr>
       <w:r>
-        <w:t xml:space="preserve">2023-12-13</w:t>
+        <w:t xml:space="preserve">2023-12-17</w:t>
       </w:r>
     </w:p>
     <w:sdt>
@@ -13982,7 +13982,7 @@
         <w:t xml:space="preserve"> </w:t>
       </w:r>
       <w:r>
-        <w:t xml:space="preserve">could misrepresent Ragnar’s situation. To put the same point another way, there are (at least) tend ways in which it could correctly represent his situation. One way to think about the core project of this book is to say what it means for a table to correctly represent a decision situation in one of these ten respects. It is a little easier to think about the misrepresentations, so I’ll start with them.</w:t>
+        <w:t xml:space="preserve">could misrepresent Ragnar’s situation. To put the same point another way, there are (at least) ten ways in which it could correctly represent his situation. One way to think about the core project of this book is to say what it means for a table to correctly represent a decision situation in one of these ten respects. It is a little easier to think about the misrepresentations, so I’ll start with them.</w:t>
       </w:r>
     </w:p>
     <w:p>
@@ -15679,7 +15679,7 @@
         <w:t xml:space="preserve">None of these 32 teams win the league</w:t>
       </w:r>
       <w:r>
-        <w:t xml:space="preserve">. If that state comes about beacuse the Super Bowl is cancelled, it’s terrible. If it comes about because a new team gets added, that would create so much interest that it would be great. If I don’t have any way of figuring out the relative probabilities of these events, I have no idea what the expected value is. So this approach makes decision tables useless.</w:t>
+        <w:t xml:space="preserve">. If that state comes about because the Super Bowl is cancelled, it’s terrible. If it comes about because a new team gets added, that would create so much interest that it would be great. If I don’t have any way of figuring out the relative probabilities of these events, I have no idea what the expected value is. So this approach makes decision tables useless.</w:t>
       </w:r>
     </w:p>
     <w:p>
@@ -15856,7 +15856,7 @@
         <w:pStyle w:val="BodyText"/>
       </w:pPr>
       <w:r>
-        <w:t xml:space="preserve">If it does, then whether EAE or KAE is true won’t matter for the overall argument. I’m going to argue that some propositions that are known in typical situations might not be excludable if one’s interests change. That will imply interest-relativity given KAE, but it will also imply interest-relativity given EAE plus the thesis that evidence entails knowledge.</w:t>
+        <w:t xml:space="preserve">If it does, then whether EAE or KAE is true won’t matter for the overall argument. I’m going to argue that some propositions that are known in typical situations might not be properly excluded if one’s interests change. That will imply interest-relativity given KAE, but it will also imply interest-relativity given EAE plus the thesis that evidence entails knowledge.</w:t>
       </w:r>
     </w:p>
     <w:p>

</xml_diff>

<commit_message>
Fixed the word template
</commit_message>
<xml_diff>
--- a/_book/Knowledge.docx
+++ b/_book/Knowledge.docx
@@ -55,7 +55,7 @@
         <w:pStyle w:val="Date"/>
       </w:pPr>
       <w:r>
-        <w:t xml:space="preserve">2024-03-22</w:t>
+        <w:t xml:space="preserve">2024-03-23</w:t>
       </w:r>
     </w:p>
     <w:sdt>
@@ -55172,7 +55172,19 @@
     <w:bookmarkEnd w:id="529"/>
     <w:bookmarkEnd w:id="530"/>
     <w:bookmarkEnd w:id="531"/>
-    <w:sectPr/>
+    <w:sectPr>
+      <w:headerReference r:id="rId9" w:type="even"/>
+      <w:headerReference r:id="rId11" w:type="default"/>
+      <w:footerReference r:id="rId14" w:type="even"/>
+      <w:footerReference r:id="rId13" w:type="default"/>
+      <w:headerReference r:id="rId10" w:type="first"/>
+      <w:footerReference r:id="rId12" w:type="first"/>
+      <w:pgSz w:h="15840" w:w="12240"/>
+      <w:pgMar w:bottom="1728" w:footer="720" w:gutter="288" w:header="720" w:left="2016" w:right="2016" w:top="2160"/>
+      <w:cols w:space="720"/>
+      <w:titlePg/>
+      <w:docGrid w:linePitch="326"/>
+    </w:sectPr>
   </w:body>
 </w:document>
 </file>
@@ -55181,6 +55193,36 @@
 <w:comments xmlns:w="http://schemas.openxmlformats.org/wordprocessingml/2006/main" xmlns:m="http://schemas.openxmlformats.org/officeDocument/2006/math" xmlns:r="http://schemas.openxmlformats.org/officeDocument/2006/relationships" xmlns:o="urn:schemas-microsoft-com:office:office" xmlns:v="urn:schemas-microsoft-com:vml" xmlns:w10="urn:schemas-microsoft-com:office:word" xmlns:a="http://schemas.openxmlformats.org/drawingml/2006/main" xmlns:pic="http://schemas.openxmlformats.org/drawingml/2006/picture" xmlns:wp="http://schemas.openxmlformats.org/drawingml/2006/wordprocessingDrawing"/>
 </file>
 
+<file path=word/footer1.xml><?xml version="1.0" encoding="utf-8"?>
+<w:ftr xmlns:wpc="http://schemas.microsoft.com/office/word/2010/wordprocessingCanvas" xmlns:cx="http://schemas.microsoft.com/office/drawing/2014/chartex" xmlns:cx1="http://schemas.microsoft.com/office/drawing/2015/9/8/chartex" xmlns:cx2="http://schemas.microsoft.com/office/drawing/2015/10/21/chartex" xmlns:cx3="http://schemas.microsoft.com/office/drawing/2016/5/9/chartex" xmlns:cx4="http://schemas.microsoft.com/office/drawing/2016/5/10/chartex" xmlns:cx5="http://schemas.microsoft.com/office/drawing/2016/5/11/chartex" xmlns:cx6="http://schemas.microsoft.com/office/drawing/2016/5/12/chartex" xmlns:cx7="http://schemas.microsoft.com/office/drawing/2016/5/13/chartex" xmlns:cx8="http://schemas.microsoft.com/office/drawing/2016/5/14/chartex" xmlns:mc="http://schemas.openxmlformats.org/markup-compatibility/2006" xmlns:aink="http://schemas.microsoft.com/office/drawing/2016/ink" xmlns:am3d="http://schemas.microsoft.com/office/drawing/2017/model3d" xmlns:o="urn:schemas-microsoft-com:office:office" xmlns:oel="http://schemas.microsoft.com/office/2019/extlst" xmlns:r="http://schemas.openxmlformats.org/officeDocument/2006/relationships" xmlns:m="http://schemas.openxmlformats.org/officeDocument/2006/math" xmlns:v="urn:schemas-microsoft-com:vml" xmlns:wp14="http://schemas.microsoft.com/office/word/2010/wordprocessingDrawing" xmlns:wp="http://schemas.openxmlformats.org/drawingml/2006/wordprocessingDrawing" xmlns:w10="urn:schemas-microsoft-com:office:word" xmlns:w="http://schemas.openxmlformats.org/wordprocessingml/2006/main" xmlns:w14="http://schemas.microsoft.com/office/word/2010/wordml" xmlns:w15="http://schemas.microsoft.com/office/word/2012/wordml" xmlns:w16cex="http://schemas.microsoft.com/office/word/2018/wordml/cex" xmlns:w16cid="http://schemas.microsoft.com/office/word/2016/wordml/cid" xmlns:w16="http://schemas.microsoft.com/office/word/2018/wordml" xmlns:w16sdtdh="http://schemas.microsoft.com/office/word/2020/wordml/sdtdatahash" xmlns:w16se="http://schemas.microsoft.com/office/word/2015/wordml/symex" xmlns:wpg="http://schemas.microsoft.com/office/word/2010/wordprocessingGroup" xmlns:wpi="http://schemas.microsoft.com/office/word/2010/wordprocessingInk" xmlns:wne="http://schemas.microsoft.com/office/word/2006/wordml" xmlns:wps="http://schemas.microsoft.com/office/word/2010/wordprocessingShape" mc:Ignorable="w14 w15 w16se w16cid w16 w16cex w16sdtdh wp14">
+  <w:p>
+    <w:pPr>
+      <w:pStyle w:val="Footer"/>
+    </w:pPr>
+  </w:p>
+</w:ftr>
+</file>
+
+<file path=word/footer2.xml><?xml version="1.0" encoding="utf-8"?>
+<w:ftr xmlns:wpc="http://schemas.microsoft.com/office/word/2010/wordprocessingCanvas" xmlns:cx="http://schemas.microsoft.com/office/drawing/2014/chartex" xmlns:cx1="http://schemas.microsoft.com/office/drawing/2015/9/8/chartex" xmlns:cx2="http://schemas.microsoft.com/office/drawing/2015/10/21/chartex" xmlns:cx3="http://schemas.microsoft.com/office/drawing/2016/5/9/chartex" xmlns:cx4="http://schemas.microsoft.com/office/drawing/2016/5/10/chartex" xmlns:cx5="http://schemas.microsoft.com/office/drawing/2016/5/11/chartex" xmlns:cx6="http://schemas.microsoft.com/office/drawing/2016/5/12/chartex" xmlns:cx7="http://schemas.microsoft.com/office/drawing/2016/5/13/chartex" xmlns:cx8="http://schemas.microsoft.com/office/drawing/2016/5/14/chartex" xmlns:mc="http://schemas.openxmlformats.org/markup-compatibility/2006" xmlns:aink="http://schemas.microsoft.com/office/drawing/2016/ink" xmlns:am3d="http://schemas.microsoft.com/office/drawing/2017/model3d" xmlns:o="urn:schemas-microsoft-com:office:office" xmlns:oel="http://schemas.microsoft.com/office/2019/extlst" xmlns:r="http://schemas.openxmlformats.org/officeDocument/2006/relationships" xmlns:m="http://schemas.openxmlformats.org/officeDocument/2006/math" xmlns:v="urn:schemas-microsoft-com:vml" xmlns:wp14="http://schemas.microsoft.com/office/word/2010/wordprocessingDrawing" xmlns:wp="http://schemas.openxmlformats.org/drawingml/2006/wordprocessingDrawing" xmlns:w10="urn:schemas-microsoft-com:office:word" xmlns:w="http://schemas.openxmlformats.org/wordprocessingml/2006/main" xmlns:w14="http://schemas.microsoft.com/office/word/2010/wordml" xmlns:w15="http://schemas.microsoft.com/office/word/2012/wordml" xmlns:w16cex="http://schemas.microsoft.com/office/word/2018/wordml/cex" xmlns:w16cid="http://schemas.microsoft.com/office/word/2016/wordml/cid" xmlns:w16="http://schemas.microsoft.com/office/word/2018/wordml" xmlns:w16sdtdh="http://schemas.microsoft.com/office/word/2020/wordml/sdtdatahash" xmlns:w16se="http://schemas.microsoft.com/office/word/2015/wordml/symex" xmlns:wpg="http://schemas.microsoft.com/office/word/2010/wordprocessingGroup" xmlns:wpi="http://schemas.microsoft.com/office/word/2010/wordprocessingInk" xmlns:wne="http://schemas.microsoft.com/office/word/2006/wordml" xmlns:wps="http://schemas.microsoft.com/office/word/2010/wordprocessingShape" mc:Ignorable="w14 w15 w16se w16cid w16 w16cex w16sdtdh wp14">
+  <w:p>
+    <w:pPr>
+      <w:pStyle w:val="Footer"/>
+    </w:pPr>
+  </w:p>
+</w:ftr>
+</file>
+
+<file path=word/footer3.xml><?xml version="1.0" encoding="utf-8"?>
+<w:ftr xmlns:wpc="http://schemas.microsoft.com/office/word/2010/wordprocessingCanvas" xmlns:cx="http://schemas.microsoft.com/office/drawing/2014/chartex" xmlns:cx1="http://schemas.microsoft.com/office/drawing/2015/9/8/chartex" xmlns:cx2="http://schemas.microsoft.com/office/drawing/2015/10/21/chartex" xmlns:cx3="http://schemas.microsoft.com/office/drawing/2016/5/9/chartex" xmlns:cx4="http://schemas.microsoft.com/office/drawing/2016/5/10/chartex" xmlns:cx5="http://schemas.microsoft.com/office/drawing/2016/5/11/chartex" xmlns:cx6="http://schemas.microsoft.com/office/drawing/2016/5/12/chartex" xmlns:cx7="http://schemas.microsoft.com/office/drawing/2016/5/13/chartex" xmlns:cx8="http://schemas.microsoft.com/office/drawing/2016/5/14/chartex" xmlns:mc="http://schemas.openxmlformats.org/markup-compatibility/2006" xmlns:aink="http://schemas.microsoft.com/office/drawing/2016/ink" xmlns:am3d="http://schemas.microsoft.com/office/drawing/2017/model3d" xmlns:o="urn:schemas-microsoft-com:office:office" xmlns:oel="http://schemas.microsoft.com/office/2019/extlst" xmlns:r="http://schemas.openxmlformats.org/officeDocument/2006/relationships" xmlns:m="http://schemas.openxmlformats.org/officeDocument/2006/math" xmlns:v="urn:schemas-microsoft-com:vml" xmlns:wp14="http://schemas.microsoft.com/office/word/2010/wordprocessingDrawing" xmlns:wp="http://schemas.openxmlformats.org/drawingml/2006/wordprocessingDrawing" xmlns:w10="urn:schemas-microsoft-com:office:word" xmlns:w="http://schemas.openxmlformats.org/wordprocessingml/2006/main" xmlns:w14="http://schemas.microsoft.com/office/word/2010/wordml" xmlns:w15="http://schemas.microsoft.com/office/word/2012/wordml" xmlns:w16cex="http://schemas.microsoft.com/office/word/2018/wordml/cex" xmlns:w16cid="http://schemas.microsoft.com/office/word/2016/wordml/cid" xmlns:w16="http://schemas.microsoft.com/office/word/2018/wordml" xmlns:w16sdtdh="http://schemas.microsoft.com/office/word/2020/wordml/sdtdatahash" xmlns:w16se="http://schemas.microsoft.com/office/word/2015/wordml/symex" xmlns:wpg="http://schemas.microsoft.com/office/word/2010/wordprocessingGroup" xmlns:wpi="http://schemas.microsoft.com/office/word/2010/wordprocessingInk" xmlns:wne="http://schemas.microsoft.com/office/word/2006/wordml" xmlns:wps="http://schemas.microsoft.com/office/word/2010/wordprocessingShape" mc:Ignorable="w14 w15 w16se w16cid w16 w16cex w16sdtdh wp14">
+  <w:p>
+    <w:pPr>
+      <w:pStyle w:val="Footer"/>
+    </w:pPr>
+  </w:p>
+</w:ftr>
+</file>
+
 <file path=word/footnotes.xml><?xml version="1.0" encoding="utf-8"?>
 <w:footnotes xmlns:w="http://schemas.openxmlformats.org/wordprocessingml/2006/main" xmlns:m="http://schemas.openxmlformats.org/officeDocument/2006/math" xmlns:r="http://schemas.openxmlformats.org/officeDocument/2006/relationships" xmlns:o="urn:schemas-microsoft-com:office:office" xmlns:v="urn:schemas-microsoft-com:vml" xmlns:w10="urn:schemas-microsoft-com:office:word" xmlns:a="http://schemas.openxmlformats.org/drawingml/2006/main" xmlns:pic="http://schemas.openxmlformats.org/drawingml/2006/picture" xmlns:wp="http://schemas.openxmlformats.org/drawingml/2006/wordprocessingDrawing">
   <w:footnote w:type="continuationSeparator" w:id="0">
@@ -58071,8 +58113,581 @@
 </w:footnotes>
 </file>
 
+<file path=word/header1.xml><?xml version="1.0" encoding="utf-8"?>
+<w:hdr xmlns:wpc="http://schemas.microsoft.com/office/word/2010/wordprocessingCanvas" xmlns:cx="http://schemas.microsoft.com/office/drawing/2014/chartex" xmlns:cx1="http://schemas.microsoft.com/office/drawing/2015/9/8/chartex" xmlns:cx2="http://schemas.microsoft.com/office/drawing/2015/10/21/chartex" xmlns:cx3="http://schemas.microsoft.com/office/drawing/2016/5/9/chartex" xmlns:cx4="http://schemas.microsoft.com/office/drawing/2016/5/10/chartex" xmlns:cx5="http://schemas.microsoft.com/office/drawing/2016/5/11/chartex" xmlns:cx6="http://schemas.microsoft.com/office/drawing/2016/5/12/chartex" xmlns:cx7="http://schemas.microsoft.com/office/drawing/2016/5/13/chartex" xmlns:cx8="http://schemas.microsoft.com/office/drawing/2016/5/14/chartex" xmlns:mc="http://schemas.openxmlformats.org/markup-compatibility/2006" xmlns:aink="http://schemas.microsoft.com/office/drawing/2016/ink" xmlns:am3d="http://schemas.microsoft.com/office/drawing/2017/model3d" xmlns:o="urn:schemas-microsoft-com:office:office" xmlns:oel="http://schemas.microsoft.com/office/2019/extlst" xmlns:r="http://schemas.openxmlformats.org/officeDocument/2006/relationships" xmlns:m="http://schemas.openxmlformats.org/officeDocument/2006/math" xmlns:v="urn:schemas-microsoft-com:vml" xmlns:wp14="http://schemas.microsoft.com/office/word/2010/wordprocessingDrawing" xmlns:wp="http://schemas.openxmlformats.org/drawingml/2006/wordprocessingDrawing" xmlns:w10="urn:schemas-microsoft-com:office:word" xmlns:w="http://schemas.openxmlformats.org/wordprocessingml/2006/main" xmlns:w14="http://schemas.microsoft.com/office/word/2010/wordml" xmlns:w15="http://schemas.microsoft.com/office/word/2012/wordml" xmlns:w16cex="http://schemas.microsoft.com/office/word/2018/wordml/cex" xmlns:w16cid="http://schemas.microsoft.com/office/word/2016/wordml/cid" xmlns:w16="http://schemas.microsoft.com/office/word/2018/wordml" xmlns:w16sdtdh="http://schemas.microsoft.com/office/word/2020/wordml/sdtdatahash" xmlns:w16se="http://schemas.microsoft.com/office/word/2015/wordml/symex" xmlns:wpg="http://schemas.microsoft.com/office/word/2010/wordprocessingGroup" xmlns:wpi="http://schemas.microsoft.com/office/word/2010/wordprocessingInk" xmlns:wne="http://schemas.microsoft.com/office/word/2006/wordml" xmlns:wps="http://schemas.microsoft.com/office/word/2010/wordprocessingShape" mc:Ignorable="w14 w15 w16se w16cid w16 w16cex w16sdtdh wp14">
+  <w:sdt>
+    <w:sdtPr>
+      <w:rPr>
+        <w:rStyle w:val="PageNumber"/>
+      </w:rPr>
+      <w:id w:val="-138265594"/>
+      <w:docPartObj>
+        <w:docPartGallery w:val="Page Numbers (Top of Page)"/>
+        <w:docPartUnique/>
+      </w:docPartObj>
+    </w:sdtPr>
+    <w:sdtContent>
+      <w:p>
+        <w:pPr>
+          <w:pStyle w:val="Header"/>
+          <w:framePr w:wrap="none" w:vAnchor="text" w:hAnchor="margin" w:xAlign="right" w:y="1"/>
+          <w:rPr>
+            <w:rStyle w:val="PageNumber"/>
+          </w:rPr>
+        </w:pPr>
+        <w:r>
+          <w:rPr>
+            <w:rStyle w:val="PageNumber"/>
+          </w:rPr>
+          <w:fldChar w:fldCharType="begin"/>
+        </w:r>
+        <w:r>
+          <w:rPr>
+            <w:rStyle w:val="PageNumber"/>
+          </w:rPr>
+          <w:instrText xml:space="preserve"> PAGE </w:instrText>
+        </w:r>
+        <w:r>
+          <w:rPr>
+            <w:rStyle w:val="PageNumber"/>
+          </w:rPr>
+          <w:fldChar w:fldCharType="end"/>
+        </w:r>
+      </w:p>
+    </w:sdtContent>
+  </w:sdt>
+  <w:p>
+    <w:pPr>
+      <w:pStyle w:val="Header"/>
+      <w:ind w:right="360" w:firstLine="360"/>
+    </w:pPr>
+    <w:r>
+      <w:ptab w:relativeTo="margin" w:alignment="center" w:leader="none"/>
+    </w:r>
+    <w:r>
+      <w:fldChar w:fldCharType="begin"/>
+    </w:r>
+    <w:r>
+      <w:instrText xml:space="preserve"> Heading 1 \* MERGEFORMAT </w:instrText>
+    </w:r>
+    <w:r>
+      <w:fldChar w:fldCharType="separate"/>
+    </w:r>
+    <w:r>
+      <w:rPr>
+        <w:b/>
+        <w:bCs/>
+      </w:rPr>
+      <w:t>Error! Bookmark not defined.</w:t>
+    </w:r>
+    <w:r>
+      <w:fldChar w:fldCharType="end"/>
+    </w:r>
+    <w:r>
+      <w:ptab w:relativeTo="margin" w:alignment="right" w:leader="none"/>
+    </w:r>
+    <w:sdt>
+      <w:sdtPr>
+        <w:id w:val="968859952"/>
+        <w:placeholder>
+          <w:docPart w:val="38067D7453F13747AE6F4D2108D65B17"/>
+        </w:placeholder>
+        <w:temporary/>
+        <w:showingPlcHdr/>
+        <w15:appearance w15:val="hidden"/>
+      </w:sdtPr>
+      <w:sdtContent>
+        <w:r>
+          <w:t>[Type here]</w:t>
+        </w:r>
+      </w:sdtContent>
+    </w:sdt>
+  </w:p>
+</w:hdr>
+</file>
+
+<file path=word/header2.xml><?xml version="1.0" encoding="utf-8"?>
+<w:hdr xmlns:wpc="http://schemas.microsoft.com/office/word/2010/wordprocessingCanvas" xmlns:cx="http://schemas.microsoft.com/office/drawing/2014/chartex" xmlns:cx1="http://schemas.microsoft.com/office/drawing/2015/9/8/chartex" xmlns:cx2="http://schemas.microsoft.com/office/drawing/2015/10/21/chartex" xmlns:cx3="http://schemas.microsoft.com/office/drawing/2016/5/9/chartex" xmlns:cx4="http://schemas.microsoft.com/office/drawing/2016/5/10/chartex" xmlns:cx5="http://schemas.microsoft.com/office/drawing/2016/5/11/chartex" xmlns:cx6="http://schemas.microsoft.com/office/drawing/2016/5/12/chartex" xmlns:cx7="http://schemas.microsoft.com/office/drawing/2016/5/13/chartex" xmlns:cx8="http://schemas.microsoft.com/office/drawing/2016/5/14/chartex" xmlns:mc="http://schemas.openxmlformats.org/markup-compatibility/2006" xmlns:aink="http://schemas.microsoft.com/office/drawing/2016/ink" xmlns:am3d="http://schemas.microsoft.com/office/drawing/2017/model3d" xmlns:o="urn:schemas-microsoft-com:office:office" xmlns:oel="http://schemas.microsoft.com/office/2019/extlst" xmlns:r="http://schemas.openxmlformats.org/officeDocument/2006/relationships" xmlns:m="http://schemas.openxmlformats.org/officeDocument/2006/math" xmlns:v="urn:schemas-microsoft-com:vml" xmlns:wp14="http://schemas.microsoft.com/office/word/2010/wordprocessingDrawing" xmlns:wp="http://schemas.openxmlformats.org/drawingml/2006/wordprocessingDrawing" xmlns:w10="urn:schemas-microsoft-com:office:word" xmlns:w="http://schemas.openxmlformats.org/wordprocessingml/2006/main" xmlns:w14="http://schemas.microsoft.com/office/word/2010/wordml" xmlns:w15="http://schemas.microsoft.com/office/word/2012/wordml" xmlns:w16cex="http://schemas.microsoft.com/office/word/2018/wordml/cex" xmlns:w16cid="http://schemas.microsoft.com/office/word/2016/wordml/cid" xmlns:w16="http://schemas.microsoft.com/office/word/2018/wordml" xmlns:w16sdtdh="http://schemas.microsoft.com/office/word/2020/wordml/sdtdatahash" xmlns:w16se="http://schemas.microsoft.com/office/word/2015/wordml/symex" xmlns:wpg="http://schemas.microsoft.com/office/word/2010/wordprocessingGroup" xmlns:wpi="http://schemas.microsoft.com/office/word/2010/wordprocessingInk" xmlns:wne="http://schemas.microsoft.com/office/word/2006/wordml" xmlns:wps="http://schemas.microsoft.com/office/word/2010/wordprocessingShape" mc:Ignorable="w14 w15 w16se w16cid w16 w16cex w16sdtdh wp14">
+  <w:sdt>
+    <w:sdtPr>
+      <w:rPr>
+        <w:rStyle w:val="PageNumber"/>
+      </w:rPr>
+      <w:id w:val="606165796"/>
+      <w:docPartObj>
+        <w:docPartGallery w:val="Page Numbers (Top of Page)"/>
+        <w:docPartUnique/>
+      </w:docPartObj>
+    </w:sdtPr>
+    <w:sdtEndPr>
+      <w:rPr>
+        <w:rStyle w:val="PageNumber"/>
+        <w:i w:val="0"/>
+        <w:iCs/>
+      </w:rPr>
+    </w:sdtEndPr>
+    <w:sdtContent>
+      <w:p>
+        <w:pPr>
+          <w:pStyle w:val="Header"/>
+          <w:framePr w:wrap="none" w:vAnchor="text" w:hAnchor="margin" w:xAlign="right" w:y="1"/>
+          <w:rPr>
+            <w:rStyle w:val="PageNumber"/>
+            <w:i w:val="0"/>
+            <w:iCs/>
+          </w:rPr>
+        </w:pPr>
+        <w:r>
+          <w:rPr>
+            <w:rStyle w:val="PageNumber"/>
+            <w:i w:val="0"/>
+            <w:iCs/>
+          </w:rPr>
+          <w:fldChar w:fldCharType="begin"/>
+        </w:r>
+        <w:r>
+          <w:rPr>
+            <w:rStyle w:val="PageNumber"/>
+            <w:i w:val="0"/>
+            <w:iCs/>
+          </w:rPr>
+          <w:instrText xml:space="preserve"> PAGE </w:instrText>
+        </w:r>
+        <w:r>
+          <w:rPr>
+            <w:rStyle w:val="PageNumber"/>
+            <w:i w:val="0"/>
+            <w:iCs/>
+          </w:rPr>
+          <w:fldChar w:fldCharType="separate"/>
+        </w:r>
+        <w:r>
+          <w:rPr>
+            <w:rStyle w:val="PageNumber"/>
+            <w:i w:val="0"/>
+            <w:iCs/>
+            <w:noProof/>
+          </w:rPr>
+          <w:t>2</w:t>
+        </w:r>
+        <w:r>
+          <w:rPr>
+            <w:rStyle w:val="PageNumber"/>
+            <w:i w:val="0"/>
+            <w:iCs/>
+          </w:rPr>
+          <w:fldChar w:fldCharType="end"/>
+        </w:r>
+      </w:p>
+    </w:sdtContent>
+  </w:sdt>
+  <w:p>
+    <w:pPr>
+      <w:pStyle w:val="Header"/>
+      <w:ind w:right="360" w:firstLine="360"/>
+    </w:pPr>
+    <w:r>
+      <w:ptab w:relativeTo="margin" w:alignment="center" w:leader="none"/>
+    </w:r>
+    <w:r>
+      <w:ptab w:relativeTo="margin" w:alignment="right" w:leader="none"/>
+    </w:r>
+  </w:p>
+</w:hdr>
+</file>
+
+<file path=word/header3.xml><?xml version="1.0" encoding="utf-8"?>
+<w:hdr xmlns:wpc="http://schemas.microsoft.com/office/word/2010/wordprocessingCanvas" xmlns:cx="http://schemas.microsoft.com/office/drawing/2014/chartex" xmlns:cx1="http://schemas.microsoft.com/office/drawing/2015/9/8/chartex" xmlns:cx2="http://schemas.microsoft.com/office/drawing/2015/10/21/chartex" xmlns:cx3="http://schemas.microsoft.com/office/drawing/2016/5/9/chartex" xmlns:cx4="http://schemas.microsoft.com/office/drawing/2016/5/10/chartex" xmlns:cx5="http://schemas.microsoft.com/office/drawing/2016/5/11/chartex" xmlns:cx6="http://schemas.microsoft.com/office/drawing/2016/5/12/chartex" xmlns:cx7="http://schemas.microsoft.com/office/drawing/2016/5/13/chartex" xmlns:cx8="http://schemas.microsoft.com/office/drawing/2016/5/14/chartex" xmlns:mc="http://schemas.openxmlformats.org/markup-compatibility/2006" xmlns:aink="http://schemas.microsoft.com/office/drawing/2016/ink" xmlns:am3d="http://schemas.microsoft.com/office/drawing/2017/model3d" xmlns:o="urn:schemas-microsoft-com:office:office" xmlns:oel="http://schemas.microsoft.com/office/2019/extlst" xmlns:r="http://schemas.openxmlformats.org/officeDocument/2006/relationships" xmlns:m="http://schemas.openxmlformats.org/officeDocument/2006/math" xmlns:v="urn:schemas-microsoft-com:vml" xmlns:wp14="http://schemas.microsoft.com/office/word/2010/wordprocessingDrawing" xmlns:wp="http://schemas.openxmlformats.org/drawingml/2006/wordprocessingDrawing" xmlns:w10="urn:schemas-microsoft-com:office:word" xmlns:w="http://schemas.openxmlformats.org/wordprocessingml/2006/main" xmlns:w14="http://schemas.microsoft.com/office/word/2010/wordml" xmlns:w15="http://schemas.microsoft.com/office/word/2012/wordml" xmlns:w16cex="http://schemas.microsoft.com/office/word/2018/wordml/cex" xmlns:w16cid="http://schemas.microsoft.com/office/word/2016/wordml/cid" xmlns:w16="http://schemas.microsoft.com/office/word/2018/wordml" xmlns:w16sdtdh="http://schemas.microsoft.com/office/word/2020/wordml/sdtdatahash" xmlns:w16se="http://schemas.microsoft.com/office/word/2015/wordml/symex" xmlns:wpg="http://schemas.microsoft.com/office/word/2010/wordprocessingGroup" xmlns:wpi="http://schemas.microsoft.com/office/word/2010/wordprocessingInk" xmlns:wne="http://schemas.microsoft.com/office/word/2006/wordml" xmlns:wps="http://schemas.microsoft.com/office/word/2010/wordprocessingShape" mc:Ignorable="w14 w15 w16se w16cid w16 w16cex w16sdtdh wp14">
+  <w:p>
+    <w:pPr>
+      <w:pStyle w:val="Header"/>
+    </w:pPr>
+  </w:p>
+  <w:p>
+    <w:pPr>
+      <w:pStyle w:val="Header"/>
+    </w:pPr>
+  </w:p>
+</w:hdr>
+</file>
+
 <file path=word/numbering.xml><?xml version="1.0" encoding="utf-8"?>
-<w:numbering xmlns:w="http://schemas.openxmlformats.org/wordprocessingml/2006/main">
+<w:numbering xmlns:aink="http://schemas.microsoft.com/office/drawing/2016/ink" xmlns:am3d="http://schemas.microsoft.com/office/drawing/2017/model3d" xmlns:cx="http://schemas.microsoft.com/office/drawing/2014/chartex" xmlns:cx1="http://schemas.microsoft.com/office/drawing/2015/9/8/chartex" xmlns:cx2="http://schemas.microsoft.com/office/drawing/2015/10/21/chartex" xmlns:cx3="http://schemas.microsoft.com/office/drawing/2016/5/9/chartex" xmlns:cx4="http://schemas.microsoft.com/office/drawing/2016/5/10/chartex" xmlns:cx5="http://schemas.microsoft.com/office/drawing/2016/5/11/chartex" xmlns:cx6="http://schemas.microsoft.com/office/drawing/2016/5/12/chartex" xmlns:cx7="http://schemas.microsoft.com/office/drawing/2016/5/13/chartex" xmlns:cx8="http://schemas.microsoft.com/office/drawing/2016/5/14/chartex" xmlns:m="http://schemas.openxmlformats.org/officeDocument/2006/math" xmlns:mc="http://schemas.openxmlformats.org/markup-compatibility/2006" xmlns:o="urn:schemas-microsoft-com:office:office" xmlns:oel="http://schemas.microsoft.com/office/2019/extlst" xmlns:r="http://schemas.openxmlformats.org/officeDocument/2006/relationships" xmlns:v="urn:schemas-microsoft-com:vml" xmlns:w="http://schemas.openxmlformats.org/wordprocessingml/2006/main" xmlns:w10="urn:schemas-microsoft-com:office:word" xmlns:w14="http://schemas.microsoft.com/office/word/2010/wordml" xmlns:w15="http://schemas.microsoft.com/office/word/2012/wordml" xmlns:w16="http://schemas.microsoft.com/office/word/2018/wordml" xmlns:w16cex="http://schemas.microsoft.com/office/word/2018/wordml/cex" xmlns:w16cid="http://schemas.microsoft.com/office/word/2016/wordml/cid" xmlns:w16sdtdh="http://schemas.microsoft.com/office/word/2020/wordml/sdtdatahash" xmlns:w16se="http://schemas.microsoft.com/office/word/2015/wordml/symex" xmlns:wne="http://schemas.microsoft.com/office/word/2006/wordml" xmlns:wp="http://schemas.openxmlformats.org/drawingml/2006/wordprocessingDrawing" xmlns:wp14="http://schemas.microsoft.com/office/word/2010/wordprocessingDrawing" xmlns:wpc="http://schemas.microsoft.com/office/word/2010/wordprocessingCanvas" xmlns:wpg="http://schemas.microsoft.com/office/word/2010/wordprocessingGroup" xmlns:wpi="http://schemas.microsoft.com/office/word/2010/wordprocessingInk" xmlns:wps="http://schemas.microsoft.com/office/word/2010/wordprocessingShape" mc:Ignorable="w14 w15 w16se w16cid w16 w16cex w16sdtdh wp14">
+  <w:abstractNum w15:restartNumberingAfterBreak="0" w:abstractNumId="0">
+    <w:nsid w:val="FFFFFF7C"/>
+    <w:multiLevelType w:val="singleLevel"/>
+    <w:tmpl w:val="8212607A"/>
+    <w:lvl w:ilvl="0">
+      <w:start w:val="1"/>
+      <w:numFmt w:val="decimal"/>
+      <w:lvlText w:val="%1."/>
+      <w:lvlJc w:val="left"/>
+      <w:pPr>
+        <w:tabs>
+          <w:tab w:pos="1800" w:val="num"/>
+        </w:tabs>
+        <w:ind w:hanging="360" w:left="1800"/>
+      </w:pPr>
+    </w:lvl>
+  </w:abstractNum>
+  <w:abstractNum w15:restartNumberingAfterBreak="0" w:abstractNumId="1">
+    <w:nsid w:val="FFFFFF7D"/>
+    <w:multiLevelType w:val="singleLevel"/>
+    <w:tmpl w:val="67628DB6"/>
+    <w:lvl w:ilvl="0">
+      <w:start w:val="1"/>
+      <w:numFmt w:val="decimal"/>
+      <w:lvlText w:val="%1."/>
+      <w:lvlJc w:val="left"/>
+      <w:pPr>
+        <w:tabs>
+          <w:tab w:pos="1440" w:val="num"/>
+        </w:tabs>
+        <w:ind w:hanging="360" w:left="1440"/>
+      </w:pPr>
+    </w:lvl>
+  </w:abstractNum>
+  <w:abstractNum w15:restartNumberingAfterBreak="0" w:abstractNumId="2">
+    <w:nsid w:val="FFFFFF7E"/>
+    <w:multiLevelType w:val="singleLevel"/>
+    <w:tmpl w:val="BD1696CE"/>
+    <w:lvl w:ilvl="0">
+      <w:start w:val="1"/>
+      <w:numFmt w:val="decimal"/>
+      <w:lvlText w:val="%1."/>
+      <w:lvlJc w:val="left"/>
+      <w:pPr>
+        <w:tabs>
+          <w:tab w:pos="1080" w:val="num"/>
+        </w:tabs>
+        <w:ind w:hanging="360" w:left="1080"/>
+      </w:pPr>
+    </w:lvl>
+  </w:abstractNum>
+  <w:abstractNum w15:restartNumberingAfterBreak="0" w:abstractNumId="3">
+    <w:nsid w:val="FFFFFF7F"/>
+    <w:multiLevelType w:val="singleLevel"/>
+    <w:tmpl w:val="5E5EA0D0"/>
+    <w:lvl w:ilvl="0">
+      <w:start w:val="1"/>
+      <w:numFmt w:val="decimal"/>
+      <w:lvlText w:val="%1."/>
+      <w:lvlJc w:val="left"/>
+      <w:pPr>
+        <w:tabs>
+          <w:tab w:pos="720" w:val="num"/>
+        </w:tabs>
+        <w:ind w:hanging="360" w:left="720"/>
+      </w:pPr>
+    </w:lvl>
+  </w:abstractNum>
+  <w:abstractNum w15:restartNumberingAfterBreak="0" w:abstractNumId="4">
+    <w:nsid w:val="FFFFFF80"/>
+    <w:multiLevelType w:val="singleLevel"/>
+    <w:tmpl w:val="9C12DFA0"/>
+    <w:lvl w:ilvl="0">
+      <w:start w:val="1"/>
+      <w:numFmt w:val="bullet"/>
+      <w:lvlText w:val=""/>
+      <w:lvlJc w:val="left"/>
+      <w:pPr>
+        <w:tabs>
+          <w:tab w:pos="1800" w:val="num"/>
+        </w:tabs>
+        <w:ind w:hanging="360" w:left="1800"/>
+      </w:pPr>
+      <w:rPr>
+        <w:rFonts w:ascii="Symbol" w:hAnsi="Symbol" w:hint="default"/>
+      </w:rPr>
+    </w:lvl>
+  </w:abstractNum>
+  <w:abstractNum w15:restartNumberingAfterBreak="0" w:abstractNumId="5">
+    <w:nsid w:val="FFFFFF81"/>
+    <w:multiLevelType w:val="singleLevel"/>
+    <w:tmpl w:val="DA7EBED0"/>
+    <w:lvl w:ilvl="0">
+      <w:start w:val="1"/>
+      <w:numFmt w:val="bullet"/>
+      <w:lvlText w:val=""/>
+      <w:lvlJc w:val="left"/>
+      <w:pPr>
+        <w:tabs>
+          <w:tab w:pos="1440" w:val="num"/>
+        </w:tabs>
+        <w:ind w:hanging="360" w:left="1440"/>
+      </w:pPr>
+      <w:rPr>
+        <w:rFonts w:ascii="Symbol" w:hAnsi="Symbol" w:hint="default"/>
+      </w:rPr>
+    </w:lvl>
+  </w:abstractNum>
+  <w:abstractNum w15:restartNumberingAfterBreak="0" w:abstractNumId="6">
+    <w:nsid w:val="FFFFFF82"/>
+    <w:multiLevelType w:val="singleLevel"/>
+    <w:tmpl w:val="993AB126"/>
+    <w:lvl w:ilvl="0">
+      <w:start w:val="1"/>
+      <w:numFmt w:val="bullet"/>
+      <w:lvlText w:val=""/>
+      <w:lvlJc w:val="left"/>
+      <w:pPr>
+        <w:tabs>
+          <w:tab w:pos="1080" w:val="num"/>
+        </w:tabs>
+        <w:ind w:hanging="360" w:left="1080"/>
+      </w:pPr>
+      <w:rPr>
+        <w:rFonts w:ascii="Symbol" w:hAnsi="Symbol" w:hint="default"/>
+      </w:rPr>
+    </w:lvl>
+  </w:abstractNum>
+  <w:abstractNum w15:restartNumberingAfterBreak="0" w:abstractNumId="7">
+    <w:nsid w:val="FFFFFF83"/>
+    <w:multiLevelType w:val="singleLevel"/>
+    <w:tmpl w:val="B1F224F0"/>
+    <w:lvl w:ilvl="0">
+      <w:start w:val="1"/>
+      <w:numFmt w:val="bullet"/>
+      <w:lvlText w:val=""/>
+      <w:lvlJc w:val="left"/>
+      <w:pPr>
+        <w:tabs>
+          <w:tab w:pos="720" w:val="num"/>
+        </w:tabs>
+        <w:ind w:hanging="360" w:left="720"/>
+      </w:pPr>
+      <w:rPr>
+        <w:rFonts w:ascii="Symbol" w:hAnsi="Symbol" w:hint="default"/>
+      </w:rPr>
+    </w:lvl>
+  </w:abstractNum>
+  <w:abstractNum w15:restartNumberingAfterBreak="0" w:abstractNumId="8">
+    <w:nsid w:val="FFFFFF88"/>
+    <w:multiLevelType w:val="singleLevel"/>
+    <w:tmpl w:val="FEACBA72"/>
+    <w:lvl w:ilvl="0">
+      <w:start w:val="1"/>
+      <w:numFmt w:val="decimal"/>
+      <w:lvlText w:val="%1."/>
+      <w:lvlJc w:val="left"/>
+      <w:pPr>
+        <w:tabs>
+          <w:tab w:pos="360" w:val="num"/>
+        </w:tabs>
+        <w:ind w:hanging="360" w:left="360"/>
+      </w:pPr>
+    </w:lvl>
+  </w:abstractNum>
+  <w:abstractNum w15:restartNumberingAfterBreak="0" w:abstractNumId="9">
+    <w:nsid w:val="FFFFFF89"/>
+    <w:multiLevelType w:val="singleLevel"/>
+    <w:tmpl w:val="562AE4CE"/>
+    <w:lvl w:ilvl="0">
+      <w:start w:val="1"/>
+      <w:numFmt w:val="bullet"/>
+      <w:lvlText w:val=""/>
+      <w:lvlJc w:val="left"/>
+      <w:pPr>
+        <w:tabs>
+          <w:tab w:pos="360" w:val="num"/>
+        </w:tabs>
+        <w:ind w:hanging="360" w:left="360"/>
+      </w:pPr>
+      <w:rPr>
+        <w:rFonts w:ascii="Symbol" w:hAnsi="Symbol" w:hint="default"/>
+      </w:rPr>
+    </w:lvl>
+  </w:abstractNum>
+  <w:abstractNum w15:restartNumberingAfterBreak="0" w:abstractNumId="10">
+    <w:nsid w:val="170CD2DE"/>
+    <w:multiLevelType w:val="multilevel"/>
+    <w:tmpl w:val="DE0612AE"/>
+    <w:lvl w:ilvl="0">
+      <w:numFmt w:val="bullet"/>
+      <w:lvlText w:val=" "/>
+      <w:lvlJc w:val="left"/>
+      <w:pPr>
+        <w:tabs>
+          <w:tab w:pos="0" w:val="num"/>
+        </w:tabs>
+        <w:ind w:hanging="480" w:left="480"/>
+      </w:pPr>
+    </w:lvl>
+    <w:lvl w:ilvl="1">
+      <w:numFmt w:val="bullet"/>
+      <w:lvlText w:val=" "/>
+      <w:lvlJc w:val="left"/>
+      <w:pPr>
+        <w:tabs>
+          <w:tab w:pos="720" w:val="num"/>
+        </w:tabs>
+        <w:ind w:hanging="480" w:left="1200"/>
+      </w:pPr>
+    </w:lvl>
+    <w:lvl w:ilvl="2">
+      <w:numFmt w:val="bullet"/>
+      <w:lvlText w:val=" "/>
+      <w:lvlJc w:val="left"/>
+      <w:pPr>
+        <w:tabs>
+          <w:tab w:pos="1440" w:val="num"/>
+        </w:tabs>
+        <w:ind w:hanging="480" w:left="1920"/>
+      </w:pPr>
+    </w:lvl>
+    <w:lvl w:ilvl="3">
+      <w:numFmt w:val="bullet"/>
+      <w:lvlText w:val=" "/>
+      <w:lvlJc w:val="left"/>
+      <w:pPr>
+        <w:tabs>
+          <w:tab w:pos="2160" w:val="num"/>
+        </w:tabs>
+        <w:ind w:hanging="480" w:left="2640"/>
+      </w:pPr>
+    </w:lvl>
+    <w:lvl w:ilvl="4">
+      <w:numFmt w:val="bullet"/>
+      <w:lvlText w:val=" "/>
+      <w:lvlJc w:val="left"/>
+      <w:pPr>
+        <w:tabs>
+          <w:tab w:pos="2880" w:val="num"/>
+        </w:tabs>
+        <w:ind w:hanging="480" w:left="3360"/>
+      </w:pPr>
+    </w:lvl>
+    <w:lvl w:ilvl="5">
+      <w:numFmt w:val="bullet"/>
+      <w:lvlText w:val=" "/>
+      <w:lvlJc w:val="left"/>
+      <w:pPr>
+        <w:tabs>
+          <w:tab w:pos="3600" w:val="num"/>
+        </w:tabs>
+        <w:ind w:hanging="480" w:left="4080"/>
+      </w:pPr>
+    </w:lvl>
+    <w:lvl w:ilvl="6">
+      <w:numFmt w:val="bullet"/>
+      <w:lvlText w:val=" "/>
+      <w:lvlJc w:val="left"/>
+      <w:pPr>
+        <w:tabs>
+          <w:tab w:pos="4320" w:val="num"/>
+        </w:tabs>
+        <w:ind w:hanging="480" w:left="4800"/>
+      </w:pPr>
+    </w:lvl>
+    <w:lvl w:ilvl="7">
+      <w:numFmt w:val="bullet"/>
+      <w:lvlText w:val=" "/>
+      <w:lvlJc w:val="left"/>
+      <w:pPr>
+        <w:tabs>
+          <w:tab w:pos="5040" w:val="num"/>
+        </w:tabs>
+        <w:ind w:hanging="480" w:left="5520"/>
+      </w:pPr>
+    </w:lvl>
+    <w:lvl w:ilvl="8">
+      <w:numFmt w:val="bullet"/>
+      <w:lvlText w:val=" "/>
+      <w:lvlJc w:val="left"/>
+      <w:pPr>
+        <w:tabs>
+          <w:tab w:pos="5760" w:val="num"/>
+        </w:tabs>
+        <w:ind w:hanging="480" w:left="6240"/>
+      </w:pPr>
+    </w:lvl>
+  </w:abstractNum>
+  <w:abstractNum w15:restartNumberingAfterBreak="0" w:abstractNumId="11">
+    <w:nsid w:val="49E6355C"/>
+    <w:multiLevelType w:val="multilevel"/>
+    <w:tmpl w:val="06900E3C"/>
+    <w:lvl w:ilvl="0">
+      <w:start w:val="1"/>
+      <w:numFmt w:val="decimal"/>
+      <w:lvlText w:val="%1"/>
+      <w:lvlJc w:val="left"/>
+      <w:pPr>
+        <w:ind w:hanging="432" w:left="432"/>
+      </w:pPr>
+    </w:lvl>
+    <w:lvl w:ilvl="1">
+      <w:start w:val="1"/>
+      <w:numFmt w:val="decimal"/>
+      <w:lvlText w:val="%1.%2"/>
+      <w:lvlJc w:val="left"/>
+      <w:pPr>
+        <w:ind w:hanging="576" w:left="576"/>
+      </w:pPr>
+    </w:lvl>
+    <w:lvl w:ilvl="2">
+      <w:start w:val="1"/>
+      <w:numFmt w:val="decimal"/>
+      <w:lvlText w:val="%1.%2.%3"/>
+      <w:lvlJc w:val="left"/>
+      <w:pPr>
+        <w:ind w:hanging="720" w:left="720"/>
+      </w:pPr>
+    </w:lvl>
+    <w:lvl w:ilvl="3">
+      <w:start w:val="1"/>
+      <w:numFmt w:val="decimal"/>
+      <w:lvlText w:val="%1.%2.%3.%4"/>
+      <w:lvlJc w:val="left"/>
+      <w:pPr>
+        <w:ind w:hanging="864" w:left="864"/>
+      </w:pPr>
+    </w:lvl>
+    <w:lvl w:ilvl="4">
+      <w:start w:val="1"/>
+      <w:numFmt w:val="decimal"/>
+      <w:lvlText w:val="%1.%2.%3.%4.%5"/>
+      <w:lvlJc w:val="left"/>
+      <w:pPr>
+        <w:ind w:hanging="1008" w:left="1008"/>
+      </w:pPr>
+    </w:lvl>
+    <w:lvl w:ilvl="5">
+      <w:start w:val="1"/>
+      <w:numFmt w:val="decimal"/>
+      <w:lvlText w:val="%1.%2.%3.%4.%5.%6"/>
+      <w:lvlJc w:val="left"/>
+      <w:pPr>
+        <w:ind w:hanging="1152" w:left="1152"/>
+      </w:pPr>
+    </w:lvl>
+    <w:lvl w:ilvl="6">
+      <w:start w:val="1"/>
+      <w:numFmt w:val="decimal"/>
+      <w:lvlText w:val="%1.%2.%3.%4.%5.%6.%7"/>
+      <w:lvlJc w:val="left"/>
+      <w:pPr>
+        <w:ind w:hanging="1296" w:left="1296"/>
+      </w:pPr>
+    </w:lvl>
+    <w:lvl w:ilvl="7">
+      <w:start w:val="1"/>
+      <w:numFmt w:val="decimal"/>
+      <w:lvlText w:val="%1.%2.%3.%4.%5.%6.%7.%8"/>
+      <w:lvlJc w:val="left"/>
+      <w:pPr>
+        <w:ind w:hanging="1440" w:left="1440"/>
+      </w:pPr>
+    </w:lvl>
+    <w:lvl w:ilvl="8">
+      <w:start w:val="1"/>
+      <w:numFmt w:val="decimal"/>
+      <w:lvlText w:val="%1.%2.%3.%4.%5.%6.%7.%8.%9"/>
+      <w:lvlJc w:val="left"/>
+      <w:pPr>
+        <w:ind w:hanging="1584" w:left="1584"/>
+      </w:pPr>
+    </w:lvl>
+  </w:abstractNum>
   <w:abstractNum w:abstractNumId="990">
     <w:nsid w:val="A990"/>
     <w:multiLevelType w:val="multilevel"/>
@@ -58735,6 +59350,462 @@
       </w:pPr>
     </w:lvl>
   </w:abstractNum>
+  <w:num w16cid:durableId="850991387" w:numId="1">
+    <w:abstractNumId w:val="10"/>
+  </w:num>
+  <w:num w16cid:durableId="1284076532" w:numId="2">
+    <w:abstractNumId w:val="11"/>
+  </w:num>
+  <w:num w16cid:durableId="90248346" w:numId="3">
+    <w:abstractNumId w:val="0"/>
+  </w:num>
+  <w:num w16cid:durableId="503059898" w:numId="4">
+    <w:abstractNumId w:val="1"/>
+  </w:num>
+  <w:num w16cid:durableId="733360292" w:numId="5">
+    <w:abstractNumId w:val="2"/>
+  </w:num>
+  <w:num w16cid:durableId="1017463858" w:numId="6">
+    <w:abstractNumId w:val="3"/>
+  </w:num>
+  <w:num w16cid:durableId="863711392" w:numId="7">
+    <w:abstractNumId w:val="8"/>
+  </w:num>
+  <w:num w16cid:durableId="1543251649" w:numId="8">
+    <w:abstractNumId w:val="4"/>
+  </w:num>
+  <w:num w16cid:durableId="2026982806" w:numId="9">
+    <w:abstractNumId w:val="5"/>
+  </w:num>
+  <w:num w16cid:durableId="413010813" w:numId="10">
+    <w:abstractNumId w:val="6"/>
+  </w:num>
+  <w:num w16cid:durableId="1846357614" w:numId="11">
+    <w:abstractNumId w:val="7"/>
+  </w:num>
+  <w:num w16cid:durableId="23144053" w:numId="12">
+    <w:abstractNumId w:val="9"/>
+  </w:num>
+  <w:num w16cid:durableId="884605114" w:numId="13">
+    <w:abstractNumId w:val="0"/>
+  </w:num>
+  <w:num w16cid:durableId="312804032" w:numId="14">
+    <w:abstractNumId w:val="1"/>
+  </w:num>
+  <w:num w16cid:durableId="486484674" w:numId="15">
+    <w:abstractNumId w:val="2"/>
+  </w:num>
+  <w:num w16cid:durableId="1488009504" w:numId="16">
+    <w:abstractNumId w:val="3"/>
+  </w:num>
+  <w:num w16cid:durableId="1387800420" w:numId="17">
+    <w:abstractNumId w:val="8"/>
+  </w:num>
+  <w:num w16cid:durableId="150875921" w:numId="18">
+    <w:abstractNumId w:val="4"/>
+  </w:num>
+  <w:num w16cid:durableId="1199465215" w:numId="19">
+    <w:abstractNumId w:val="5"/>
+  </w:num>
+  <w:num w16cid:durableId="1546798468" w:numId="20">
+    <w:abstractNumId w:val="6"/>
+  </w:num>
+  <w:num w16cid:durableId="1845974977" w:numId="21">
+    <w:abstractNumId w:val="7"/>
+  </w:num>
+  <w:num w16cid:durableId="1678656371" w:numId="22">
+    <w:abstractNumId w:val="9"/>
+  </w:num>
+  <w:num w16cid:durableId="1798454586" w:numId="23">
+    <w:abstractNumId w:val="0"/>
+  </w:num>
+  <w:num w16cid:durableId="1810198233" w:numId="24">
+    <w:abstractNumId w:val="1"/>
+  </w:num>
+  <w:num w16cid:durableId="1391613789" w:numId="25">
+    <w:abstractNumId w:val="2"/>
+  </w:num>
+  <w:num w16cid:durableId="674922113" w:numId="26">
+    <w:abstractNumId w:val="3"/>
+  </w:num>
+  <w:num w16cid:durableId="1655834508" w:numId="27">
+    <w:abstractNumId w:val="8"/>
+  </w:num>
+  <w:num w16cid:durableId="831481953" w:numId="28">
+    <w:abstractNumId w:val="4"/>
+  </w:num>
+  <w:num w16cid:durableId="687489865" w:numId="29">
+    <w:abstractNumId w:val="5"/>
+  </w:num>
+  <w:num w16cid:durableId="1134712398" w:numId="30">
+    <w:abstractNumId w:val="6"/>
+  </w:num>
+  <w:num w16cid:durableId="1646427282" w:numId="31">
+    <w:abstractNumId w:val="7"/>
+  </w:num>
+  <w:num w16cid:durableId="802506650" w:numId="32">
+    <w:abstractNumId w:val="9"/>
+  </w:num>
+  <w:num w16cid:durableId="802160987" w:numId="33">
+    <w:abstractNumId w:val="0"/>
+  </w:num>
+  <w:num w16cid:durableId="1749814212" w:numId="34">
+    <w:abstractNumId w:val="1"/>
+  </w:num>
+  <w:num w16cid:durableId="58554296" w:numId="35">
+    <w:abstractNumId w:val="2"/>
+  </w:num>
+  <w:num w16cid:durableId="387610387" w:numId="36">
+    <w:abstractNumId w:val="3"/>
+  </w:num>
+  <w:num w16cid:durableId="396587456" w:numId="37">
+    <w:abstractNumId w:val="8"/>
+  </w:num>
+  <w:num w16cid:durableId="1442922162" w:numId="38">
+    <w:abstractNumId w:val="4"/>
+  </w:num>
+  <w:num w16cid:durableId="2144275384" w:numId="39">
+    <w:abstractNumId w:val="5"/>
+  </w:num>
+  <w:num w16cid:durableId="1248147007" w:numId="40">
+    <w:abstractNumId w:val="6"/>
+  </w:num>
+  <w:num w16cid:durableId="1180507910" w:numId="41">
+    <w:abstractNumId w:val="7"/>
+  </w:num>
+  <w:num w16cid:durableId="458690029" w:numId="42">
+    <w:abstractNumId w:val="9"/>
+  </w:num>
+  <w:num w16cid:durableId="1154760042" w:numId="43">
+    <w:abstractNumId w:val="0"/>
+  </w:num>
+  <w:num w16cid:durableId="1020820736" w:numId="44">
+    <w:abstractNumId w:val="1"/>
+  </w:num>
+  <w:num w16cid:durableId="2146925848" w:numId="45">
+    <w:abstractNumId w:val="2"/>
+  </w:num>
+  <w:num w16cid:durableId="782110520" w:numId="46">
+    <w:abstractNumId w:val="3"/>
+  </w:num>
+  <w:num w16cid:durableId="1762288327" w:numId="47">
+    <w:abstractNumId w:val="8"/>
+  </w:num>
+  <w:num w16cid:durableId="548881100" w:numId="48">
+    <w:abstractNumId w:val="4"/>
+  </w:num>
+  <w:num w16cid:durableId="1191646196" w:numId="49">
+    <w:abstractNumId w:val="5"/>
+  </w:num>
+  <w:num w16cid:durableId="564150073" w:numId="50">
+    <w:abstractNumId w:val="6"/>
+  </w:num>
+  <w:num w16cid:durableId="142739380" w:numId="51">
+    <w:abstractNumId w:val="7"/>
+  </w:num>
+  <w:num w16cid:durableId="105929816" w:numId="52">
+    <w:abstractNumId w:val="9"/>
+  </w:num>
+  <w:num w16cid:durableId="1875998585" w:numId="53">
+    <w:abstractNumId w:val="0"/>
+  </w:num>
+  <w:num w16cid:durableId="1351374104" w:numId="54">
+    <w:abstractNumId w:val="1"/>
+  </w:num>
+  <w:num w16cid:durableId="1334529036" w:numId="55">
+    <w:abstractNumId w:val="2"/>
+  </w:num>
+  <w:num w16cid:durableId="2002808016" w:numId="56">
+    <w:abstractNumId w:val="3"/>
+  </w:num>
+  <w:num w16cid:durableId="37321178" w:numId="57">
+    <w:abstractNumId w:val="8"/>
+  </w:num>
+  <w:num w16cid:durableId="502621450" w:numId="58">
+    <w:abstractNumId w:val="4"/>
+  </w:num>
+  <w:num w16cid:durableId="438795314" w:numId="59">
+    <w:abstractNumId w:val="5"/>
+  </w:num>
+  <w:num w16cid:durableId="1845776244" w:numId="60">
+    <w:abstractNumId w:val="6"/>
+  </w:num>
+  <w:num w16cid:durableId="1475097140" w:numId="61">
+    <w:abstractNumId w:val="7"/>
+  </w:num>
+  <w:num w16cid:durableId="1401368880" w:numId="62">
+    <w:abstractNumId w:val="9"/>
+  </w:num>
+  <w:num w16cid:durableId="1091589136" w:numId="63">
+    <w:abstractNumId w:val="0"/>
+  </w:num>
+  <w:num w16cid:durableId="1431505635" w:numId="64">
+    <w:abstractNumId w:val="1"/>
+  </w:num>
+  <w:num w16cid:durableId="636303784" w:numId="65">
+    <w:abstractNumId w:val="2"/>
+  </w:num>
+  <w:num w16cid:durableId="85541348" w:numId="66">
+    <w:abstractNumId w:val="3"/>
+  </w:num>
+  <w:num w16cid:durableId="1864518432" w:numId="67">
+    <w:abstractNumId w:val="8"/>
+  </w:num>
+  <w:num w16cid:durableId="70197029" w:numId="68">
+    <w:abstractNumId w:val="4"/>
+  </w:num>
+  <w:num w16cid:durableId="1378356473" w:numId="69">
+    <w:abstractNumId w:val="5"/>
+  </w:num>
+  <w:num w16cid:durableId="648822282" w:numId="70">
+    <w:abstractNumId w:val="6"/>
+  </w:num>
+  <w:num w16cid:durableId="191114749" w:numId="71">
+    <w:abstractNumId w:val="7"/>
+  </w:num>
+  <w:num w16cid:durableId="1197811246" w:numId="72">
+    <w:abstractNumId w:val="9"/>
+  </w:num>
+  <w:num w16cid:durableId="156843498" w:numId="73">
+    <w:abstractNumId w:val="0"/>
+  </w:num>
+  <w:num w16cid:durableId="1672752750" w:numId="74">
+    <w:abstractNumId w:val="1"/>
+  </w:num>
+  <w:num w16cid:durableId="1872842157" w:numId="75">
+    <w:abstractNumId w:val="2"/>
+  </w:num>
+  <w:num w16cid:durableId="684288864" w:numId="76">
+    <w:abstractNumId w:val="3"/>
+  </w:num>
+  <w:num w16cid:durableId="71514264" w:numId="77">
+    <w:abstractNumId w:val="8"/>
+  </w:num>
+  <w:num w16cid:durableId="2079131643" w:numId="78">
+    <w:abstractNumId w:val="4"/>
+  </w:num>
+  <w:num w16cid:durableId="824129308" w:numId="79">
+    <w:abstractNumId w:val="5"/>
+  </w:num>
+  <w:num w16cid:durableId="33385363" w:numId="80">
+    <w:abstractNumId w:val="6"/>
+  </w:num>
+  <w:num w16cid:durableId="257955067" w:numId="81">
+    <w:abstractNumId w:val="7"/>
+  </w:num>
+  <w:num w16cid:durableId="2089032173" w:numId="82">
+    <w:abstractNumId w:val="9"/>
+  </w:num>
+  <w:num w16cid:durableId="2093046588" w:numId="83">
+    <w:abstractNumId w:val="0"/>
+  </w:num>
+  <w:num w16cid:durableId="1904636254" w:numId="84">
+    <w:abstractNumId w:val="1"/>
+  </w:num>
+  <w:num w16cid:durableId="1161040851" w:numId="85">
+    <w:abstractNumId w:val="2"/>
+  </w:num>
+  <w:num w16cid:durableId="634607823" w:numId="86">
+    <w:abstractNumId w:val="3"/>
+  </w:num>
+  <w:num w16cid:durableId="80570977" w:numId="87">
+    <w:abstractNumId w:val="8"/>
+  </w:num>
+  <w:num w16cid:durableId="1804075373" w:numId="88">
+    <w:abstractNumId w:val="4"/>
+  </w:num>
+  <w:num w16cid:durableId="1527211119" w:numId="89">
+    <w:abstractNumId w:val="5"/>
+  </w:num>
+  <w:num w16cid:durableId="400442348" w:numId="90">
+    <w:abstractNumId w:val="6"/>
+  </w:num>
+  <w:num w16cid:durableId="1098601162" w:numId="91">
+    <w:abstractNumId w:val="7"/>
+  </w:num>
+  <w:num w16cid:durableId="1915509537" w:numId="92">
+    <w:abstractNumId w:val="9"/>
+  </w:num>
+  <w:num w16cid:durableId="787040841" w:numId="93">
+    <w:abstractNumId w:val="0"/>
+  </w:num>
+  <w:num w16cid:durableId="259267017" w:numId="94">
+    <w:abstractNumId w:val="1"/>
+  </w:num>
+  <w:num w16cid:durableId="1294285907" w:numId="95">
+    <w:abstractNumId w:val="2"/>
+  </w:num>
+  <w:num w16cid:durableId="964043342" w:numId="96">
+    <w:abstractNumId w:val="3"/>
+  </w:num>
+  <w:num w16cid:durableId="150148620" w:numId="97">
+    <w:abstractNumId w:val="8"/>
+  </w:num>
+  <w:num w16cid:durableId="1267690477" w:numId="98">
+    <w:abstractNumId w:val="4"/>
+  </w:num>
+  <w:num w16cid:durableId="1741752936" w:numId="99">
+    <w:abstractNumId w:val="5"/>
+  </w:num>
+  <w:num w16cid:durableId="2113278802" w:numId="100">
+    <w:abstractNumId w:val="6"/>
+  </w:num>
+  <w:num w16cid:durableId="955255927" w:numId="101">
+    <w:abstractNumId w:val="7"/>
+  </w:num>
+  <w:num w16cid:durableId="199831193" w:numId="102">
+    <w:abstractNumId w:val="9"/>
+  </w:num>
+  <w:num w16cid:durableId="1121798679" w:numId="103">
+    <w:abstractNumId w:val="0"/>
+  </w:num>
+  <w:num w16cid:durableId="1872109757" w:numId="104">
+    <w:abstractNumId w:val="1"/>
+  </w:num>
+  <w:num w16cid:durableId="356808928" w:numId="105">
+    <w:abstractNumId w:val="2"/>
+  </w:num>
+  <w:num w16cid:durableId="1247300387" w:numId="106">
+    <w:abstractNumId w:val="3"/>
+  </w:num>
+  <w:num w16cid:durableId="477654023" w:numId="107">
+    <w:abstractNumId w:val="8"/>
+  </w:num>
+  <w:num w16cid:durableId="2104253209" w:numId="108">
+    <w:abstractNumId w:val="4"/>
+  </w:num>
+  <w:num w16cid:durableId="2021076386" w:numId="109">
+    <w:abstractNumId w:val="5"/>
+  </w:num>
+  <w:num w16cid:durableId="179589035" w:numId="110">
+    <w:abstractNumId w:val="6"/>
+  </w:num>
+  <w:num w16cid:durableId="365108499" w:numId="111">
+    <w:abstractNumId w:val="7"/>
+  </w:num>
+  <w:num w16cid:durableId="1416593255" w:numId="112">
+    <w:abstractNumId w:val="9"/>
+  </w:num>
+  <w:num w16cid:durableId="1960869854" w:numId="113">
+    <w:abstractNumId w:val="0"/>
+  </w:num>
+  <w:num w16cid:durableId="684750441" w:numId="114">
+    <w:abstractNumId w:val="1"/>
+  </w:num>
+  <w:num w16cid:durableId="296878380" w:numId="115">
+    <w:abstractNumId w:val="2"/>
+  </w:num>
+  <w:num w16cid:durableId="1529562791" w:numId="116">
+    <w:abstractNumId w:val="3"/>
+  </w:num>
+  <w:num w16cid:durableId="1775511714" w:numId="117">
+    <w:abstractNumId w:val="8"/>
+  </w:num>
+  <w:num w16cid:durableId="1526358355" w:numId="118">
+    <w:abstractNumId w:val="4"/>
+  </w:num>
+  <w:num w16cid:durableId="128861330" w:numId="119">
+    <w:abstractNumId w:val="5"/>
+  </w:num>
+  <w:num w16cid:durableId="268632386" w:numId="120">
+    <w:abstractNumId w:val="6"/>
+  </w:num>
+  <w:num w16cid:durableId="79066798" w:numId="121">
+    <w:abstractNumId w:val="7"/>
+  </w:num>
+  <w:num w16cid:durableId="996298420" w:numId="122">
+    <w:abstractNumId w:val="9"/>
+  </w:num>
+  <w:num w16cid:durableId="1515412257" w:numId="123">
+    <w:abstractNumId w:val="0"/>
+  </w:num>
+  <w:num w16cid:durableId="1097559336" w:numId="124">
+    <w:abstractNumId w:val="1"/>
+  </w:num>
+  <w:num w16cid:durableId="437868344" w:numId="125">
+    <w:abstractNumId w:val="2"/>
+  </w:num>
+  <w:num w16cid:durableId="705905391" w:numId="126">
+    <w:abstractNumId w:val="3"/>
+  </w:num>
+  <w:num w16cid:durableId="544417514" w:numId="127">
+    <w:abstractNumId w:val="8"/>
+  </w:num>
+  <w:num w16cid:durableId="431169454" w:numId="128">
+    <w:abstractNumId w:val="4"/>
+  </w:num>
+  <w:num w16cid:durableId="483594318" w:numId="129">
+    <w:abstractNumId w:val="5"/>
+  </w:num>
+  <w:num w16cid:durableId="1504779525" w:numId="130">
+    <w:abstractNumId w:val="6"/>
+  </w:num>
+  <w:num w16cid:durableId="1382559440" w:numId="131">
+    <w:abstractNumId w:val="7"/>
+  </w:num>
+  <w:num w16cid:durableId="405110031" w:numId="132">
+    <w:abstractNumId w:val="9"/>
+  </w:num>
+  <w:num w16cid:durableId="500583875" w:numId="133">
+    <w:abstractNumId w:val="0"/>
+  </w:num>
+  <w:num w16cid:durableId="1952662042" w:numId="134">
+    <w:abstractNumId w:val="1"/>
+  </w:num>
+  <w:num w16cid:durableId="506866996" w:numId="135">
+    <w:abstractNumId w:val="2"/>
+  </w:num>
+  <w:num w16cid:durableId="1253466750" w:numId="136">
+    <w:abstractNumId w:val="3"/>
+  </w:num>
+  <w:num w16cid:durableId="2029213925" w:numId="137">
+    <w:abstractNumId w:val="8"/>
+  </w:num>
+  <w:num w16cid:durableId="1666587177" w:numId="138">
+    <w:abstractNumId w:val="4"/>
+  </w:num>
+  <w:num w16cid:durableId="449789127" w:numId="139">
+    <w:abstractNumId w:val="5"/>
+  </w:num>
+  <w:num w16cid:durableId="1604339105" w:numId="140">
+    <w:abstractNumId w:val="6"/>
+  </w:num>
+  <w:num w16cid:durableId="766578831" w:numId="141">
+    <w:abstractNumId w:val="7"/>
+  </w:num>
+  <w:num w16cid:durableId="577373772" w:numId="142">
+    <w:abstractNumId w:val="9"/>
+  </w:num>
+  <w:num w16cid:durableId="1252660523" w:numId="143">
+    <w:abstractNumId w:val="0"/>
+  </w:num>
+  <w:num w16cid:durableId="235285754" w:numId="144">
+    <w:abstractNumId w:val="1"/>
+  </w:num>
+  <w:num w16cid:durableId="324089084" w:numId="145">
+    <w:abstractNumId w:val="2"/>
+  </w:num>
+  <w:num w16cid:durableId="2003006823" w:numId="146">
+    <w:abstractNumId w:val="3"/>
+  </w:num>
+  <w:num w16cid:durableId="1880314211" w:numId="147">
+    <w:abstractNumId w:val="8"/>
+  </w:num>
+  <w:num w16cid:durableId="1900096299" w:numId="148">
+    <w:abstractNumId w:val="4"/>
+  </w:num>
+  <w:num w16cid:durableId="798497746" w:numId="149">
+    <w:abstractNumId w:val="5"/>
+  </w:num>
+  <w:num w16cid:durableId="1747651756" w:numId="150">
+    <w:abstractNumId w:val="6"/>
+  </w:num>
+  <w:num w16cid:durableId="1364557437" w:numId="151">
+    <w:abstractNumId w:val="7"/>
+  </w:num>
+  <w:num w16cid:durableId="535823350" w:numId="152">
+    <w:abstractNumId w:val="9"/>
+  </w:num>
   <w:num w:numId="1000">
     <w:abstractNumId w:val="990"/>
   </w:num>
@@ -59861,7 +60932,7 @@
 </file>
 
 <file path=word/styles.xml><?xml version="1.0" encoding="utf-8"?>
-<w:styles xmlns:r="http://schemas.openxmlformats.org/officeDocument/2006/relationships" xmlns:w="http://schemas.openxmlformats.org/wordprocessingml/2006/main">
+<w:styles xmlns:mc="http://schemas.openxmlformats.org/markup-compatibility/2006" xmlns:r="http://schemas.openxmlformats.org/officeDocument/2006/relationships" xmlns:w="http://schemas.openxmlformats.org/wordprocessingml/2006/main" xmlns:w14="http://schemas.microsoft.com/office/word/2010/wordml" xmlns:w15="http://schemas.microsoft.com/office/word/2012/wordml" xmlns:w16="http://schemas.microsoft.com/office/word/2018/wordml" xmlns:w16cex="http://schemas.microsoft.com/office/word/2018/wordml/cex" xmlns:w16cid="http://schemas.microsoft.com/office/word/2016/wordml/cid" xmlns:w16sdtdh="http://schemas.microsoft.com/office/word/2020/wordml/sdtdatahash" xmlns:w16se="http://schemas.microsoft.com/office/word/2015/wordml/symex" mc:Ignorable="w14 w15 w16se w16cid w16 w16cex w16sdtdh">
   <w:docDefaults>
     <w:rPrDefault>
       <w:rPr>
@@ -59877,118 +60948,638 @@
       </w:pPr>
     </w:pPrDefault>
   </w:docDefaults>
-  <w:latentStyles w:count="276" w:defLockedState="0" w:defQFormat="0" w:defSemiHidden="0" w:defUIPriority="0" w:defUnhideWhenUsed="0"/>
+  <w:latentStyles w:count="376" w:defLockedState="0" w:defQFormat="0" w:defSemiHidden="0" w:defUIPriority="0" w:defUnhideWhenUsed="0">
+    <w:lsdException w:name="heading 8" w:semiHidden="1" w:unhideWhenUsed="1"/>
+    <w:lsdException w:name="index 5" w:semiHidden="1" w:unhideWhenUsed="1"/>
+    <w:lsdException w:name="index 6" w:semiHidden="1" w:unhideWhenUsed="1"/>
+    <w:lsdException w:name="index 7" w:semiHidden="1" w:unhideWhenUsed="1"/>
+    <w:lsdException w:name="index 8" w:semiHidden="1" w:unhideWhenUsed="1"/>
+    <w:lsdException w:name="index 9" w:semiHidden="1" w:unhideWhenUsed="1"/>
+    <w:lsdException w:name="toc 1" w:semiHidden="1" w:uiPriority="39" w:unhideWhenUsed="1"/>
+    <w:lsdException w:name="toc 2" w:semiHidden="1" w:uiPriority="39" w:unhideWhenUsed="1"/>
+    <w:lsdException w:name="toc 3" w:semiHidden="1" w:uiPriority="39" w:unhideWhenUsed="1"/>
+    <w:lsdException w:name="toc 4" w:semiHidden="1" w:unhideWhenUsed="1"/>
+    <w:lsdException w:name="toc 5" w:semiHidden="1" w:unhideWhenUsed="1"/>
+    <w:lsdException w:name="toc 6" w:semiHidden="1" w:unhideWhenUsed="1"/>
+    <w:lsdException w:name="toc 7" w:semiHidden="1" w:unhideWhenUsed="1"/>
+    <w:lsdException w:name="toc 8" w:semiHidden="1" w:unhideWhenUsed="1"/>
+    <w:lsdException w:name="toc 9" w:semiHidden="1" w:unhideWhenUsed="1"/>
+    <w:lsdException w:name="Normal Indent" w:semiHidden="1" w:unhideWhenUsed="1"/>
+    <w:lsdException w:name="footnote text" w:semiHidden="1" w:unhideWhenUsed="1"/>
+    <w:lsdException w:name="annotation text" w:semiHidden="1" w:unhideWhenUsed="1"/>
+    <w:lsdException w:name="header" w:semiHidden="1" w:uiPriority="99" w:unhideWhenUsed="1"/>
+    <w:lsdException w:name="footer" w:semiHidden="1" w:unhideWhenUsed="1"/>
+    <w:lsdException w:name="index heading" w:semiHidden="1" w:unhideWhenUsed="1"/>
+    <w:lsdException w:name="caption" w:semiHidden="1" w:unhideWhenUsed="1"/>
+    <w:lsdException w:name="table of figures" w:semiHidden="1" w:unhideWhenUsed="1"/>
+    <w:lsdException w:name="envelope address" w:semiHidden="1" w:unhideWhenUsed="1"/>
+    <w:lsdException w:name="envelope return" w:semiHidden="1" w:unhideWhenUsed="1"/>
+    <w:lsdException w:name="footnote reference" w:semiHidden="1" w:unhideWhenUsed="1"/>
+    <w:lsdException w:name="annotation reference" w:semiHidden="1" w:unhideWhenUsed="1"/>
+    <w:lsdException w:name="line number" w:semiHidden="1" w:unhideWhenUsed="1"/>
+    <w:lsdException w:name="page number" w:semiHidden="1" w:unhideWhenUsed="1"/>
+    <w:lsdException w:name="endnote reference" w:semiHidden="1" w:unhideWhenUsed="1"/>
+    <w:lsdException w:name="endnote text" w:semiHidden="1" w:unhideWhenUsed="1"/>
+    <w:lsdException w:name="table of authorities" w:semiHidden="1" w:unhideWhenUsed="1"/>
+    <w:lsdException w:name="macro" w:semiHidden="1" w:unhideWhenUsed="1"/>
+    <w:lsdException w:name="toa heading" w:semiHidden="1" w:unhideWhenUsed="1"/>
+    <w:lsdException w:name="List" w:semiHidden="1" w:unhideWhenUsed="1"/>
+    <w:lsdException w:name="List Bullet" w:semiHidden="1" w:unhideWhenUsed="1"/>
+    <w:lsdException w:name="List Number" w:semiHidden="1" w:unhideWhenUsed="1"/>
+    <w:lsdException w:name="List 2" w:semiHidden="1" w:unhideWhenUsed="1"/>
+    <w:lsdException w:name="List 3" w:semiHidden="1" w:unhideWhenUsed="1"/>
+    <w:lsdException w:name="List 4" w:semiHidden="1" w:unhideWhenUsed="1"/>
+    <w:lsdException w:name="List 5" w:semiHidden="1" w:unhideWhenUsed="1"/>
+    <w:lsdException w:name="List Bullet 2" w:semiHidden="1" w:unhideWhenUsed="1"/>
+    <w:lsdException w:name="List Bullet 3" w:semiHidden="1" w:unhideWhenUsed="1"/>
+    <w:lsdException w:name="List Bullet 5" w:semiHidden="1" w:unhideWhenUsed="1"/>
+    <w:lsdException w:name="List Number 2" w:semiHidden="1" w:unhideWhenUsed="1"/>
+    <w:lsdException w:name="List Continue 3" w:semiHidden="1" w:unhideWhenUsed="1"/>
+    <w:lsdException w:name="List Continue 4" w:semiHidden="1" w:unhideWhenUsed="1"/>
+    <w:lsdException w:name="List Continue 5" w:semiHidden="1" w:unhideWhenUsed="1"/>
+    <w:lsdException w:name="Message Header" w:semiHidden="1" w:unhideWhenUsed="1"/>
+    <w:lsdException w:name="Salutation" w:semiHidden="1" w:unhideWhenUsed="1"/>
+    <w:lsdException w:name="Date" w:semiHidden="1" w:unhideWhenUsed="1"/>
+    <w:lsdException w:name="Body Text First Indent" w:semiHidden="1" w:unhideWhenUsed="1"/>
+    <w:lsdException w:name="Body Text First Indent 2" w:semiHidden="1" w:unhideWhenUsed="1"/>
+    <w:lsdException w:name="Note Heading" w:semiHidden="1" w:unhideWhenUsed="1"/>
+    <w:lsdException w:name="Body Text 2" w:semiHidden="1" w:unhideWhenUsed="1"/>
+    <w:lsdException w:name="Body Text 3" w:semiHidden="1" w:unhideWhenUsed="1"/>
+    <w:lsdException w:name="Body Text Indent 2" w:semiHidden="1" w:unhideWhenUsed="1"/>
+    <w:lsdException w:name="Body Text Indent 3" w:semiHidden="1" w:unhideWhenUsed="1"/>
+    <w:lsdException w:name="Block Text" w:semiHidden="1" w:unhideWhenUsed="1"/>
+    <w:lsdException w:name="Hyperlink" w:semiHidden="1" w:uiPriority="99" w:unhideWhenUsed="1"/>
+    <w:lsdException w:name="FollowedHyperlink" w:semiHidden="1" w:unhideWhenUsed="1"/>
+    <w:lsdException w:name="Document Map" w:semiHidden="1" w:unhideWhenUsed="1"/>
+    <w:lsdException w:name="Normal (Web)" w:semiHidden="1" w:unhideWhenUsed="1"/>
+    <w:lsdException w:name="HTML Acronym" w:semiHidden="1" w:unhideWhenUsed="1"/>
+    <w:lsdException w:name="HTML Address" w:semiHidden="1" w:unhideWhenUsed="1"/>
+    <w:lsdException w:name="HTML Cite" w:semiHidden="1" w:unhideWhenUsed="1"/>
+    <w:lsdException w:name="HTML Code" w:semiHidden="1" w:unhideWhenUsed="1"/>
+    <w:lsdException w:name="HTML Definition" w:semiHidden="1" w:unhideWhenUsed="1"/>
+    <w:lsdException w:name="HTML Keyboard" w:semiHidden="1" w:unhideWhenUsed="1"/>
+    <w:lsdException w:name="HTML Preformatted" w:semiHidden="1" w:unhideWhenUsed="1"/>
+    <w:lsdException w:name="HTML Sample" w:semiHidden="1" w:unhideWhenUsed="1"/>
+    <w:lsdException w:name="HTML Typewriter" w:semiHidden="1" w:unhideWhenUsed="1"/>
+    <w:lsdException w:name="HTML Variable" w:semiHidden="1" w:unhideWhenUsed="1"/>
+    <w:lsdException w:name="Normal Table" w:semiHidden="1" w:unhideWhenUsed="1"/>
+    <w:lsdException w:name="annotation subject" w:semiHidden="1" w:unhideWhenUsed="1"/>
+    <w:lsdException w:name="No List" w:semiHidden="1" w:unhideWhenUsed="1"/>
+    <w:lsdException w:name="Outline List 1" w:semiHidden="1" w:unhideWhenUsed="1"/>
+    <w:lsdException w:name="Outline List 2" w:semiHidden="1" w:unhideWhenUsed="1"/>
+    <w:lsdException w:name="Outline List 3" w:semiHidden="1" w:unhideWhenUsed="1"/>
+    <w:lsdException w:name="Table Simple 1" w:semiHidden="1" w:unhideWhenUsed="1"/>
+    <w:lsdException w:name="Table Simple 2" w:semiHidden="1" w:unhideWhenUsed="1"/>
+    <w:lsdException w:name="Table Simple 3" w:semiHidden="1" w:unhideWhenUsed="1"/>
+    <w:lsdException w:name="Table Classic 1" w:semiHidden="1" w:unhideWhenUsed="1"/>
+    <w:lsdException w:name="Table Classic 2" w:semiHidden="1" w:unhideWhenUsed="1"/>
+    <w:lsdException w:name="Table Classic 3" w:semiHidden="1" w:unhideWhenUsed="1"/>
+    <w:lsdException w:name="Table Classic 4" w:semiHidden="1" w:unhideWhenUsed="1"/>
+    <w:lsdException w:name="Table Colorful 1" w:semiHidden="1" w:unhideWhenUsed="1"/>
+    <w:lsdException w:name="Table Colorful 2" w:semiHidden="1" w:unhideWhenUsed="1"/>
+    <w:lsdException w:name="Table Colorful 3" w:semiHidden="1" w:unhideWhenUsed="1"/>
+    <w:lsdException w:name="Table Columns 1" w:semiHidden="1" w:unhideWhenUsed="1"/>
+    <w:lsdException w:name="Table Columns 2" w:semiHidden="1" w:unhideWhenUsed="1"/>
+    <w:lsdException w:name="Table Columns 3" w:semiHidden="1" w:unhideWhenUsed="1"/>
+    <w:lsdException w:name="Table Columns 4" w:semiHidden="1" w:unhideWhenUsed="1"/>
+    <w:lsdException w:name="Table Columns 5" w:semiHidden="1" w:unhideWhenUsed="1"/>
+    <w:lsdException w:name="Table Grid 1" w:semiHidden="1" w:unhideWhenUsed="1"/>
+    <w:lsdException w:name="Table Grid 2" w:semiHidden="1" w:unhideWhenUsed="1"/>
+    <w:lsdException w:name="Table Grid 3" w:semiHidden="1" w:unhideWhenUsed="1"/>
+    <w:lsdException w:name="Table Grid 4" w:semiHidden="1" w:unhideWhenUsed="1"/>
+    <w:lsdException w:name="Table Grid 5" w:semiHidden="1" w:unhideWhenUsed="1"/>
+    <w:lsdException w:name="Table Grid 6" w:semiHidden="1" w:unhideWhenUsed="1"/>
+    <w:lsdException w:name="Table Grid 7" w:semiHidden="1" w:unhideWhenUsed="1"/>
+    <w:lsdException w:name="Table Grid 8" w:semiHidden="1" w:unhideWhenUsed="1"/>
+    <w:lsdException w:name="Table List 1" w:semiHidden="1" w:unhideWhenUsed="1"/>
+    <w:lsdException w:name="Table List 2" w:semiHidden="1" w:unhideWhenUsed="1"/>
+    <w:lsdException w:name="Table List 3" w:semiHidden="1" w:unhideWhenUsed="1"/>
+    <w:lsdException w:name="Table List 4" w:semiHidden="1" w:unhideWhenUsed="1"/>
+    <w:lsdException w:name="Table List 5" w:semiHidden="1" w:unhideWhenUsed="1"/>
+    <w:lsdException w:name="Table List 6" w:semiHidden="1" w:unhideWhenUsed="1"/>
+    <w:lsdException w:name="Table List 7" w:semiHidden="1" w:unhideWhenUsed="1"/>
+    <w:lsdException w:name="Table List 8" w:semiHidden="1" w:unhideWhenUsed="1"/>
+    <w:lsdException w:name="Table 3D effects 1" w:semiHidden="1" w:unhideWhenUsed="1"/>
+    <w:lsdException w:name="Table 3D effects 2" w:semiHidden="1" w:unhideWhenUsed="1"/>
+    <w:lsdException w:name="Table 3D effects 3" w:semiHidden="1" w:unhideWhenUsed="1"/>
+    <w:lsdException w:name="Table Contemporary" w:semiHidden="1" w:unhideWhenUsed="1"/>
+    <w:lsdException w:name="Table Elegant" w:semiHidden="1" w:unhideWhenUsed="1"/>
+    <w:lsdException w:name="Table Professional" w:semiHidden="1" w:unhideWhenUsed="1"/>
+    <w:lsdException w:name="Table Subtle 1" w:semiHidden="1" w:unhideWhenUsed="1"/>
+    <w:lsdException w:name="Table Subtle 2" w:semiHidden="1" w:unhideWhenUsed="1"/>
+    <w:lsdException w:name="Table Web 1" w:semiHidden="1" w:unhideWhenUsed="1"/>
+    <w:lsdException w:name="Table Web 2" w:semiHidden="1" w:unhideWhenUsed="1"/>
+    <w:lsdException w:name="Table Web 3" w:semiHidden="1" w:unhideWhenUsed="1"/>
+    <w:lsdException w:name="Balloon Text" w:semiHidden="1" w:unhideWhenUsed="1"/>
+    <w:lsdException w:name="Table Theme" w:semiHidden="1" w:unhideWhenUsed="1"/>
+    <w:lsdException w:name="Placeholder Text" w:semiHidden="1"/>
+    <w:lsdException w:name="Light Shading"/>
+    <w:lsdException w:name="Light List"/>
+    <w:lsdException w:name="Light Grid"/>
+    <w:lsdException w:name="Medium Shading 1"/>
+    <w:lsdException w:name="Medium Shading 2"/>
+    <w:lsdException w:name="Medium List 1"/>
+    <w:lsdException w:name="Medium List 2"/>
+    <w:lsdException w:name="Medium Grid 1"/>
+    <w:lsdException w:name="Medium Grid 2"/>
+    <w:lsdException w:name="Medium Grid 3"/>
+    <w:lsdException w:name="Dark List"/>
+    <w:lsdException w:name="Colorful Shading"/>
+    <w:lsdException w:name="Colorful List"/>
+    <w:lsdException w:name="Colorful Grid"/>
+    <w:lsdException w:name="Light Shading Accent 1"/>
+    <w:lsdException w:name="Light List Accent 1"/>
+    <w:lsdException w:name="Light Grid Accent 1"/>
+    <w:lsdException w:name="Medium Shading 1 Accent 1"/>
+    <w:lsdException w:name="Medium Shading 2 Accent 1"/>
+    <w:lsdException w:name="Medium List 1 Accent 1"/>
+    <w:lsdException w:name="Revision" w:semiHidden="1"/>
+    <w:lsdException w:name="Medium List 2 Accent 1"/>
+    <w:lsdException w:name="Medium Grid 1 Accent 1"/>
+    <w:lsdException w:name="Medium Grid 2 Accent 1"/>
+    <w:lsdException w:name="Medium Grid 3 Accent 1"/>
+    <w:lsdException w:name="Dark List Accent 1"/>
+    <w:lsdException w:name="Colorful Shading Accent 1"/>
+    <w:lsdException w:name="Colorful List Accent 1"/>
+    <w:lsdException w:name="Colorful Grid Accent 1"/>
+    <w:lsdException w:name="Light Shading Accent 2"/>
+    <w:lsdException w:name="Light List Accent 2"/>
+    <w:lsdException w:name="Light Grid Accent 2"/>
+    <w:lsdException w:name="Medium Shading 1 Accent 2"/>
+    <w:lsdException w:name="Medium Shading 2 Accent 2"/>
+    <w:lsdException w:name="Medium List 1 Accent 2"/>
+    <w:lsdException w:name="Medium List 2 Accent 2"/>
+    <w:lsdException w:name="Medium Grid 1 Accent 2"/>
+    <w:lsdException w:name="Medium Grid 2 Accent 2"/>
+    <w:lsdException w:name="Medium Grid 3 Accent 2"/>
+    <w:lsdException w:name="Dark List Accent 2"/>
+    <w:lsdException w:name="Colorful Shading Accent 2"/>
+    <w:lsdException w:name="Colorful List Accent 2"/>
+    <w:lsdException w:name="Colorful Grid Accent 2"/>
+    <w:lsdException w:name="Light Shading Accent 3"/>
+    <w:lsdException w:name="Light List Accent 3"/>
+    <w:lsdException w:name="Light Grid Accent 3"/>
+    <w:lsdException w:name="Medium Shading 1 Accent 3"/>
+    <w:lsdException w:name="Medium Shading 2 Accent 3"/>
+    <w:lsdException w:name="Medium List 1 Accent 3"/>
+    <w:lsdException w:name="Medium List 2 Accent 3"/>
+    <w:lsdException w:name="Medium Grid 1 Accent 3"/>
+    <w:lsdException w:name="Medium Grid 2 Accent 3"/>
+    <w:lsdException w:name="Medium Grid 3 Accent 3"/>
+    <w:lsdException w:name="Dark List Accent 3"/>
+    <w:lsdException w:name="Colorful Shading Accent 3"/>
+    <w:lsdException w:name="Colorful List Accent 3"/>
+    <w:lsdException w:name="Colorful Grid Accent 3"/>
+    <w:lsdException w:name="Light Shading Accent 4"/>
+    <w:lsdException w:name="Light List Accent 4"/>
+    <w:lsdException w:name="Light Grid Accent 4"/>
+    <w:lsdException w:name="Medium Shading 1 Accent 4"/>
+    <w:lsdException w:name="Medium Shading 2 Accent 4"/>
+    <w:lsdException w:name="Medium List 1 Accent 4"/>
+    <w:lsdException w:name="Medium List 2 Accent 4"/>
+    <w:lsdException w:name="Medium Grid 1 Accent 4"/>
+    <w:lsdException w:name="Medium Grid 2 Accent 4"/>
+    <w:lsdException w:name="Medium Grid 3 Accent 4"/>
+    <w:lsdException w:name="Dark List Accent 4"/>
+    <w:lsdException w:name="Colorful Shading Accent 4"/>
+    <w:lsdException w:name="Colorful List Accent 4"/>
+    <w:lsdException w:name="Colorful Grid Accent 4"/>
+    <w:lsdException w:name="Light Shading Accent 5"/>
+    <w:lsdException w:name="Light List Accent 5"/>
+    <w:lsdException w:name="Light Grid Accent 5"/>
+    <w:lsdException w:name="Medium Shading 1 Accent 5"/>
+    <w:lsdException w:name="Medium Shading 2 Accent 5"/>
+    <w:lsdException w:name="Medium List 1 Accent 5"/>
+    <w:lsdException w:name="Medium List 2 Accent 5"/>
+    <w:lsdException w:name="Medium Grid 1 Accent 5"/>
+    <w:lsdException w:name="Medium Grid 2 Accent 5"/>
+    <w:lsdException w:name="Medium Grid 3 Accent 5"/>
+    <w:lsdException w:name="Dark List Accent 5"/>
+    <w:lsdException w:name="Colorful Shading Accent 5"/>
+    <w:lsdException w:name="Colorful List Accent 5"/>
+    <w:lsdException w:name="Colorful Grid Accent 5"/>
+    <w:lsdException w:name="Light Shading Accent 6"/>
+    <w:lsdException w:name="Light List Accent 6"/>
+    <w:lsdException w:name="Light Grid Accent 6"/>
+    <w:lsdException w:name="Medium Shading 1 Accent 6"/>
+    <w:lsdException w:name="Medium Shading 2 Accent 6"/>
+    <w:lsdException w:name="Medium List 1 Accent 6"/>
+    <w:lsdException w:name="Medium List 2 Accent 6"/>
+    <w:lsdException w:name="Medium Grid 1 Accent 6"/>
+    <w:lsdException w:name="Medium Grid 2 Accent 6"/>
+    <w:lsdException w:name="Medium Grid 3 Accent 6"/>
+    <w:lsdException w:name="Dark List Accent 6"/>
+    <w:lsdException w:name="Colorful Shading Accent 6"/>
+    <w:lsdException w:name="Colorful List Accent 6"/>
+    <w:lsdException w:name="Colorful Grid Accent 6"/>
+    <w:lsdException w:name="Bibliography" w:semiHidden="1" w:unhideWhenUsed="1"/>
+    <w:lsdException w:name="TOC Heading" w:semiHidden="1" w:unhideWhenUsed="1"/>
+    <w:lsdException w:name="Grid Table 4" w:uiPriority="49"/>
+    <w:lsdException w:name="Grid Table 5 Dark" w:uiPriority="50"/>
+    <w:lsdException w:name="Grid Table 6 Colorful" w:uiPriority="51"/>
+    <w:lsdException w:name="Grid Table 7 Colorful" w:uiPriority="52"/>
+    <w:lsdException w:name="Grid Table 1 Light Accent 1" w:uiPriority="46"/>
+    <w:lsdException w:name="Grid Table 2 Accent 1" w:uiPriority="47"/>
+    <w:lsdException w:name="Grid Table 3 Accent 1" w:uiPriority="48"/>
+    <w:lsdException w:name="Grid Table 4 Accent 1" w:uiPriority="49"/>
+    <w:lsdException w:name="Grid Table 5 Dark Accent 1" w:uiPriority="50"/>
+    <w:lsdException w:name="Grid Table 6 Colorful Accent 1" w:uiPriority="51"/>
+    <w:lsdException w:name="Grid Table 7 Colorful Accent 1" w:uiPriority="52"/>
+    <w:lsdException w:name="Grid Table 1 Light Accent 2" w:uiPriority="46"/>
+    <w:lsdException w:name="Grid Table 2 Accent 2" w:uiPriority="47"/>
+    <w:lsdException w:name="Grid Table 3 Accent 2" w:uiPriority="48"/>
+    <w:lsdException w:name="Grid Table 4 Accent 2" w:uiPriority="49"/>
+    <w:lsdException w:name="Grid Table 5 Dark Accent 2" w:uiPriority="50"/>
+    <w:lsdException w:name="Grid Table 6 Colorful Accent 2" w:uiPriority="51"/>
+    <w:lsdException w:name="Grid Table 7 Colorful Accent 2" w:uiPriority="52"/>
+    <w:lsdException w:name="Grid Table 1 Light Accent 3" w:uiPriority="46"/>
+    <w:lsdException w:name="Grid Table 2 Accent 3" w:uiPriority="47"/>
+    <w:lsdException w:name="Grid Table 3 Accent 3" w:uiPriority="48"/>
+    <w:lsdException w:name="Grid Table 4 Accent 3" w:uiPriority="49"/>
+    <w:lsdException w:name="Grid Table 5 Dark Accent 3" w:uiPriority="50"/>
+    <w:lsdException w:name="Grid Table 6 Colorful Accent 3" w:uiPriority="51"/>
+    <w:lsdException w:name="Grid Table 7 Colorful Accent 3" w:uiPriority="52"/>
+    <w:lsdException w:name="Grid Table 1 Light Accent 4" w:uiPriority="46"/>
+    <w:lsdException w:name="Grid Table 2 Accent 4" w:uiPriority="47"/>
+    <w:lsdException w:name="Grid Table 3 Accent 4" w:uiPriority="48"/>
+    <w:lsdException w:name="Grid Table 4 Accent 4" w:uiPriority="49"/>
+    <w:lsdException w:name="Grid Table 5 Dark Accent 4" w:uiPriority="50"/>
+    <w:lsdException w:name="Grid Table 6 Colorful Accent 4" w:uiPriority="51"/>
+    <w:lsdException w:name="Grid Table 7 Colorful Accent 4" w:uiPriority="52"/>
+    <w:lsdException w:name="Grid Table 1 Light Accent 5" w:uiPriority="46"/>
+    <w:lsdException w:name="Grid Table 2 Accent 5" w:uiPriority="47"/>
+    <w:lsdException w:name="Grid Table 3 Accent 5" w:uiPriority="48"/>
+    <w:lsdException w:name="Grid Table 4 Accent 5" w:uiPriority="49"/>
+    <w:lsdException w:name="Grid Table 5 Dark Accent 5" w:uiPriority="50"/>
+    <w:lsdException w:name="Grid Table 6 Colorful Accent 5" w:uiPriority="51"/>
+    <w:lsdException w:name="Grid Table 7 Colorful Accent 5" w:uiPriority="52"/>
+    <w:lsdException w:name="Grid Table 1 Light Accent 6" w:uiPriority="46"/>
+    <w:lsdException w:name="Grid Table 2 Accent 6" w:uiPriority="47"/>
+    <w:lsdException w:name="Grid Table 3 Accent 6" w:uiPriority="48"/>
+    <w:lsdException w:name="Grid Table 4 Accent 6" w:uiPriority="49"/>
+    <w:lsdException w:name="Grid Table 5 Dark Accent 6" w:uiPriority="50"/>
+    <w:lsdException w:name="Grid Table 6 Colorful Accent 6" w:uiPriority="51"/>
+    <w:lsdException w:name="Grid Table 7 Colorful Accent 6" w:uiPriority="52"/>
+    <w:lsdException w:name="List Table 1 Light" w:uiPriority="46"/>
+    <w:lsdException w:name="List Table 2" w:uiPriority="47"/>
+    <w:lsdException w:name="List Table 3" w:uiPriority="48"/>
+    <w:lsdException w:name="List Table 4" w:uiPriority="49"/>
+    <w:lsdException w:name="List Table 5 Dark" w:uiPriority="50"/>
+    <w:lsdException w:name="List Table 6 Colorful" w:uiPriority="51"/>
+    <w:lsdException w:name="List Table 7 Colorful" w:uiPriority="52"/>
+    <w:lsdException w:name="List Table 1 Light Accent 1" w:uiPriority="46"/>
+    <w:lsdException w:name="List Table 2 Accent 1" w:uiPriority="47"/>
+    <w:lsdException w:name="List Table 3 Accent 1" w:uiPriority="48"/>
+    <w:lsdException w:name="List Table 4 Accent 1" w:uiPriority="49"/>
+    <w:lsdException w:name="List Table 5 Dark Accent 1" w:uiPriority="50"/>
+    <w:lsdException w:name="List Table 6 Colorful Accent 1" w:uiPriority="51"/>
+    <w:lsdException w:name="List Table 7 Colorful Accent 1" w:uiPriority="52"/>
+    <w:lsdException w:name="List Table 1 Light Accent 2" w:uiPriority="46"/>
+    <w:lsdException w:name="List Table 2 Accent 2" w:uiPriority="47"/>
+    <w:lsdException w:name="List Table 3 Accent 2" w:uiPriority="48"/>
+    <w:lsdException w:name="List Table 4 Accent 2" w:uiPriority="49"/>
+    <w:lsdException w:name="List Table 5 Dark Accent 2" w:uiPriority="50"/>
+    <w:lsdException w:name="List Table 6 Colorful Accent 2" w:uiPriority="51"/>
+    <w:lsdException w:name="List Table 7 Colorful Accent 2" w:uiPriority="52"/>
+    <w:lsdException w:name="List Table 1 Light Accent 3" w:uiPriority="46"/>
+    <w:lsdException w:name="List Table 2 Accent 3" w:uiPriority="47"/>
+    <w:lsdException w:name="List Table 3 Accent 3" w:uiPriority="48"/>
+    <w:lsdException w:name="List Table 4 Accent 3" w:uiPriority="49"/>
+    <w:lsdException w:name="List Table 5 Dark Accent 3" w:uiPriority="50"/>
+    <w:lsdException w:name="List Table 6 Colorful Accent 3" w:uiPriority="51"/>
+    <w:lsdException w:name="List Table 7 Colorful Accent 3" w:uiPriority="52"/>
+    <w:lsdException w:name="List Table 1 Light Accent 4" w:uiPriority="46"/>
+    <w:lsdException w:name="List Table 2 Accent 4" w:uiPriority="47"/>
+    <w:lsdException w:name="List Table 3 Accent 4" w:uiPriority="48"/>
+    <w:lsdException w:name="List Table 4 Accent 4" w:uiPriority="49"/>
+    <w:lsdException w:name="List Table 5 Dark Accent 4" w:uiPriority="50"/>
+    <w:lsdException w:name="List Table 6 Colorful Accent 4" w:uiPriority="51"/>
+    <w:lsdException w:name="List Table 7 Colorful Accent 4" w:uiPriority="52"/>
+    <w:lsdException w:name="List Table 1 Light Accent 5" w:uiPriority="46"/>
+    <w:lsdException w:name="List Table 2 Accent 5" w:uiPriority="47"/>
+    <w:lsdException w:name="List Table 3 Accent 5" w:uiPriority="48"/>
+    <w:lsdException w:name="List Table 4 Accent 5" w:uiPriority="49"/>
+    <w:lsdException w:name="List Table 5 Dark Accent 5" w:uiPriority="50"/>
+    <w:lsdException w:name="List Table 6 Colorful Accent 5" w:uiPriority="51"/>
+    <w:lsdException w:name="List Table 7 Colorful Accent 5" w:uiPriority="52"/>
+    <w:lsdException w:name="List Table 1 Light Accent 6" w:uiPriority="46"/>
+    <w:lsdException w:name="List Table 2 Accent 6" w:uiPriority="47"/>
+    <w:lsdException w:name="List Table 3 Accent 6" w:uiPriority="48"/>
+    <w:lsdException w:name="List Table 4 Accent 6" w:uiPriority="49"/>
+    <w:lsdException w:name="List Table 5 Dark Accent 6" w:uiPriority="50"/>
+    <w:lsdException w:name="List Table 6 Colorful Accent 6" w:uiPriority="51"/>
+    <w:lsdException w:name="List Table 7 Colorful Accent 6" w:uiPriority="52"/>
+    <w:lsdException w:name="Mention" w:semiHidden="1" w:uiPriority="99" w:unhideWhenUsed="1"/>
+    <w:lsdException w:name="Smart Hyperlink" w:semiHidden="1" w:uiPriority="99" w:unhideWhenUsed="1"/>
+    <w:lsdException w:name="Smart Link" w:semiHidden="1" w:uiPriority="99" w:unhideWhenUsed="1"/>
+  </w:latentStyles>
   <w:style w:default="1" w:styleId="Normal" w:type="paragraph">
     <w:name w:val="Normal"/>
+    <w:rsid w:val="00A41841"/>
+    <w:pPr>
+      <w:snapToGrid w:val="0"/>
+      <w:spacing w:after="120" w:before="120" w:line="312" w:lineRule="auto"/>
+    </w:pPr>
+    <w:rPr>
+      <w:rFonts w:ascii="EB Garamond" w:cs="Times New Roman (Body CS)" w:hAnsi="EB Garamond"/>
+      <w:sz w:val="22"/>
+      <w:szCs w:val="22"/>
+    </w:rPr>
+  </w:style>
+  <w:style w:styleId="Heading1" w:type="paragraph">
+    <w:name w:val="heading 1"/>
+    <w:basedOn w:val="Normal"/>
+    <w:next w:val="BodyText"/>
+    <w:uiPriority w:val="9"/>
+    <w:rsid w:val="00FA3569"/>
+    <w:pPr>
+      <w:keepNext/>
+      <w:keepLines/>
+      <w:pageBreakBefore/>
+      <w:spacing w:after="0" w:before="0"/>
+      <w:outlineLvl w:val="0"/>
+    </w:pPr>
+    <w:rPr>
+      <w:rFonts w:cs="Times New Roman (Headings CS)" w:eastAsiaTheme="majorEastAsia"/>
+      <w:b/>
+      <w:bCs/>
+      <w:smallCaps/>
+      <w:color w:themeColor="text1" w:val="000000"/>
+      <w:sz w:val="28"/>
+      <w:szCs w:val="32"/>
+    </w:rPr>
+  </w:style>
+  <w:style w:styleId="Heading2" w:type="paragraph">
+    <w:name w:val="heading 2"/>
+    <w:basedOn w:val="Heading1"/>
+    <w:next w:val="BodyText"/>
+    <w:uiPriority w:val="9"/>
+    <w:unhideWhenUsed/>
+    <w:rsid w:val="00FA3569"/>
+    <w:pPr>
+      <w:pageBreakBefore w:val="0"/>
+      <w:spacing w:before="200"/>
+      <w:outlineLvl w:val="1"/>
+    </w:pPr>
+    <w:rPr>
+      <w:i/>
+      <w:smallCaps w:val="0"/>
+      <w:sz w:val="24"/>
+      <w:szCs w:val="24"/>
+    </w:rPr>
+  </w:style>
+  <w:style w:styleId="Heading3" w:type="paragraph">
+    <w:name w:val="heading 3"/>
+    <w:basedOn w:val="Heading2"/>
+    <w:next w:val="BodyText"/>
+    <w:uiPriority w:val="9"/>
+    <w:unhideWhenUsed/>
+    <w:rsid w:val="00FA3569"/>
+    <w:pPr>
+      <w:outlineLvl w:val="2"/>
+    </w:pPr>
+    <w:rPr>
+      <w:b w:val="0"/>
+      <w:bCs w:val="0"/>
+      <w:i w:val="0"/>
+      <w:sz w:val="22"/>
+      <w:szCs w:val="22"/>
+    </w:rPr>
+  </w:style>
+  <w:style w:styleId="Heading4" w:type="paragraph">
+    <w:name w:val="heading 4"/>
+    <w:basedOn w:val="Heading3"/>
+    <w:next w:val="BodyText"/>
+    <w:uiPriority w:val="9"/>
+    <w:unhideWhenUsed/>
+    <w:rsid w:val="00FA3569"/>
+    <w:pPr>
+      <w:outlineLvl w:val="3"/>
+    </w:pPr>
+    <w:rPr>
+      <w:bCs/>
+      <w:i/>
+    </w:rPr>
+  </w:style>
+  <w:style w:styleId="Heading5" w:type="paragraph">
+    <w:name w:val="heading 5"/>
+    <w:basedOn w:val="Normal"/>
+    <w:next w:val="BodyText"/>
+    <w:uiPriority w:val="9"/>
+    <w:unhideWhenUsed/>
     <w:qFormat/>
+    <w:rsid w:val="007017E4"/>
+    <w:pPr>
+      <w:keepNext/>
+      <w:keepLines/>
+      <w:spacing w:after="0" w:before="200"/>
+      <w:outlineLvl w:val="4"/>
+    </w:pPr>
+    <w:rPr>
+      <w:rFonts w:ascii="Minion Pro Capt" w:cs="Times New Roman (Headings CS)" w:eastAsiaTheme="majorEastAsia" w:hAnsi="Minion Pro Capt"/>
+      <w:i/>
+      <w:iCs/>
+      <w:color w:themeColor="text1" w:val="000000"/>
+    </w:rPr>
+  </w:style>
+  <w:style w:styleId="Heading6" w:type="paragraph">
+    <w:name w:val="heading 6"/>
+    <w:basedOn w:val="Normal"/>
+    <w:next w:val="BodyText"/>
+    <w:uiPriority w:val="9"/>
+    <w:unhideWhenUsed/>
+    <w:qFormat/>
+    <w:rsid w:val="006A097A"/>
+    <w:pPr>
+      <w:keepNext/>
+      <w:keepLines/>
+      <w:spacing w:after="0" w:before="200"/>
+      <w:outlineLvl w:val="5"/>
+    </w:pPr>
+    <w:rPr>
+      <w:rFonts w:ascii="Minion Pro Capt" w:cs="Times New Roman (Headings CS)" w:eastAsiaTheme="majorEastAsia" w:hAnsi="Minion Pro Capt"/>
+      <w:color w:themeColor="text1" w:val="000000"/>
+    </w:rPr>
+  </w:style>
+  <w:style w:styleId="Heading7" w:type="paragraph">
+    <w:name w:val="heading 7"/>
+    <w:basedOn w:val="Normal"/>
+    <w:next w:val="BodyText"/>
+    <w:uiPriority w:val="9"/>
+    <w:unhideWhenUsed/>
+    <w:qFormat/>
+    <w:rsid w:val="006A097A"/>
+    <w:pPr>
+      <w:keepNext/>
+      <w:keepLines/>
+      <w:spacing w:after="0" w:before="200"/>
+      <w:outlineLvl w:val="6"/>
+    </w:pPr>
+    <w:rPr>
+      <w:rFonts w:ascii="Minion Pro Capt" w:cs="Times New Roman (Headings CS)" w:eastAsiaTheme="majorEastAsia" w:hAnsi="Minion Pro Capt"/>
+      <w:color w:themeColor="text1" w:val="000000"/>
+    </w:rPr>
+  </w:style>
+  <w:style w:styleId="Heading8" w:type="paragraph">
+    <w:name w:val="heading 8"/>
+    <w:basedOn w:val="Normal"/>
+    <w:next w:val="BodyText"/>
+    <w:uiPriority w:val="9"/>
+    <w:unhideWhenUsed/>
+    <w:qFormat/>
+    <w:rsid w:val="006A097A"/>
+    <w:pPr>
+      <w:keepNext/>
+      <w:keepLines/>
+      <w:spacing w:after="0" w:before="200"/>
+      <w:outlineLvl w:val="7"/>
+    </w:pPr>
+    <w:rPr>
+      <w:rFonts w:ascii="Minion Pro Capt" w:cs="Times New Roman (Headings CS)" w:eastAsiaTheme="majorEastAsia" w:hAnsi="Minion Pro Capt"/>
+      <w:color w:themeColor="text1" w:val="000000"/>
+    </w:rPr>
+  </w:style>
+  <w:style w:styleId="Heading9" w:type="paragraph">
+    <w:name w:val="heading 9"/>
+    <w:basedOn w:val="Normal"/>
+    <w:next w:val="BodyText"/>
+    <w:uiPriority w:val="9"/>
+    <w:unhideWhenUsed/>
+    <w:qFormat/>
+    <w:rsid w:val="006A097A"/>
+    <w:pPr>
+      <w:keepNext/>
+      <w:keepLines/>
+      <w:spacing w:after="0" w:before="200"/>
+      <w:outlineLvl w:val="8"/>
+    </w:pPr>
+    <w:rPr>
+      <w:rFonts w:ascii="Minion Pro Capt" w:cs="Times New Roman (Headings CS)" w:eastAsiaTheme="majorEastAsia" w:hAnsi="Minion Pro Capt"/>
+      <w:color w:themeColor="text1" w:val="000000"/>
+    </w:rPr>
+  </w:style>
+  <w:style w:default="1" w:styleId="DefaultParagraphFont" w:type="character">
+    <w:name w:val="Default Paragraph Font"/>
+    <w:uiPriority w:val="1"/>
+    <w:semiHidden/>
+    <w:unhideWhenUsed/>
+  </w:style>
+  <w:style w:default="1" w:styleId="TableNormal" w:type="table">
+    <w:name w:val="Normal Table"/>
+    <w:uiPriority w:val="99"/>
+    <w:semiHidden/>
+    <w:unhideWhenUsed/>
+    <w:tblPr>
+      <w:tblInd w:type="dxa" w:w="0"/>
+      <w:tblCellMar>
+        <w:top w:type="dxa" w:w="0"/>
+        <w:left w:type="dxa" w:w="108"/>
+        <w:bottom w:type="dxa" w:w="0"/>
+        <w:right w:type="dxa" w:w="108"/>
+      </w:tblCellMar>
+    </w:tblPr>
+  </w:style>
+  <w:style w:default="1" w:styleId="NoList" w:type="numbering">
+    <w:name w:val="No List"/>
+    <w:uiPriority w:val="99"/>
+    <w:semiHidden/>
+    <w:unhideWhenUsed/>
   </w:style>
   <w:style w:styleId="BodyText" w:type="paragraph">
     <w:name w:val="Body Text"/>
     <w:basedOn w:val="Normal"/>
     <w:link w:val="BodyTextChar"/>
-    <w:pPr>
-      <w:spacing w:after="180" w:before="180"/>
-    </w:pPr>
-    <w:qFormat/>
+    <w:rsid w:val="00A41841"/>
   </w:style>
   <w:style w:customStyle="1" w:styleId="FirstParagraph" w:type="paragraph">
     <w:name w:val="First Paragraph"/>
     <w:basedOn w:val="BodyText"/>
     <w:next w:val="BodyText"/>
-    <w:qFormat/>
   </w:style>
   <w:style w:customStyle="1" w:styleId="Compact" w:type="paragraph">
     <w:name w:val="Compact"/>
     <w:basedOn w:val="BodyText"/>
-    <w:qFormat/>
+    <w:rsid w:val="004F7B53"/>
     <w:pPr>
-      <w:spacing w:after="36" w:before="36"/>
+      <w:keepNext/>
+      <w:keepLines/>
+      <w:spacing w:after="0" w:before="0"/>
+      <w:contextualSpacing/>
     </w:pPr>
   </w:style>
   <w:style w:styleId="Title" w:type="paragraph">
     <w:name w:val="Title"/>
     <w:basedOn w:val="Normal"/>
     <w:next w:val="BodyText"/>
-    <w:qFormat/>
+    <w:rsid w:val="004F7B53"/>
     <w:pPr>
       <w:keepNext/>
       <w:keepLines/>
       <w:spacing w:after="240" w:before="480"/>
-      <w:jc w:val="center"/>
     </w:pPr>
     <w:rPr>
-      <w:rFonts w:asciiTheme="majorHAnsi" w:cstheme="majorBidi" w:eastAsiaTheme="majorEastAsia" w:hAnsiTheme="majorHAnsi"/>
+      <w:rFonts w:cstheme="majorBidi" w:eastAsiaTheme="majorEastAsia"/>
       <w:b/>
       <w:bCs/>
-      <w:color w:themeColor="accent1" w:themeShade="B5" w:val="345A8A"/>
-      <w:sz w:val="36"/>
-      <w:szCs w:val="36"/>
+      <w:color w:themeColor="text1" w:val="000000"/>
+      <w:sz w:val="48"/>
+      <w:szCs w:val="48"/>
     </w:rPr>
   </w:style>
   <w:style w:styleId="Subtitle" w:type="paragraph">
     <w:name w:val="Subtitle"/>
     <w:basedOn w:val="Title"/>
     <w:next w:val="BodyText"/>
-    <w:qFormat/>
+    <w:rsid w:val="00EB2974"/>
     <w:pPr>
-      <w:keepNext/>
-      <w:keepLines/>
-      <w:spacing w:after="240" w:before="240"/>
-      <w:jc w:val="center"/>
+      <w:spacing w:before="240"/>
     </w:pPr>
     <w:rPr>
-      <w:sz w:val="30"/>
+      <w:sz w:val="36"/>
       <w:szCs w:val="30"/>
     </w:rPr>
   </w:style>
   <w:style w:customStyle="1" w:styleId="Author" w:type="paragraph">
     <w:name w:val="Author"/>
     <w:next w:val="BodyText"/>
-    <w:qFormat/>
+    <w:rsid w:val="00FA3569"/>
     <w:pPr>
       <w:keepNext/>
       <w:keepLines/>
-      <w:jc w:val="center"/>
     </w:pPr>
+    <w:rPr>
+      <w:rFonts w:ascii="EB Garamond" w:hAnsi="EB Garamond"/>
+      <w:b/>
+      <w:bCs/>
+      <w:sz w:val="36"/>
+    </w:rPr>
   </w:style>
   <w:style w:styleId="Date" w:type="paragraph">
     <w:name w:val="Date"/>
     <w:next w:val="BodyText"/>
-    <w:qFormat/>
+    <w:rsid w:val="00FA3569"/>
     <w:pPr>
       <w:keepNext/>
       <w:keepLines/>
-      <w:jc w:val="center"/>
-    </w:pPr>
-  </w:style>
-  <w:style w:customStyle="1" w:styleId="AbstractTitle" w:type="paragraph">
-    <w:name w:val="Abstract Title"/>
-    <w:basedOn w:val="Normal"/>
-    <w:next w:val="Abstract"/>
-    <w:qFormat/>
-    <w:pPr>
-      <w:keepNext/>
-      <w:keepLines/>
-      <w:jc w:val="center"/>
-      <w:spacing w:after="0" w:before="300"/>
     </w:pPr>
     <w:rPr>
-      <w:sz w:val="20"/>
-      <w:szCs w:val="20"/>
+      <w:rFonts w:ascii="EB Garamond" w:hAnsi="EB Garamond"/>
       <w:b/>
-      <w:color w:val="345A8A"/>
-      &gt;
+      <w:bCs/>
+      <w:sz w:val="28"/>
     </w:rPr>
   </w:style>
   <w:style w:customStyle="1" w:styleId="Abstract" w:type="paragraph">
     <w:name w:val="Abstract"/>
     <w:basedOn w:val="Normal"/>
     <w:next w:val="BodyText"/>
+    <w:autoRedefine/>
     <w:qFormat/>
+    <w:rsid w:val="00FA3569"/>
     <w:pPr>
       <w:keepNext/>
       <w:keepLines/>
-      <w:spacing w:after="300" w:before="100"/>
+      <w:spacing w:after="300" w:before="300"/>
     </w:pPr>
     <w:rPr>
       <w:sz w:val="20"/>
@@ -59998,197 +61589,9 @@
   <w:style w:styleId="Bibliography" w:type="paragraph">
     <w:name w:val="Bibliography"/>
     <w:basedOn w:val="Normal"/>
-    <w:next w:val="Bibliography"/>
-    <w:qFormat/>
-    <w:pPr/>
-    <w:rPr/>
-  </w:style>
-  <w:style w:styleId="Heading1" w:type="paragraph">
-    <w:name w:val="Heading 1"/>
-    <w:basedOn w:val="Normal"/>
-    <w:next w:val="BodyText"/>
-    <w:uiPriority w:val="9"/>
-    <w:qFormat/>
-    <w:pPr>
-      <w:keepNext/>
-      <w:keepLines/>
-      <w:spacing w:after="0" w:before="480"/>
-      <w:outlineLvl w:val="0"/>
-    </w:pPr>
+    <w:rsid w:val="0005637E"/>
     <w:rPr>
-      <w:rFonts w:asciiTheme="majorHAnsi" w:cstheme="majorBidi" w:eastAsiaTheme="majorEastAsia" w:hAnsiTheme="majorHAnsi"/>
-      <w:b/>
-      <w:bCs/>
-      <w:color w:themeColor="accent1" w:val="4F81BD"/>
-      <w:sz w:val="32"/>
-      <w:szCs w:val="32"/>
-    </w:rPr>
-  </w:style>
-  <w:style w:styleId="Heading2" w:type="paragraph">
-    <w:name w:val="Heading 2"/>
-    <w:basedOn w:val="Normal"/>
-    <w:next w:val="BodyText"/>
-    <w:uiPriority w:val="9"/>
-    <w:unhideWhenUsed/>
-    <w:qFormat/>
-    <w:pPr>
-      <w:keepNext/>
-      <w:keepLines/>
-      <w:spacing w:after="0" w:before="200"/>
-      <w:outlineLvl w:val="1"/>
-    </w:pPr>
-    <w:rPr>
-      <w:rFonts w:asciiTheme="majorHAnsi" w:cstheme="majorBidi" w:eastAsiaTheme="majorEastAsia" w:hAnsiTheme="majorHAnsi"/>
-      <w:b/>
-      <w:bCs/>
-      <w:color w:themeColor="accent1" w:val="4F81BD"/>
-      <w:sz w:val="28"/>
-      <w:szCs w:val="28"/>
-    </w:rPr>
-  </w:style>
-  <w:style w:styleId="Heading3" w:type="paragraph">
-    <w:name w:val="Heading 3"/>
-    <w:basedOn w:val="Normal"/>
-    <w:next w:val="BodyText"/>
-    <w:uiPriority w:val="9"/>
-    <w:unhideWhenUsed/>
-    <w:qFormat/>
-    <w:pPr>
-      <w:keepNext/>
-      <w:keepLines/>
-      <w:spacing w:after="0" w:before="200"/>
-      <w:outlineLvl w:val="2"/>
-    </w:pPr>
-    <w:rPr>
-      <w:rFonts w:asciiTheme="majorHAnsi" w:cstheme="majorBidi" w:eastAsiaTheme="majorEastAsia" w:hAnsiTheme="majorHAnsi"/>
-      <w:b/>
-      <w:bCs/>
-      <w:color w:themeColor="accent1" w:val="4F81BD"/>
-      <w:sz w:val="24"/>
-      <w:szCs w:val="24"/>
-    </w:rPr>
-  </w:style>
-  <w:style w:styleId="Heading4" w:type="paragraph">
-    <w:name w:val="Heading 4"/>
-    <w:basedOn w:val="Normal"/>
-    <w:next w:val="BodyText"/>
-    <w:uiPriority w:val="9"/>
-    <w:unhideWhenUsed/>
-    <w:qFormat/>
-    <w:pPr>
-      <w:keepNext/>
-      <w:keepLines/>
-      <w:spacing w:after="0" w:before="200"/>
-      <w:outlineLvl w:val="3"/>
-    </w:pPr>
-    <w:rPr>
-      <w:rFonts w:asciiTheme="majorHAnsi" w:cstheme="majorBidi" w:eastAsiaTheme="majorEastAsia" w:hAnsiTheme="majorHAnsi"/>
-      <w:i/>
-      <w:bCs/>
-      <w:color w:themeColor="accent1" w:val="4F81BD"/>
-      <w:sz w:val="24"/>
-      <w:szCs w:val="24"/>
-    </w:rPr>
-  </w:style>
-  <w:style w:styleId="Heading5" w:type="paragraph">
-    <w:name w:val="Heading 5"/>
-    <w:basedOn w:val="Normal"/>
-    <w:next w:val="BodyText"/>
-    <w:uiPriority w:val="9"/>
-    <w:unhideWhenUsed/>
-    <w:qFormat/>
-    <w:pPr>
-      <w:keepNext/>
-      <w:keepLines/>
-      <w:spacing w:after="0" w:before="200"/>
-      <w:outlineLvl w:val="4"/>
-    </w:pPr>
-    <w:rPr>
-      <w:rFonts w:asciiTheme="majorHAnsi" w:cstheme="majorBidi" w:eastAsiaTheme="majorEastAsia" w:hAnsiTheme="majorHAnsi"/>
-      <w:iCs/>
-      <w:color w:themeColor="accent1" w:val="4F81BD"/>
-      <w:sz w:val="24"/>
-      <w:szCs w:val="24"/>
-    </w:rPr>
-  </w:style>
-  <w:style w:styleId="Heading6" w:type="paragraph">
-    <w:name w:val="Heading 6"/>
-    <w:basedOn w:val="Normal"/>
-    <w:next w:val="BodyText"/>
-    <w:uiPriority w:val="9"/>
-    <w:unhideWhenUsed/>
-    <w:qFormat/>
-    <w:pPr>
-      <w:keepNext/>
-      <w:keepLines/>
-      <w:spacing w:after="0" w:before="200"/>
-      <w:outlineLvl w:val="5"/>
-    </w:pPr>
-    <w:rPr>
-      <w:rFonts w:asciiTheme="majorHAnsi" w:cstheme="majorBidi" w:eastAsiaTheme="majorEastAsia" w:hAnsiTheme="majorHAnsi"/>
-      <w:color w:themeColor="accent1" w:val="4F81BD"/>
-      <w:sz w:val="24"/>
-      <w:szCs w:val="24"/>
-    </w:rPr>
-  </w:style>
-  <w:style w:styleId="Heading7" w:type="paragraph">
-    <w:name w:val="Heading 7"/>
-    <w:basedOn w:val="Normal"/>
-    <w:next w:val="BodyText"/>
-    <w:uiPriority w:val="9"/>
-    <w:unhideWhenUsed/>
-    <w:qFormat/>
-    <w:pPr>
-      <w:keepNext/>
-      <w:keepLines/>
-      <w:spacing w:after="0" w:before="200"/>
-      <w:outlineLvl w:val="6"/>
-    </w:pPr>
-    <w:rPr>
-      <w:rFonts w:asciiTheme="majorHAnsi" w:cstheme="majorBidi" w:eastAsiaTheme="majorEastAsia" w:hAnsiTheme="majorHAnsi"/>
-      <w:color w:themeColor="accent1" w:val="4F81BD"/>
-      <w:sz w:val="24"/>
-      <w:szCs w:val="24"/>
-    </w:rPr>
-  </w:style>
-  <w:style w:styleId="Heading8" w:type="paragraph">
-    <w:name w:val="Heading 8"/>
-    <w:basedOn w:val="Normal"/>
-    <w:next w:val="BodyText"/>
-    <w:uiPriority w:val="9"/>
-    <w:unhideWhenUsed/>
-    <w:qFormat/>
-    <w:pPr>
-      <w:keepNext/>
-      <w:keepLines/>
-      <w:spacing w:after="0" w:before="200"/>
-      <w:outlineLvl w:val="7"/>
-    </w:pPr>
-    <w:rPr>
-      <w:rFonts w:asciiTheme="majorHAnsi" w:cstheme="majorBidi" w:eastAsiaTheme="majorEastAsia" w:hAnsiTheme="majorHAnsi"/>
-      <w:color w:themeColor="accent1" w:val="4F81BD"/>
-      <w:sz w:val="24"/>
-      <w:szCs w:val="24"/>
-    </w:rPr>
-  </w:style>
-  <w:style w:styleId="Heading9" w:type="paragraph">
-    <w:name w:val="Heading 9"/>
-    <w:basedOn w:val="Normal"/>
-    <w:next w:val="BodyText"/>
-    <w:uiPriority w:val="9"/>
-    <w:unhideWhenUsed/>
-    <w:qFormat/>
-    <w:pPr>
-      <w:keepNext/>
-      <w:keepLines/>
-      <w:spacing w:after="0" w:before="200"/>
-      <w:outlineLvl w:val="8"/>
-    </w:pPr>
-    <w:rPr>
-      <w:rFonts w:asciiTheme="majorHAnsi" w:cstheme="majorBidi" w:eastAsiaTheme="majorEastAsia" w:hAnsiTheme="majorHAnsi"/>
-      <w:color w:themeColor="accent1" w:val="4F81BD"/>
-      <w:sz w:val="24"/>
-      <w:szCs w:val="24"/>
+      <w:sz w:val="21"/>
     </w:rPr>
   </w:style>
   <w:style w:styleId="BlockText" w:type="paragraph">
@@ -60197,28 +61600,30 @@
     <w:next w:val="BodyText"/>
     <w:uiPriority w:val="9"/>
     <w:unhideWhenUsed/>
-    <w:qFormat/>
+    <w:rsid w:val="004F7B53"/>
     <w:pPr>
-      <w:spacing w:after="100" w:before="100"/>
-      <w:ind w:firstLine="0" w:left="480" w:right="480"/>
+      <w:ind w:left="432" w:right="432"/>
     </w:pPr>
+    <w:rPr>
+      <w:rFonts w:cstheme="majorBidi" w:eastAsiaTheme="majorEastAsia"/>
+      <w:szCs w:val="20"/>
+    </w:rPr>
   </w:style>
   <w:style w:styleId="FootnoteText" w:type="paragraph">
-    <w:name w:val="Footnote Text"/>
+    <w:name w:val="footnote text"/>
     <w:basedOn w:val="Normal"/>
-    <w:next w:val="FootnoteText"/>
     <w:uiPriority w:val="9"/>
     <w:unhideWhenUsed/>
-    <w:qFormat/>
+    <w:rsid w:val="00530EF5"/>
+    <w:pPr>
+      <w:spacing w:line="240" w:lineRule="auto"/>
+    </w:pPr>
+    <w:rPr>
+      <w:sz w:val="20"/>
+    </w:rPr>
   </w:style>
-  <w:style w:default="1" w:styleId="DefaultParagraphFont" w:type="character">
-    <w:name w:val="Default Paragraph Font"/>
-    <w:semiHidden/>
-    <w:unhideWhenUsed/>
-  </w:style>
-  <w:style w:default="1" w:styleId="Table" w:type="table">
+  <w:style w:customStyle="1" w:styleId="Table" w:type="table">
     <w:name w:val="Table"/>
-    <w:basedOn w:val="TableNormal"/>
     <w:semiHidden/>
     <w:unhideWhenUsed/>
     <w:qFormat/>
@@ -60231,21 +61636,6 @@
         <w:right w:type="dxa" w:w="108"/>
       </w:tblCellMar>
     </w:tblPr>
-    <w:tblStylePr w:type="firstRow">
-      <w:tblPr>
-        <w:jc w:val="left"/>
-        <w:tblInd w:type="dxa" w:w="0"/>
-      </w:tblPr>
-      <w:trPr>
-        <w:jc w:val="left"/>
-      </w:trPr>
-      <w:tcPr>
-        <w:vAlign w:val="bottom"/>
-        <w:tcBorders>
-          <w:bottom w:val="single"/>
-        </w:tcBorders>
-      </w:tcPr>
-    </w:tblStylePr>
   </w:style>
   <w:style w:customStyle="1" w:styleId="DefinitionTerm" w:type="paragraph">
     <w:name w:val="Definition Term"/>
@@ -60263,28 +61653,46 @@
   <w:style w:customStyle="1" w:styleId="Definition" w:type="paragraph">
     <w:name w:val="Definition"/>
     <w:basedOn w:val="Normal"/>
+    <w:rsid w:val="0061450A"/>
+    <w:pPr>
+      <w:keepLines/>
+      <w:spacing w:before="0"/>
+      <w:ind w:left="432" w:right="432"/>
+    </w:pPr>
   </w:style>
   <w:style w:styleId="Caption" w:type="paragraph">
-    <w:name w:val="Caption"/>
+    <w:name w:val="caption"/>
     <w:basedOn w:val="Normal"/>
-    <w:link w:val="BodyTextChar"/>
+    <w:link w:val="CaptionChar"/>
+    <w:rsid w:val="00FA3569"/>
     <w:pPr>
-      <w:spacing w:after="120" w:before="0"/>
+      <w:spacing w:line="240" w:lineRule="auto"/>
     </w:pPr>
-    <w:rPr>
-      <w:i/>
-    </w:rPr>
   </w:style>
   <w:style w:customStyle="1" w:styleId="TableCaption" w:type="paragraph">
     <w:name w:val="Table Caption"/>
     <w:basedOn w:val="Caption"/>
+    <w:rsid w:val="0061450A"/>
     <w:pPr>
       <w:keepNext/>
+      <w:keepLines/>
     </w:pPr>
+    <w:rPr>
+      <w:sz w:val="18"/>
+    </w:rPr>
   </w:style>
   <w:style w:customStyle="1" w:styleId="ImageCaption" w:type="paragraph">
     <w:name w:val="Image Caption"/>
     <w:basedOn w:val="Caption"/>
+    <w:rsid w:val="0061450A"/>
+    <w:pPr>
+      <w:keepNext/>
+      <w:keepLines/>
+    </w:pPr>
+    <w:rPr>
+      <w:iCs/>
+      <w:sz w:val="18"/>
+    </w:rPr>
   </w:style>
   <w:style w:customStyle="1" w:styleId="Figure" w:type="paragraph">
     <w:name w:val="Figure"/>
@@ -60293,39 +61701,57 @@
   <w:style w:customStyle="1" w:styleId="CaptionedFigure" w:type="paragraph">
     <w:name w:val="Captioned Figure"/>
     <w:basedOn w:val="Figure"/>
+    <w:rsid w:val="00B35687"/>
     <w:pPr>
       <w:keepNext/>
+      <w:spacing w:line="240" w:lineRule="auto"/>
     </w:pPr>
+    <w:rPr>
+      <w:rFonts w:ascii="Minion Pro Capt" w:hAnsi="Minion Pro Capt"/>
+    </w:rPr>
   </w:style>
-  <w:style w:customStyle="1" w:styleId="BodyTextChar" w:type="character">
-    <w:name w:val="Body Text Char"/>
+  <w:style w:customStyle="1" w:styleId="CaptionChar" w:type="character">
+    <w:name w:val="Caption Char"/>
     <w:basedOn w:val="DefaultParagraphFont"/>
-    <w:link w:val="BodyText"/>
+    <w:link w:val="Caption"/>
+    <w:rsid w:val="00FA3569"/>
+    <w:rPr>
+      <w:rFonts w:ascii="EB Garamond" w:cs="Times New Roman (Body CS)" w:hAnsi="EB Garamond"/>
+      <w:sz w:val="22"/>
+      <w:szCs w:val="22"/>
+    </w:rPr>
   </w:style>
   <w:style w:customStyle="1" w:styleId="VerbatimChar" w:type="character">
     <w:name w:val="Verbatim Char"/>
-    <w:basedOn w:val="BodyTextChar"/>
+    <w:basedOn w:val="CaptionChar"/>
+    <w:rsid w:val="00B35687"/>
     <w:rPr>
-      <w:rFonts w:ascii="Consolas" w:hAnsi="Consolas"/>
-      <w:sz w:val="22"/>
+      <w:rFonts w:ascii="Iosevka Type" w:cs="Times New Roman (Body CS)" w:hAnsi="Iosevka Type"/>
+      <w:sz w:val="20"/>
+      <w:szCs w:val="22"/>
     </w:rPr>
   </w:style>
-  <w:style w:customStyle="1" w:styleId="SectionNumber" w:type="character">
-    <w:name w:val="Section Number"/>
-    <w:basedOn w:val="BodyTextChar"/>
-  </w:style>
   <w:style w:styleId="FootnoteReference" w:type="character">
-    <w:name w:val="Footnote Reference"/>
-    <w:basedOn w:val="BodyTextChar"/>
+    <w:name w:val="footnote reference"/>
+    <w:basedOn w:val="CaptionChar"/>
+    <w:rsid w:val="00FA3569"/>
     <w:rPr>
+      <w:rFonts w:ascii="EB Garamond" w:cs="Times New Roman (Body CS)" w:hAnsi="EB Garamond"/>
+      <w:sz w:val="22"/>
+      <w:szCs w:val="22"/>
       <w:vertAlign w:val="superscript"/>
     </w:rPr>
   </w:style>
   <w:style w:styleId="Hyperlink" w:type="character">
     <w:name w:val="Hyperlink"/>
-    <w:basedOn w:val="BodyTextChar"/>
+    <w:basedOn w:val="CaptionChar"/>
+    <w:uiPriority w:val="99"/>
+    <w:rsid w:val="00FA3569"/>
     <w:rPr>
+      <w:rFonts w:ascii="EB Garamond" w:cs="Times New Roman (Body CS)" w:hAnsi="EB Garamond"/>
       <w:color w:themeColor="accent1" w:val="4F81BD"/>
+      <w:sz w:val="22"/>
+      <w:szCs w:val="22"/>
     </w:rPr>
   </w:style>
   <w:style w:styleId="TOCHeading" w:type="paragraph">
@@ -60334,17 +61760,249 @@
     <w:next w:val="BodyText"/>
     <w:uiPriority w:val="39"/>
     <w:unhideWhenUsed/>
-    <w:qFormat/>
+    <w:rsid w:val="00FA3569"/>
     <w:pPr>
-      <w:spacing w:before="240" w:line="259" w:lineRule="auto"/>
+      <w:adjustRightInd w:val="0"/>
       <w:outlineLvl w:val="9"/>
     </w:pPr>
+  </w:style>
+  <w:style w:customStyle="1" w:styleId="BodyTextChar" w:type="character">
+    <w:name w:val="Body Text Char"/>
+    <w:basedOn w:val="DefaultParagraphFont"/>
+    <w:link w:val="BodyText"/>
+    <w:rsid w:val="00A41841"/>
     <w:rPr>
-      <w:rFonts w:asciiTheme="majorHAnsi" w:cstheme="majorBidi" w:eastAsiaTheme="majorEastAsia" w:hAnsiTheme="majorHAnsi"/>
+      <w:rFonts w:ascii="EB Garamond" w:cs="Times New Roman (Body CS)" w:hAnsi="EB Garamond"/>
+      <w:sz w:val="22"/>
+      <w:szCs w:val="22"/>
+    </w:rPr>
+  </w:style>
+  <w:style w:styleId="Header" w:type="paragraph">
+    <w:name w:val="header"/>
+    <w:basedOn w:val="Normal"/>
+    <w:link w:val="HeaderChar"/>
+    <w:uiPriority w:val="99"/>
+    <w:unhideWhenUsed/>
+    <w:rsid w:val="009C7513"/>
+    <w:pPr>
+      <w:adjustRightInd w:val="0"/>
+      <w:spacing w:after="0" w:before="0" w:line="240" w:lineRule="auto"/>
+    </w:pPr>
+    <w:rPr>
+      <w:i/>
+    </w:rPr>
+  </w:style>
+  <w:style w:customStyle="1" w:styleId="HeaderChar" w:type="character">
+    <w:name w:val="Header Char"/>
+    <w:basedOn w:val="DefaultParagraphFont"/>
+    <w:link w:val="Header"/>
+    <w:uiPriority w:val="99"/>
+    <w:rsid w:val="009C7513"/>
+    <w:rPr>
+      <w:rFonts w:ascii="EB Garamond" w:cs="Times New Roman (Body CS)" w:hAnsi="EB Garamond"/>
+      <w:i/>
+      <w:sz w:val="22"/>
+      <w:szCs w:val="22"/>
+    </w:rPr>
+  </w:style>
+  <w:style w:styleId="PageNumber" w:type="character">
+    <w:name w:val="page number"/>
+    <w:basedOn w:val="DefaultParagraphFont"/>
+    <w:semiHidden/>
+    <w:unhideWhenUsed/>
+    <w:rsid w:val="009C7513"/>
+    <w:rPr>
       <w:b w:val="0"/>
-      <w:bCs w:val="0"/>
-      <w:color w:themeColor="accent1" w:themeShade="BF" w:val="365F91"/>
+      <w:i w:val="0"/>
     </w:rPr>
+  </w:style>
+  <w:style w:styleId="Footer" w:type="paragraph">
+    <w:name w:val="footer"/>
+    <w:basedOn w:val="Normal"/>
+    <w:link w:val="FooterChar"/>
+    <w:unhideWhenUsed/>
+    <w:rsid w:val="00431377"/>
+    <w:pPr>
+      <w:tabs>
+        <w:tab w:pos="4680" w:val="center"/>
+        <w:tab w:pos="9360" w:val="right"/>
+      </w:tabs>
+      <w:spacing w:after="0" w:before="0" w:line="240" w:lineRule="auto"/>
+    </w:pPr>
+  </w:style>
+  <w:style w:customStyle="1" w:styleId="FooterChar" w:type="character">
+    <w:name w:val="Footer Char"/>
+    <w:basedOn w:val="DefaultParagraphFont"/>
+    <w:link w:val="Footer"/>
+    <w:rsid w:val="00431377"/>
+    <w:rPr>
+      <w:rFonts w:ascii="Minion Pro" w:hAnsi="Minion Pro"/>
+      <w:sz w:val="22"/>
+      <w:szCs w:val="22"/>
+    </w:rPr>
+  </w:style>
+  <w:style w:styleId="TOC1" w:type="paragraph">
+    <w:name w:val="toc 1"/>
+    <w:basedOn w:val="Normal"/>
+    <w:next w:val="Normal"/>
+    <w:uiPriority w:val="39"/>
+    <w:unhideWhenUsed/>
+    <w:rsid w:val="00BF362E"/>
+    <w:pPr>
+      <w:spacing w:after="0"/>
+    </w:pPr>
+    <w:rPr>
+      <w:b/>
+      <w:bCs/>
+      <w:iCs/>
+      <w:szCs w:val="24"/>
+    </w:rPr>
+  </w:style>
+  <w:style w:styleId="TOC2" w:type="paragraph">
+    <w:name w:val="toc 2"/>
+    <w:basedOn w:val="Normal"/>
+    <w:next w:val="Normal"/>
+    <w:uiPriority w:val="39"/>
+    <w:unhideWhenUsed/>
+    <w:rsid w:val="00BF362E"/>
+    <w:pPr>
+      <w:spacing w:after="0" w:before="0"/>
+      <w:ind w:left="216"/>
+    </w:pPr>
+    <w:rPr>
+      <w:bCs/>
+    </w:rPr>
+  </w:style>
+  <w:style w:styleId="TOC3" w:type="paragraph">
+    <w:name w:val="toc 3"/>
+    <w:basedOn w:val="Normal"/>
+    <w:next w:val="Normal"/>
+    <w:uiPriority w:val="39"/>
+    <w:unhideWhenUsed/>
+    <w:rsid w:val="00FA3569"/>
+    <w:pPr>
+      <w:spacing w:after="0" w:before="0"/>
+      <w:ind w:left="440"/>
+    </w:pPr>
+    <w:rPr>
+      <w:i/>
+      <w:sz w:val="20"/>
+      <w:szCs w:val="20"/>
+    </w:rPr>
+  </w:style>
+  <w:style w:styleId="TOC4" w:type="paragraph">
+    <w:name w:val="toc 4"/>
+    <w:basedOn w:val="Normal"/>
+    <w:next w:val="Normal"/>
+    <w:autoRedefine/>
+    <w:semiHidden/>
+    <w:unhideWhenUsed/>
+    <w:rsid w:val="00282616"/>
+    <w:pPr>
+      <w:spacing w:after="0" w:before="0"/>
+      <w:ind w:left="660"/>
+    </w:pPr>
+    <w:rPr>
+      <w:rFonts w:asciiTheme="minorHAnsi" w:hAnsiTheme="minorHAnsi"/>
+      <w:sz w:val="20"/>
+      <w:szCs w:val="20"/>
+    </w:rPr>
+  </w:style>
+  <w:style w:styleId="TOC5" w:type="paragraph">
+    <w:name w:val="toc 5"/>
+    <w:basedOn w:val="Normal"/>
+    <w:next w:val="Normal"/>
+    <w:autoRedefine/>
+    <w:semiHidden/>
+    <w:unhideWhenUsed/>
+    <w:rsid w:val="00282616"/>
+    <w:pPr>
+      <w:spacing w:after="0" w:before="0"/>
+      <w:ind w:left="880"/>
+    </w:pPr>
+    <w:rPr>
+      <w:rFonts w:asciiTheme="minorHAnsi" w:hAnsiTheme="minorHAnsi"/>
+      <w:sz w:val="20"/>
+      <w:szCs w:val="20"/>
+    </w:rPr>
+  </w:style>
+  <w:style w:styleId="TOC6" w:type="paragraph">
+    <w:name w:val="toc 6"/>
+    <w:basedOn w:val="Normal"/>
+    <w:next w:val="Normal"/>
+    <w:autoRedefine/>
+    <w:semiHidden/>
+    <w:unhideWhenUsed/>
+    <w:rsid w:val="00282616"/>
+    <w:pPr>
+      <w:spacing w:after="0" w:before="0"/>
+      <w:ind w:left="1100"/>
+    </w:pPr>
+    <w:rPr>
+      <w:rFonts w:asciiTheme="minorHAnsi" w:hAnsiTheme="minorHAnsi"/>
+      <w:sz w:val="20"/>
+      <w:szCs w:val="20"/>
+    </w:rPr>
+  </w:style>
+  <w:style w:styleId="TOC7" w:type="paragraph">
+    <w:name w:val="toc 7"/>
+    <w:basedOn w:val="Normal"/>
+    <w:next w:val="Normal"/>
+    <w:autoRedefine/>
+    <w:semiHidden/>
+    <w:unhideWhenUsed/>
+    <w:rsid w:val="00282616"/>
+    <w:pPr>
+      <w:spacing w:after="0" w:before="0"/>
+      <w:ind w:left="1320"/>
+    </w:pPr>
+    <w:rPr>
+      <w:rFonts w:asciiTheme="minorHAnsi" w:hAnsiTheme="minorHAnsi"/>
+      <w:sz w:val="20"/>
+      <w:szCs w:val="20"/>
+    </w:rPr>
+  </w:style>
+  <w:style w:styleId="TOC8" w:type="paragraph">
+    <w:name w:val="toc 8"/>
+    <w:basedOn w:val="Normal"/>
+    <w:next w:val="Normal"/>
+    <w:autoRedefine/>
+    <w:semiHidden/>
+    <w:unhideWhenUsed/>
+    <w:rsid w:val="00282616"/>
+    <w:pPr>
+      <w:spacing w:after="0" w:before="0"/>
+      <w:ind w:left="1540"/>
+    </w:pPr>
+    <w:rPr>
+      <w:rFonts w:asciiTheme="minorHAnsi" w:hAnsiTheme="minorHAnsi"/>
+      <w:sz w:val="20"/>
+      <w:szCs w:val="20"/>
+    </w:rPr>
+  </w:style>
+  <w:style w:styleId="TOC9" w:type="paragraph">
+    <w:name w:val="toc 9"/>
+    <w:basedOn w:val="Normal"/>
+    <w:next w:val="Normal"/>
+    <w:autoRedefine/>
+    <w:semiHidden/>
+    <w:unhideWhenUsed/>
+    <w:rsid w:val="00282616"/>
+    <w:pPr>
+      <w:spacing w:after="0" w:before="0"/>
+      <w:ind w:left="1760"/>
+    </w:pPr>
+    <w:rPr>
+      <w:rFonts w:asciiTheme="minorHAnsi" w:hAnsiTheme="minorHAnsi"/>
+      <w:sz w:val="20"/>
+      <w:szCs w:val="20"/>
+    </w:rPr>
+  </w:style>
+  <w:style w:customStyle="1" w:styleId="Tablebody" w:type="paragraph">
+    <w:name w:val="Table body"/>
+    <w:basedOn w:val="Compact"/>
+    <w:qFormat/>
+    <w:rsid w:val="0061450A"/>
   </w:style>
   <w:style w:type="paragraph" w:customStyle="1" w:styleId="SourceCode">
     <w:name w:val="Source Code"/>

</xml_diff>